<commit_message>
rapport, écriture règle, implémentation writeBDC
</commit_message>
<xml_diff>
--- a/doc/rapport_projet_LO21.docx
+++ b/doc/rapport_projet_LO21.docx
@@ -4127,7 +4127,7 @@
           <w:color w:val="D4D4D4"/>
           <w:sz w:val="23"/>
           <w:szCs w:val="23"/>
-          <w:lang w:val="en-US" w:eastAsia="fr-FR"/>
+          <w:lang w:eastAsia="fr-FR"/>
         </w:rPr>
       </w:pPr>
       <w:r>
@@ -4140,25 +4140,25 @@
         </w:rPr>
         <w:t>        </w:t>
       </w:r>
-      <w:proofErr w:type="spellStart"/>
-      <w:r>
-        <w:rPr>
-          <w:rFonts w:ascii="Consolas" w:eastAsia="Times New Roman" w:hAnsi="Consolas" w:cs="Times New Roman"/>
-          <w:color w:val="D4D4D4"/>
-          <w:sz w:val="23"/>
-          <w:szCs w:val="23"/>
-          <w:lang w:val="en-US" w:eastAsia="fr-FR"/>
+      <w:proofErr w:type="gramStart"/>
+      <w:r>
+        <w:rPr>
+          <w:rFonts w:ascii="Consolas" w:eastAsia="Times New Roman" w:hAnsi="Consolas" w:cs="Times New Roman"/>
+          <w:color w:val="D4D4D4"/>
+          <w:sz w:val="23"/>
+          <w:szCs w:val="23"/>
+          <w:lang w:eastAsia="fr-FR"/>
         </w:rPr>
         <w:t>soit</w:t>
       </w:r>
-      <w:proofErr w:type="spellEnd"/>
-      <w:r>
-        <w:rPr>
-          <w:rFonts w:ascii="Consolas" w:eastAsia="Times New Roman" w:hAnsi="Consolas" w:cs="Times New Roman"/>
-          <w:color w:val="D4D4D4"/>
-          <w:sz w:val="23"/>
-          <w:szCs w:val="23"/>
-          <w:lang w:val="en-US" w:eastAsia="fr-FR"/>
+      <w:proofErr w:type="gramEnd"/>
+      <w:r>
+        <w:rPr>
+          <w:rFonts w:ascii="Consolas" w:eastAsia="Times New Roman" w:hAnsi="Consolas" w:cs="Times New Roman"/>
+          <w:color w:val="D4D4D4"/>
+          <w:sz w:val="23"/>
+          <w:szCs w:val="23"/>
+          <w:lang w:eastAsia="fr-FR"/>
         </w:rPr>
         <w:t> </w:t>
       </w:r>
@@ -4169,7 +4169,7 @@
           <w:color w:val="D4D4D4"/>
           <w:sz w:val="23"/>
           <w:szCs w:val="23"/>
-          <w:lang w:val="en-US" w:eastAsia="fr-FR"/>
+          <w:lang w:eastAsia="fr-FR"/>
         </w:rPr>
         <w:t>newElem</w:t>
       </w:r>
@@ -4180,7 +4180,7 @@
           <w:color w:val="D4D4D4"/>
           <w:sz w:val="23"/>
           <w:szCs w:val="23"/>
-          <w:lang w:val="en-US" w:eastAsia="fr-FR"/>
+          <w:lang w:eastAsia="fr-FR"/>
         </w:rPr>
         <w:t> un </w:t>
       </w:r>
@@ -4191,7 +4191,7 @@
           <w:color w:val="D4D4D4"/>
           <w:sz w:val="23"/>
           <w:szCs w:val="23"/>
-          <w:lang w:val="en-US" w:eastAsia="fr-FR"/>
+          <w:lang w:eastAsia="fr-FR"/>
         </w:rPr>
         <w:t>PremisseElem</w:t>
       </w:r>
@@ -4208,38 +4208,38 @@
           <w:color w:val="D4D4D4"/>
           <w:sz w:val="23"/>
           <w:szCs w:val="23"/>
-          <w:lang w:val="en-US" w:eastAsia="fr-FR"/>
-        </w:rPr>
-      </w:pPr>
-      <w:r>
-        <w:rPr>
-          <w:rFonts w:ascii="Consolas" w:eastAsia="Times New Roman" w:hAnsi="Consolas" w:cs="Times New Roman"/>
-          <w:color w:val="D4D4D4"/>
-          <w:sz w:val="23"/>
-          <w:szCs w:val="23"/>
-          <w:lang w:val="en-US" w:eastAsia="fr-FR"/>
+          <w:lang w:eastAsia="fr-FR"/>
+        </w:rPr>
+      </w:pPr>
+      <w:r>
+        <w:rPr>
+          <w:rFonts w:ascii="Consolas" w:eastAsia="Times New Roman" w:hAnsi="Consolas" w:cs="Times New Roman"/>
+          <w:color w:val="D4D4D4"/>
+          <w:sz w:val="23"/>
+          <w:szCs w:val="23"/>
+          <w:lang w:eastAsia="fr-FR"/>
         </w:rPr>
         <w:t>        </w:t>
       </w:r>
-      <w:proofErr w:type="spellStart"/>
-      <w:r>
-        <w:rPr>
-          <w:rFonts w:ascii="Consolas" w:eastAsia="Times New Roman" w:hAnsi="Consolas" w:cs="Times New Roman"/>
-          <w:color w:val="D4D4D4"/>
-          <w:sz w:val="23"/>
-          <w:szCs w:val="23"/>
-          <w:lang w:val="en-US" w:eastAsia="fr-FR"/>
+      <w:proofErr w:type="gramStart"/>
+      <w:r>
+        <w:rPr>
+          <w:rFonts w:ascii="Consolas" w:eastAsia="Times New Roman" w:hAnsi="Consolas" w:cs="Times New Roman"/>
+          <w:color w:val="D4D4D4"/>
+          <w:sz w:val="23"/>
+          <w:szCs w:val="23"/>
+          <w:lang w:eastAsia="fr-FR"/>
         </w:rPr>
         <w:t>valeur</w:t>
       </w:r>
-      <w:proofErr w:type="spellEnd"/>
-      <w:r>
-        <w:rPr>
-          <w:rFonts w:ascii="Consolas" w:eastAsia="Times New Roman" w:hAnsi="Consolas" w:cs="Times New Roman"/>
-          <w:color w:val="D4D4D4"/>
-          <w:sz w:val="23"/>
-          <w:szCs w:val="23"/>
-          <w:lang w:val="en-US" w:eastAsia="fr-FR"/>
+      <w:proofErr w:type="gramEnd"/>
+      <w:r>
+        <w:rPr>
+          <w:rFonts w:ascii="Consolas" w:eastAsia="Times New Roman" w:hAnsi="Consolas" w:cs="Times New Roman"/>
+          <w:color w:val="D4D4D4"/>
+          <w:sz w:val="23"/>
+          <w:szCs w:val="23"/>
+          <w:lang w:eastAsia="fr-FR"/>
         </w:rPr>
         <w:t>(</w:t>
       </w:r>
@@ -4250,7 +4250,7 @@
           <w:color w:val="D4D4D4"/>
           <w:sz w:val="23"/>
           <w:szCs w:val="23"/>
-          <w:lang w:val="en-US" w:eastAsia="fr-FR"/>
+          <w:lang w:eastAsia="fr-FR"/>
         </w:rPr>
         <w:t>newElem</w:t>
       </w:r>
@@ -4261,10 +4261,22 @@
           <w:color w:val="D4D4D4"/>
           <w:sz w:val="23"/>
           <w:szCs w:val="23"/>
-          <w:lang w:val="en-US" w:eastAsia="fr-FR"/>
-        </w:rPr>
-        <w:t>) &lt;-- prop</w:t>
-      </w:r>
+          <w:lang w:eastAsia="fr-FR"/>
+        </w:rPr>
+        <w:t>) &lt;-- </w:t>
+      </w:r>
+      <w:proofErr w:type="spellStart"/>
+      <w:r>
+        <w:rPr>
+          <w:rFonts w:ascii="Consolas" w:eastAsia="Times New Roman" w:hAnsi="Consolas" w:cs="Times New Roman"/>
+          <w:color w:val="D4D4D4"/>
+          <w:sz w:val="23"/>
+          <w:szCs w:val="23"/>
+          <w:lang w:eastAsia="fr-FR"/>
+        </w:rPr>
+        <w:t>prop</w:t>
+      </w:r>
+      <w:proofErr w:type="spellEnd"/>
     </w:p>
     <w:p>
       <w:pPr>
@@ -4277,38 +4289,40 @@
           <w:color w:val="D4D4D4"/>
           <w:sz w:val="23"/>
           <w:szCs w:val="23"/>
-          <w:lang w:val="en-US" w:eastAsia="fr-FR"/>
-        </w:rPr>
-      </w:pPr>
-      <w:r>
-        <w:rPr>
-          <w:rFonts w:ascii="Consolas" w:eastAsia="Times New Roman" w:hAnsi="Consolas" w:cs="Times New Roman"/>
-          <w:color w:val="D4D4D4"/>
-          <w:sz w:val="23"/>
-          <w:szCs w:val="23"/>
-          <w:lang w:val="en-US" w:eastAsia="fr-FR"/>
+          <w:lang w:eastAsia="fr-FR"/>
+        </w:rPr>
+      </w:pPr>
+      <w:r>
+        <w:rPr>
+          <w:rFonts w:ascii="Consolas" w:eastAsia="Times New Roman" w:hAnsi="Consolas" w:cs="Times New Roman"/>
+          <w:color w:val="D4D4D4"/>
+          <w:sz w:val="23"/>
+          <w:szCs w:val="23"/>
+          <w:lang w:eastAsia="fr-FR"/>
         </w:rPr>
         <w:t>        </w:t>
       </w:r>
       <w:proofErr w:type="spellStart"/>
-      <w:r>
-        <w:rPr>
-          <w:rFonts w:ascii="Consolas" w:eastAsia="Times New Roman" w:hAnsi="Consolas" w:cs="Times New Roman"/>
-          <w:color w:val="D4D4D4"/>
-          <w:sz w:val="23"/>
-          <w:szCs w:val="23"/>
-          <w:lang w:val="en-US" w:eastAsia="fr-FR"/>
+      <w:proofErr w:type="gramStart"/>
+      <w:r>
+        <w:rPr>
+          <w:rFonts w:ascii="Consolas" w:eastAsia="Times New Roman" w:hAnsi="Consolas" w:cs="Times New Roman"/>
+          <w:color w:val="D4D4D4"/>
+          <w:sz w:val="23"/>
+          <w:szCs w:val="23"/>
+          <w:lang w:eastAsia="fr-FR"/>
         </w:rPr>
         <w:t>elmSuivant</w:t>
       </w:r>
       <w:proofErr w:type="spellEnd"/>
-      <w:r>
-        <w:rPr>
-          <w:rFonts w:ascii="Consolas" w:eastAsia="Times New Roman" w:hAnsi="Consolas" w:cs="Times New Roman"/>
-          <w:color w:val="D4D4D4"/>
-          <w:sz w:val="23"/>
-          <w:szCs w:val="23"/>
-          <w:lang w:val="en-US" w:eastAsia="fr-FR"/>
+      <w:proofErr w:type="gramEnd"/>
+      <w:r>
+        <w:rPr>
+          <w:rFonts w:ascii="Consolas" w:eastAsia="Times New Roman" w:hAnsi="Consolas" w:cs="Times New Roman"/>
+          <w:color w:val="D4D4D4"/>
+          <w:sz w:val="23"/>
+          <w:szCs w:val="23"/>
+          <w:lang w:eastAsia="fr-FR"/>
         </w:rPr>
         <w:t>(</w:t>
       </w:r>
@@ -4319,7 +4333,7 @@
           <w:color w:val="D4D4D4"/>
           <w:sz w:val="23"/>
           <w:szCs w:val="23"/>
-          <w:lang w:val="en-US" w:eastAsia="fr-FR"/>
+          <w:lang w:eastAsia="fr-FR"/>
         </w:rPr>
         <w:t>newElem</w:t>
       </w:r>
@@ -4330,7 +4344,7 @@
           <w:color w:val="D4D4D4"/>
           <w:sz w:val="23"/>
           <w:szCs w:val="23"/>
-          <w:lang w:val="en-US" w:eastAsia="fr-FR"/>
+          <w:lang w:eastAsia="fr-FR"/>
         </w:rPr>
         <w:t>) &lt;-- NULL</w:t>
       </w:r>
@@ -4346,7 +4360,7 @@
           <w:color w:val="D4D4D4"/>
           <w:sz w:val="23"/>
           <w:szCs w:val="23"/>
-          <w:lang w:val="en-US" w:eastAsia="fr-FR"/>
+          <w:lang w:eastAsia="fr-FR"/>
         </w:rPr>
       </w:pPr>
     </w:p>
@@ -4370,7 +4384,7 @@
           <w:color w:val="D4D4D4"/>
           <w:sz w:val="23"/>
           <w:szCs w:val="23"/>
-          <w:lang w:val="en-US" w:eastAsia="fr-FR"/>
+          <w:lang w:eastAsia="fr-FR"/>
         </w:rPr>
         <w:t>        </w:t>
       </w:r>
@@ -9737,6 +9751,823 @@
       </w:r>
     </w:p>
     <w:p/>
+    <w:p>
+      <w:pPr>
+        <w:pStyle w:val="Paragraphedeliste"/>
+        <w:numPr>
+          <w:ilvl w:val="0"/>
+          <w:numId w:val="29"/>
+        </w:numPr>
+      </w:pPr>
+      <w:proofErr w:type="spellStart"/>
+      <w:proofErr w:type="gramStart"/>
+      <w:r>
+        <w:t>moteurDInference</w:t>
+      </w:r>
+      <w:proofErr w:type="spellEnd"/>
+      <w:proofErr w:type="gramEnd"/>
+      <w:r>
+        <w:t xml:space="preserve"> : recherche à partir de la base de </w:t>
+      </w:r>
+      <w:r>
+        <w:t>vérité</w:t>
+      </w:r>
+      <w:r>
+        <w:t xml:space="preserve"> et de la base de connaissances les propositions qui sont vraie</w:t>
+      </w:r>
+    </w:p>
+    <w:p/>
+    <w:p>
+      <w:pPr>
+        <w:pStyle w:val="Paragraphedeliste"/>
+        <w:numPr>
+          <w:ilvl w:val="1"/>
+          <w:numId w:val="29"/>
+        </w:numPr>
+      </w:pPr>
+      <w:proofErr w:type="gramStart"/>
+      <w:r>
+        <w:t>donnée</w:t>
+      </w:r>
+      <w:proofErr w:type="gramEnd"/>
+      <w:r>
+        <w:t xml:space="preserve"> : base de connaissance (une liste chainée règle), base de </w:t>
+      </w:r>
+      <w:r>
+        <w:t>vérité</w:t>
+      </w:r>
+      <w:r>
+        <w:t xml:space="preserve"> (liste chainée de proposition)</w:t>
+      </w:r>
+    </w:p>
+    <w:p>
+      <w:pPr>
+        <w:pStyle w:val="Paragraphedeliste"/>
+        <w:numPr>
+          <w:ilvl w:val="1"/>
+          <w:numId w:val="29"/>
+        </w:numPr>
+      </w:pPr>
+      <w:proofErr w:type="gramStart"/>
+      <w:r>
+        <w:t>résultat</w:t>
+      </w:r>
+      <w:proofErr w:type="gramEnd"/>
+      <w:r>
+        <w:t xml:space="preserve"> : renvoie une liste chainée de proposition qui ont été déduite </w:t>
+      </w:r>
+      <w:r>
+        <w:t>grâce</w:t>
+      </w:r>
+      <w:r>
+        <w:t xml:space="preserve"> à l'</w:t>
+      </w:r>
+      <w:r>
+        <w:t>exécution</w:t>
+      </w:r>
+      <w:r>
+        <w:t xml:space="preserve"> de cette fonction</w:t>
+      </w:r>
+    </w:p>
+    <w:p>
+      <w:pPr>
+        <w:pStyle w:val="Paragraphedeliste"/>
+        <w:ind w:left="360"/>
+      </w:pPr>
+    </w:p>
+    <w:p>
+      <w:pPr>
+        <w:shd w:val="clear" w:color="auto" w:fill="282828"/>
+        <w:spacing w:after="0" w:line="300" w:lineRule="atLeast"/>
+        <w:jc w:val="left"/>
+        <w:rPr>
+          <w:rFonts w:ascii="Consolas" w:eastAsia="Times New Roman" w:hAnsi="Consolas" w:cs="Times New Roman"/>
+          <w:color w:val="D4D4D4"/>
+          <w:sz w:val="23"/>
+          <w:szCs w:val="23"/>
+          <w:lang w:eastAsia="fr-FR"/>
+        </w:rPr>
+      </w:pPr>
+      <w:proofErr w:type="gramStart"/>
+      <w:r>
+        <w:rPr>
+          <w:rFonts w:ascii="Consolas" w:eastAsia="Times New Roman" w:hAnsi="Consolas" w:cs="Times New Roman"/>
+          <w:color w:val="D4D4D4"/>
+          <w:sz w:val="23"/>
+          <w:szCs w:val="23"/>
+          <w:lang w:eastAsia="fr-FR"/>
+        </w:rPr>
+        <w:t>fonction</w:t>
+      </w:r>
+      <w:proofErr w:type="gramEnd"/>
+      <w:r>
+        <w:rPr>
+          <w:rFonts w:ascii="Consolas" w:eastAsia="Times New Roman" w:hAnsi="Consolas" w:cs="Times New Roman"/>
+          <w:color w:val="D4D4D4"/>
+          <w:sz w:val="23"/>
+          <w:szCs w:val="23"/>
+          <w:lang w:eastAsia="fr-FR"/>
+        </w:rPr>
+        <w:t> : moteurDInference(Premisse baseVerite, BDConnaissances bdc)</w:t>
+      </w:r>
+    </w:p>
+    <w:p>
+      <w:pPr>
+        <w:shd w:val="clear" w:color="auto" w:fill="282828"/>
+        <w:spacing w:after="0" w:line="300" w:lineRule="atLeast"/>
+        <w:jc w:val="left"/>
+        <w:rPr>
+          <w:rFonts w:ascii="Consolas" w:eastAsia="Times New Roman" w:hAnsi="Consolas" w:cs="Times New Roman"/>
+          <w:color w:val="D4D4D4"/>
+          <w:sz w:val="23"/>
+          <w:szCs w:val="23"/>
+          <w:lang w:eastAsia="fr-FR"/>
+        </w:rPr>
+      </w:pPr>
+      <w:r>
+        <w:rPr>
+          <w:rFonts w:ascii="Consolas" w:eastAsia="Times New Roman" w:hAnsi="Consolas" w:cs="Times New Roman"/>
+          <w:color w:val="D4D4D4"/>
+          <w:sz w:val="23"/>
+          <w:szCs w:val="23"/>
+          <w:lang w:eastAsia="fr-FR"/>
+        </w:rPr>
+        <w:t> : Premisse</w:t>
+      </w:r>
+    </w:p>
+    <w:p>
+      <w:pPr>
+        <w:shd w:val="clear" w:color="auto" w:fill="282828"/>
+        <w:spacing w:after="0" w:line="300" w:lineRule="atLeast"/>
+        <w:jc w:val="left"/>
+        <w:rPr>
+          <w:rFonts w:ascii="Consolas" w:eastAsia="Times New Roman" w:hAnsi="Consolas" w:cs="Times New Roman"/>
+          <w:color w:val="D4D4D4"/>
+          <w:sz w:val="23"/>
+          <w:szCs w:val="23"/>
+          <w:lang w:eastAsia="fr-FR"/>
+        </w:rPr>
+      </w:pPr>
+    </w:p>
+    <w:p>
+      <w:pPr>
+        <w:shd w:val="clear" w:color="auto" w:fill="282828"/>
+        <w:spacing w:after="0" w:line="300" w:lineRule="atLeast"/>
+        <w:jc w:val="left"/>
+        <w:rPr>
+          <w:rFonts w:ascii="Consolas" w:eastAsia="Times New Roman" w:hAnsi="Consolas" w:cs="Times New Roman"/>
+          <w:color w:val="D4D4D4"/>
+          <w:sz w:val="23"/>
+          <w:szCs w:val="23"/>
+          <w:lang w:eastAsia="fr-FR"/>
+        </w:rPr>
+      </w:pPr>
+      <w:r>
+        <w:rPr>
+          <w:rFonts w:ascii="Consolas" w:eastAsia="Times New Roman" w:hAnsi="Consolas" w:cs="Times New Roman"/>
+          <w:color w:val="D4D4D4"/>
+          <w:sz w:val="23"/>
+          <w:szCs w:val="23"/>
+          <w:lang w:eastAsia="fr-FR"/>
+        </w:rPr>
+        <w:t>    Soit conclusion une Premisse</w:t>
+      </w:r>
+    </w:p>
+    <w:p>
+      <w:pPr>
+        <w:shd w:val="clear" w:color="auto" w:fill="282828"/>
+        <w:spacing w:after="0" w:line="300" w:lineRule="atLeast"/>
+        <w:jc w:val="left"/>
+        <w:rPr>
+          <w:rFonts w:ascii="Consolas" w:eastAsia="Times New Roman" w:hAnsi="Consolas" w:cs="Times New Roman"/>
+          <w:color w:val="D4D4D4"/>
+          <w:sz w:val="23"/>
+          <w:szCs w:val="23"/>
+          <w:lang w:eastAsia="fr-FR"/>
+        </w:rPr>
+      </w:pPr>
+      <w:r>
+        <w:rPr>
+          <w:rFonts w:ascii="Consolas" w:eastAsia="Times New Roman" w:hAnsi="Consolas" w:cs="Times New Roman"/>
+          <w:color w:val="D4D4D4"/>
+          <w:sz w:val="23"/>
+          <w:szCs w:val="23"/>
+          <w:lang w:eastAsia="fr-FR"/>
+        </w:rPr>
+        <w:t>    Pour chaque proposition dans </w:t>
+      </w:r>
+      <w:proofErr w:type="spellStart"/>
+      <w:r>
+        <w:rPr>
+          <w:rFonts w:ascii="Consolas" w:eastAsia="Times New Roman" w:hAnsi="Consolas" w:cs="Times New Roman"/>
+          <w:color w:val="D4D4D4"/>
+          <w:sz w:val="23"/>
+          <w:szCs w:val="23"/>
+          <w:lang w:eastAsia="fr-FR"/>
+        </w:rPr>
+        <w:t>baseVerite</w:t>
+      </w:r>
+      <w:proofErr w:type="spellEnd"/>
+    </w:p>
+    <w:p>
+      <w:pPr>
+        <w:shd w:val="clear" w:color="auto" w:fill="282828"/>
+        <w:spacing w:after="0" w:line="300" w:lineRule="atLeast"/>
+        <w:jc w:val="left"/>
+        <w:rPr>
+          <w:rFonts w:ascii="Consolas" w:eastAsia="Times New Roman" w:hAnsi="Consolas" w:cs="Times New Roman"/>
+          <w:color w:val="D4D4D4"/>
+          <w:sz w:val="23"/>
+          <w:szCs w:val="23"/>
+          <w:lang w:eastAsia="fr-FR"/>
+        </w:rPr>
+      </w:pPr>
+      <w:r>
+        <w:rPr>
+          <w:rFonts w:ascii="Consolas" w:eastAsia="Times New Roman" w:hAnsi="Consolas" w:cs="Times New Roman"/>
+          <w:color w:val="D4D4D4"/>
+          <w:sz w:val="23"/>
+          <w:szCs w:val="23"/>
+          <w:lang w:eastAsia="fr-FR"/>
+        </w:rPr>
+        <w:t>        Pour chaque </w:t>
+      </w:r>
+      <w:proofErr w:type="spellStart"/>
+      <w:r>
+        <w:rPr>
+          <w:rFonts w:ascii="Consolas" w:eastAsia="Times New Roman" w:hAnsi="Consolas" w:cs="Times New Roman"/>
+          <w:color w:val="D4D4D4"/>
+          <w:sz w:val="23"/>
+          <w:szCs w:val="23"/>
+          <w:lang w:eastAsia="fr-FR"/>
+        </w:rPr>
+        <w:t>regle</w:t>
+      </w:r>
+      <w:proofErr w:type="spellEnd"/>
+      <w:r>
+        <w:rPr>
+          <w:rFonts w:ascii="Consolas" w:eastAsia="Times New Roman" w:hAnsi="Consolas" w:cs="Times New Roman"/>
+          <w:color w:val="D4D4D4"/>
+          <w:sz w:val="23"/>
+          <w:szCs w:val="23"/>
+          <w:lang w:eastAsia="fr-FR"/>
+        </w:rPr>
+        <w:t> dans bdc</w:t>
+      </w:r>
+    </w:p>
+    <w:p>
+      <w:pPr>
+        <w:shd w:val="clear" w:color="auto" w:fill="282828"/>
+        <w:spacing w:after="0" w:line="300" w:lineRule="atLeast"/>
+        <w:jc w:val="left"/>
+        <w:rPr>
+          <w:rFonts w:ascii="Consolas" w:eastAsia="Times New Roman" w:hAnsi="Consolas" w:cs="Times New Roman"/>
+          <w:color w:val="D4D4D4"/>
+          <w:sz w:val="23"/>
+          <w:szCs w:val="23"/>
+          <w:lang w:eastAsia="fr-FR"/>
+        </w:rPr>
+      </w:pPr>
+    </w:p>
+    <w:p>
+      <w:pPr>
+        <w:shd w:val="clear" w:color="auto" w:fill="282828"/>
+        <w:spacing w:after="0" w:line="300" w:lineRule="atLeast"/>
+        <w:jc w:val="left"/>
+        <w:rPr>
+          <w:rFonts w:ascii="Consolas" w:eastAsia="Times New Roman" w:hAnsi="Consolas" w:cs="Times New Roman"/>
+          <w:color w:val="D4D4D4"/>
+          <w:sz w:val="23"/>
+          <w:szCs w:val="23"/>
+          <w:lang w:eastAsia="fr-FR"/>
+        </w:rPr>
+      </w:pPr>
+      <w:r>
+        <w:rPr>
+          <w:rFonts w:ascii="Consolas" w:eastAsia="Times New Roman" w:hAnsi="Consolas" w:cs="Times New Roman"/>
+          <w:color w:val="D4D4D4"/>
+          <w:sz w:val="23"/>
+          <w:szCs w:val="23"/>
+          <w:lang w:eastAsia="fr-FR"/>
+        </w:rPr>
+        <w:t>            </w:t>
+      </w:r>
+      <w:proofErr w:type="gramStart"/>
+      <w:r>
+        <w:rPr>
+          <w:rFonts w:ascii="Consolas" w:eastAsia="Times New Roman" w:hAnsi="Consolas" w:cs="Times New Roman"/>
+          <w:color w:val="D4D4D4"/>
+          <w:sz w:val="23"/>
+          <w:szCs w:val="23"/>
+          <w:lang w:eastAsia="fr-FR"/>
+        </w:rPr>
+        <w:t>si</w:t>
+      </w:r>
+      <w:proofErr w:type="gramEnd"/>
+      <w:r>
+        <w:rPr>
+          <w:rFonts w:ascii="Consolas" w:eastAsia="Times New Roman" w:hAnsi="Consolas" w:cs="Times New Roman"/>
+          <w:color w:val="D4D4D4"/>
+          <w:sz w:val="23"/>
+          <w:szCs w:val="23"/>
+          <w:lang w:eastAsia="fr-FR"/>
+        </w:rPr>
+        <w:t> (propositionDansPremisse(premisse(regle), proposition))</w:t>
+      </w:r>
+    </w:p>
+    <w:p>
+      <w:pPr>
+        <w:shd w:val="clear" w:color="auto" w:fill="282828"/>
+        <w:spacing w:after="0" w:line="300" w:lineRule="atLeast"/>
+        <w:jc w:val="left"/>
+        <w:rPr>
+          <w:rFonts w:ascii="Consolas" w:eastAsia="Times New Roman" w:hAnsi="Consolas" w:cs="Times New Roman"/>
+          <w:color w:val="D4D4D4"/>
+          <w:sz w:val="23"/>
+          <w:szCs w:val="23"/>
+          <w:lang w:eastAsia="fr-FR"/>
+        </w:rPr>
+      </w:pPr>
+      <w:r>
+        <w:rPr>
+          <w:rFonts w:ascii="Consolas" w:eastAsia="Times New Roman" w:hAnsi="Consolas" w:cs="Times New Roman"/>
+          <w:color w:val="D4D4D4"/>
+          <w:sz w:val="23"/>
+          <w:szCs w:val="23"/>
+          <w:lang w:eastAsia="fr-FR"/>
+        </w:rPr>
+        <w:t>                </w:t>
+      </w:r>
+      <w:proofErr w:type="spellStart"/>
+      <w:r>
+        <w:rPr>
+          <w:rFonts w:ascii="Consolas" w:eastAsia="Times New Roman" w:hAnsi="Consolas" w:cs="Times New Roman"/>
+          <w:color w:val="D4D4D4"/>
+          <w:sz w:val="23"/>
+          <w:szCs w:val="23"/>
+          <w:lang w:eastAsia="fr-FR"/>
+        </w:rPr>
+        <w:t>setValidite</w:t>
+      </w:r>
+      <w:proofErr w:type="spellEnd"/>
+      <w:r>
+        <w:rPr>
+          <w:rFonts w:ascii="Consolas" w:eastAsia="Times New Roman" w:hAnsi="Consolas" w:cs="Times New Roman"/>
+          <w:color w:val="D4D4D4"/>
+          <w:sz w:val="23"/>
+          <w:szCs w:val="23"/>
+          <w:lang w:eastAsia="fr-FR"/>
+        </w:rPr>
+        <w:t>(proposition, vraie)</w:t>
+      </w:r>
+    </w:p>
+    <w:p>
+      <w:pPr>
+        <w:shd w:val="clear" w:color="auto" w:fill="282828"/>
+        <w:spacing w:after="0" w:line="300" w:lineRule="atLeast"/>
+        <w:jc w:val="left"/>
+        <w:rPr>
+          <w:rFonts w:ascii="Consolas" w:eastAsia="Times New Roman" w:hAnsi="Consolas" w:cs="Times New Roman"/>
+          <w:color w:val="D4D4D4"/>
+          <w:sz w:val="23"/>
+          <w:szCs w:val="23"/>
+          <w:lang w:eastAsia="fr-FR"/>
+        </w:rPr>
+      </w:pPr>
+      <w:r>
+        <w:rPr>
+          <w:rFonts w:ascii="Consolas" w:eastAsia="Times New Roman" w:hAnsi="Consolas" w:cs="Times New Roman"/>
+          <w:color w:val="D4D4D4"/>
+          <w:sz w:val="23"/>
+          <w:szCs w:val="23"/>
+          <w:lang w:eastAsia="fr-FR"/>
+        </w:rPr>
+        <w:t>                </w:t>
+      </w:r>
+      <w:proofErr w:type="gramStart"/>
+      <w:r>
+        <w:rPr>
+          <w:rFonts w:ascii="Consolas" w:eastAsia="Times New Roman" w:hAnsi="Consolas" w:cs="Times New Roman"/>
+          <w:color w:val="D4D4D4"/>
+          <w:sz w:val="23"/>
+          <w:szCs w:val="23"/>
+          <w:lang w:eastAsia="fr-FR"/>
+        </w:rPr>
+        <w:t>si</w:t>
+      </w:r>
+      <w:proofErr w:type="gramEnd"/>
+      <w:r>
+        <w:rPr>
+          <w:rFonts w:ascii="Consolas" w:eastAsia="Times New Roman" w:hAnsi="Consolas" w:cs="Times New Roman"/>
+          <w:color w:val="D4D4D4"/>
+          <w:sz w:val="23"/>
+          <w:szCs w:val="23"/>
+          <w:lang w:eastAsia="fr-FR"/>
+        </w:rPr>
+        <w:t> (</w:t>
+      </w:r>
+      <w:proofErr w:type="spellStart"/>
+      <w:r>
+        <w:rPr>
+          <w:rFonts w:ascii="Consolas" w:eastAsia="Times New Roman" w:hAnsi="Consolas" w:cs="Times New Roman"/>
+          <w:color w:val="D4D4D4"/>
+          <w:sz w:val="23"/>
+          <w:szCs w:val="23"/>
+          <w:lang w:eastAsia="fr-FR"/>
+        </w:rPr>
+        <w:t>isPremisseTrue</w:t>
+      </w:r>
+      <w:proofErr w:type="spellEnd"/>
+      <w:r>
+        <w:rPr>
+          <w:rFonts w:ascii="Consolas" w:eastAsia="Times New Roman" w:hAnsi="Consolas" w:cs="Times New Roman"/>
+          <w:color w:val="D4D4D4"/>
+          <w:sz w:val="23"/>
+          <w:szCs w:val="23"/>
+          <w:lang w:eastAsia="fr-FR"/>
+        </w:rPr>
+        <w:t>(</w:t>
+      </w:r>
+      <w:proofErr w:type="spellStart"/>
+      <w:r>
+        <w:rPr>
+          <w:rFonts w:ascii="Consolas" w:eastAsia="Times New Roman" w:hAnsi="Consolas" w:cs="Times New Roman"/>
+          <w:color w:val="D4D4D4"/>
+          <w:sz w:val="23"/>
+          <w:szCs w:val="23"/>
+          <w:lang w:eastAsia="fr-FR"/>
+        </w:rPr>
+        <w:t>premisse</w:t>
+      </w:r>
+      <w:proofErr w:type="spellEnd"/>
+      <w:r>
+        <w:rPr>
+          <w:rFonts w:ascii="Consolas" w:eastAsia="Times New Roman" w:hAnsi="Consolas" w:cs="Times New Roman"/>
+          <w:color w:val="D4D4D4"/>
+          <w:sz w:val="23"/>
+          <w:szCs w:val="23"/>
+          <w:lang w:eastAsia="fr-FR"/>
+        </w:rPr>
+        <w:t>(</w:t>
+      </w:r>
+      <w:proofErr w:type="spellStart"/>
+      <w:r>
+        <w:rPr>
+          <w:rFonts w:ascii="Consolas" w:eastAsia="Times New Roman" w:hAnsi="Consolas" w:cs="Times New Roman"/>
+          <w:color w:val="D4D4D4"/>
+          <w:sz w:val="23"/>
+          <w:szCs w:val="23"/>
+          <w:lang w:eastAsia="fr-FR"/>
+        </w:rPr>
+        <w:t>regle</w:t>
+      </w:r>
+      <w:proofErr w:type="spellEnd"/>
+      <w:r>
+        <w:rPr>
+          <w:rFonts w:ascii="Consolas" w:eastAsia="Times New Roman" w:hAnsi="Consolas" w:cs="Times New Roman"/>
+          <w:color w:val="D4D4D4"/>
+          <w:sz w:val="23"/>
+          <w:szCs w:val="23"/>
+          <w:lang w:eastAsia="fr-FR"/>
+        </w:rPr>
+        <w:t>))</w:t>
+      </w:r>
+    </w:p>
+    <w:p>
+      <w:pPr>
+        <w:shd w:val="clear" w:color="auto" w:fill="282828"/>
+        <w:spacing w:after="0" w:line="300" w:lineRule="atLeast"/>
+        <w:jc w:val="left"/>
+        <w:rPr>
+          <w:rFonts w:ascii="Consolas" w:eastAsia="Times New Roman" w:hAnsi="Consolas" w:cs="Times New Roman"/>
+          <w:color w:val="D4D4D4"/>
+          <w:sz w:val="23"/>
+          <w:szCs w:val="23"/>
+          <w:lang w:eastAsia="fr-FR"/>
+        </w:rPr>
+      </w:pPr>
+      <w:r>
+        <w:rPr>
+          <w:rFonts w:ascii="Consolas" w:eastAsia="Times New Roman" w:hAnsi="Consolas" w:cs="Times New Roman"/>
+          <w:color w:val="D4D4D4"/>
+          <w:sz w:val="23"/>
+          <w:szCs w:val="23"/>
+          <w:lang w:eastAsia="fr-FR"/>
+        </w:rPr>
+        <w:lastRenderedPageBreak/>
+        <w:t>                    addTailPremisse(conclusion, conclusion(regle))</w:t>
+      </w:r>
+    </w:p>
+    <w:p>
+      <w:pPr>
+        <w:shd w:val="clear" w:color="auto" w:fill="282828"/>
+        <w:spacing w:after="0" w:line="300" w:lineRule="atLeast"/>
+        <w:jc w:val="left"/>
+        <w:rPr>
+          <w:rFonts w:ascii="Consolas" w:eastAsia="Times New Roman" w:hAnsi="Consolas" w:cs="Times New Roman"/>
+          <w:color w:val="D4D4D4"/>
+          <w:sz w:val="23"/>
+          <w:szCs w:val="23"/>
+          <w:lang w:eastAsia="fr-FR"/>
+        </w:rPr>
+      </w:pPr>
+      <w:r>
+        <w:rPr>
+          <w:rFonts w:ascii="Consolas" w:eastAsia="Times New Roman" w:hAnsi="Consolas" w:cs="Times New Roman"/>
+          <w:color w:val="D4D4D4"/>
+          <w:sz w:val="23"/>
+          <w:szCs w:val="23"/>
+          <w:lang w:eastAsia="fr-FR"/>
+        </w:rPr>
+        <w:t>                </w:t>
+      </w:r>
+      <w:proofErr w:type="gramStart"/>
+      <w:r>
+        <w:rPr>
+          <w:rFonts w:ascii="Consolas" w:eastAsia="Times New Roman" w:hAnsi="Consolas" w:cs="Times New Roman"/>
+          <w:color w:val="D4D4D4"/>
+          <w:sz w:val="23"/>
+          <w:szCs w:val="23"/>
+          <w:lang w:eastAsia="fr-FR"/>
+        </w:rPr>
+        <w:t>fin</w:t>
+      </w:r>
+      <w:proofErr w:type="gramEnd"/>
+      <w:r>
+        <w:rPr>
+          <w:rFonts w:ascii="Consolas" w:eastAsia="Times New Roman" w:hAnsi="Consolas" w:cs="Times New Roman"/>
+          <w:color w:val="D4D4D4"/>
+          <w:sz w:val="23"/>
+          <w:szCs w:val="23"/>
+          <w:lang w:eastAsia="fr-FR"/>
+        </w:rPr>
+        <w:t> si</w:t>
+      </w:r>
+    </w:p>
+    <w:p>
+      <w:pPr>
+        <w:shd w:val="clear" w:color="auto" w:fill="282828"/>
+        <w:spacing w:after="0" w:line="300" w:lineRule="atLeast"/>
+        <w:jc w:val="left"/>
+        <w:rPr>
+          <w:rFonts w:ascii="Consolas" w:eastAsia="Times New Roman" w:hAnsi="Consolas" w:cs="Times New Roman"/>
+          <w:color w:val="D4D4D4"/>
+          <w:sz w:val="23"/>
+          <w:szCs w:val="23"/>
+          <w:lang w:eastAsia="fr-FR"/>
+        </w:rPr>
+      </w:pPr>
+      <w:r>
+        <w:rPr>
+          <w:rFonts w:ascii="Consolas" w:eastAsia="Times New Roman" w:hAnsi="Consolas" w:cs="Times New Roman"/>
+          <w:color w:val="D4D4D4"/>
+          <w:sz w:val="23"/>
+          <w:szCs w:val="23"/>
+          <w:lang w:eastAsia="fr-FR"/>
+        </w:rPr>
+        <w:t>            </w:t>
+      </w:r>
+      <w:proofErr w:type="gramStart"/>
+      <w:r>
+        <w:rPr>
+          <w:rFonts w:ascii="Consolas" w:eastAsia="Times New Roman" w:hAnsi="Consolas" w:cs="Times New Roman"/>
+          <w:color w:val="D4D4D4"/>
+          <w:sz w:val="23"/>
+          <w:szCs w:val="23"/>
+          <w:lang w:eastAsia="fr-FR"/>
+        </w:rPr>
+        <w:t>fin</w:t>
+      </w:r>
+      <w:proofErr w:type="gramEnd"/>
+      <w:r>
+        <w:rPr>
+          <w:rFonts w:ascii="Consolas" w:eastAsia="Times New Roman" w:hAnsi="Consolas" w:cs="Times New Roman"/>
+          <w:color w:val="D4D4D4"/>
+          <w:sz w:val="23"/>
+          <w:szCs w:val="23"/>
+          <w:lang w:eastAsia="fr-FR"/>
+        </w:rPr>
+        <w:t> si</w:t>
+      </w:r>
+    </w:p>
+    <w:p>
+      <w:pPr>
+        <w:shd w:val="clear" w:color="auto" w:fill="282828"/>
+        <w:spacing w:after="0" w:line="300" w:lineRule="atLeast"/>
+        <w:jc w:val="left"/>
+        <w:rPr>
+          <w:rFonts w:ascii="Consolas" w:eastAsia="Times New Roman" w:hAnsi="Consolas" w:cs="Times New Roman"/>
+          <w:color w:val="D4D4D4"/>
+          <w:sz w:val="23"/>
+          <w:szCs w:val="23"/>
+          <w:lang w:eastAsia="fr-FR"/>
+        </w:rPr>
+      </w:pPr>
+      <w:r>
+        <w:rPr>
+          <w:rFonts w:ascii="Consolas" w:eastAsia="Times New Roman" w:hAnsi="Consolas" w:cs="Times New Roman"/>
+          <w:color w:val="D4D4D4"/>
+          <w:sz w:val="23"/>
+          <w:szCs w:val="23"/>
+          <w:lang w:eastAsia="fr-FR"/>
+        </w:rPr>
+        <w:t>        </w:t>
+      </w:r>
+      <w:proofErr w:type="gramStart"/>
+      <w:r>
+        <w:rPr>
+          <w:rFonts w:ascii="Consolas" w:eastAsia="Times New Roman" w:hAnsi="Consolas" w:cs="Times New Roman"/>
+          <w:color w:val="D4D4D4"/>
+          <w:sz w:val="23"/>
+          <w:szCs w:val="23"/>
+          <w:lang w:eastAsia="fr-FR"/>
+        </w:rPr>
+        <w:t>fin</w:t>
+      </w:r>
+      <w:proofErr w:type="gramEnd"/>
+      <w:r>
+        <w:rPr>
+          <w:rFonts w:ascii="Consolas" w:eastAsia="Times New Roman" w:hAnsi="Consolas" w:cs="Times New Roman"/>
+          <w:color w:val="D4D4D4"/>
+          <w:sz w:val="23"/>
+          <w:szCs w:val="23"/>
+          <w:lang w:eastAsia="fr-FR"/>
+        </w:rPr>
+        <w:t> pour</w:t>
+      </w:r>
+    </w:p>
+    <w:p>
+      <w:pPr>
+        <w:shd w:val="clear" w:color="auto" w:fill="282828"/>
+        <w:spacing w:after="0" w:line="300" w:lineRule="atLeast"/>
+        <w:jc w:val="left"/>
+        <w:rPr>
+          <w:rFonts w:ascii="Consolas" w:eastAsia="Times New Roman" w:hAnsi="Consolas" w:cs="Times New Roman"/>
+          <w:color w:val="D4D4D4"/>
+          <w:sz w:val="23"/>
+          <w:szCs w:val="23"/>
+          <w:lang w:eastAsia="fr-FR"/>
+        </w:rPr>
+      </w:pPr>
+      <w:r>
+        <w:rPr>
+          <w:rFonts w:ascii="Consolas" w:eastAsia="Times New Roman" w:hAnsi="Consolas" w:cs="Times New Roman"/>
+          <w:color w:val="D4D4D4"/>
+          <w:sz w:val="23"/>
+          <w:szCs w:val="23"/>
+          <w:lang w:eastAsia="fr-FR"/>
+        </w:rPr>
+        <w:t>    </w:t>
+      </w:r>
+      <w:proofErr w:type="gramStart"/>
+      <w:r>
+        <w:rPr>
+          <w:rFonts w:ascii="Consolas" w:eastAsia="Times New Roman" w:hAnsi="Consolas" w:cs="Times New Roman"/>
+          <w:color w:val="D4D4D4"/>
+          <w:sz w:val="23"/>
+          <w:szCs w:val="23"/>
+          <w:lang w:eastAsia="fr-FR"/>
+        </w:rPr>
+        <w:t>fin</w:t>
+      </w:r>
+      <w:proofErr w:type="gramEnd"/>
+      <w:r>
+        <w:rPr>
+          <w:rFonts w:ascii="Consolas" w:eastAsia="Times New Roman" w:hAnsi="Consolas" w:cs="Times New Roman"/>
+          <w:color w:val="D4D4D4"/>
+          <w:sz w:val="23"/>
+          <w:szCs w:val="23"/>
+          <w:lang w:eastAsia="fr-FR"/>
+        </w:rPr>
+        <w:t> pour            </w:t>
+      </w:r>
+    </w:p>
+    <w:p>
+      <w:pPr>
+        <w:shd w:val="clear" w:color="auto" w:fill="282828"/>
+        <w:spacing w:after="0" w:line="300" w:lineRule="atLeast"/>
+        <w:jc w:val="left"/>
+        <w:rPr>
+          <w:rFonts w:ascii="Consolas" w:eastAsia="Times New Roman" w:hAnsi="Consolas" w:cs="Times New Roman"/>
+          <w:color w:val="D4D4D4"/>
+          <w:sz w:val="23"/>
+          <w:szCs w:val="23"/>
+          <w:lang w:eastAsia="fr-FR"/>
+        </w:rPr>
+      </w:pPr>
+    </w:p>
+    <w:p>
+      <w:pPr>
+        <w:shd w:val="clear" w:color="auto" w:fill="282828"/>
+        <w:spacing w:after="0" w:line="300" w:lineRule="atLeast"/>
+        <w:jc w:val="left"/>
+        <w:rPr>
+          <w:rFonts w:ascii="Consolas" w:eastAsia="Times New Roman" w:hAnsi="Consolas" w:cs="Times New Roman"/>
+          <w:color w:val="D4D4D4"/>
+          <w:sz w:val="23"/>
+          <w:szCs w:val="23"/>
+          <w:lang w:eastAsia="fr-FR"/>
+        </w:rPr>
+      </w:pPr>
+      <w:r>
+        <w:rPr>
+          <w:rFonts w:ascii="Consolas" w:eastAsia="Times New Roman" w:hAnsi="Consolas" w:cs="Times New Roman"/>
+          <w:color w:val="D4D4D4"/>
+          <w:sz w:val="23"/>
+          <w:szCs w:val="23"/>
+          <w:lang w:eastAsia="fr-FR"/>
+        </w:rPr>
+        <w:t>    </w:t>
+      </w:r>
+      <w:proofErr w:type="spellStart"/>
+      <w:proofErr w:type="gramStart"/>
+      <w:r>
+        <w:rPr>
+          <w:rFonts w:ascii="Consolas" w:eastAsia="Times New Roman" w:hAnsi="Consolas" w:cs="Times New Roman"/>
+          <w:color w:val="D4D4D4"/>
+          <w:sz w:val="23"/>
+          <w:szCs w:val="23"/>
+          <w:lang w:eastAsia="fr-FR"/>
+        </w:rPr>
+        <w:t>moteurDInference</w:t>
+      </w:r>
+      <w:proofErr w:type="spellEnd"/>
+      <w:proofErr w:type="gramEnd"/>
+      <w:r>
+        <w:rPr>
+          <w:rFonts w:ascii="Consolas" w:eastAsia="Times New Roman" w:hAnsi="Consolas" w:cs="Times New Roman"/>
+          <w:color w:val="D4D4D4"/>
+          <w:sz w:val="23"/>
+          <w:szCs w:val="23"/>
+          <w:lang w:eastAsia="fr-FR"/>
+        </w:rPr>
+        <w:t> &lt;-- conclusion</w:t>
+      </w:r>
+    </w:p>
+    <w:p>
+      <w:pPr>
+        <w:shd w:val="clear" w:color="auto" w:fill="282828"/>
+        <w:spacing w:after="0" w:line="300" w:lineRule="atLeast"/>
+        <w:jc w:val="left"/>
+        <w:rPr>
+          <w:rFonts w:ascii="Consolas" w:eastAsia="Times New Roman" w:hAnsi="Consolas" w:cs="Times New Roman"/>
+          <w:color w:val="D4D4D4"/>
+          <w:sz w:val="23"/>
+          <w:szCs w:val="23"/>
+          <w:lang w:eastAsia="fr-FR"/>
+        </w:rPr>
+      </w:pPr>
+    </w:p>
+    <w:p>
+      <w:pPr>
+        <w:shd w:val="clear" w:color="auto" w:fill="282828"/>
+        <w:spacing w:after="0" w:line="300" w:lineRule="atLeast"/>
+        <w:jc w:val="left"/>
+        <w:rPr>
+          <w:rFonts w:ascii="Consolas" w:eastAsia="Times New Roman" w:hAnsi="Consolas" w:cs="Times New Roman"/>
+          <w:color w:val="D4D4D4"/>
+          <w:sz w:val="23"/>
+          <w:szCs w:val="23"/>
+          <w:lang w:eastAsia="fr-FR"/>
+        </w:rPr>
+      </w:pPr>
+      <w:proofErr w:type="gramStart"/>
+      <w:r>
+        <w:rPr>
+          <w:rFonts w:ascii="Consolas" w:eastAsia="Times New Roman" w:hAnsi="Consolas" w:cs="Times New Roman"/>
+          <w:color w:val="D4D4D4"/>
+          <w:sz w:val="23"/>
+          <w:szCs w:val="23"/>
+          <w:lang w:eastAsia="fr-FR"/>
+        </w:rPr>
+        <w:t>fin</w:t>
+      </w:r>
+      <w:proofErr w:type="gramEnd"/>
+      <w:r>
+        <w:rPr>
+          <w:rFonts w:ascii="Consolas" w:eastAsia="Times New Roman" w:hAnsi="Consolas" w:cs="Times New Roman"/>
+          <w:color w:val="D4D4D4"/>
+          <w:sz w:val="23"/>
+          <w:szCs w:val="23"/>
+          <w:lang w:eastAsia="fr-FR"/>
+        </w:rPr>
+        <w:t> fonction</w:t>
+      </w:r>
+    </w:p>
+    <w:p>
+      <w:pPr>
+        <w:pStyle w:val="Paragraphedeliste"/>
+        <w:ind w:left="360"/>
+      </w:pPr>
+    </w:p>
+    <w:p>
+      <w:pPr>
+        <w:pStyle w:val="Titre3"/>
+      </w:pPr>
+      <w:r>
+        <w:t>Choix d’implémentation</w:t>
+      </w:r>
+    </w:p>
     <w:p/>
     <w:p>
       <w:r>
@@ -9867,6 +10698,7 @@
         <w:docPartUnique/>
       </w:docPartObj>
     </w:sdtPr>
+    <w:sdtEndPr/>
     <w:sdtContent>
       <w:p>
         <w:pPr>
@@ -11377,7 +12209,7 @@
   <w:abstractNum w:abstractNumId="10" w15:restartNumberingAfterBreak="0">
     <w:nsid w:val="34F56764"/>
     <w:multiLevelType w:val="hybridMultilevel"/>
-    <w:tmpl w:val="7FCC5B84"/>
+    <w:tmpl w:val="779AF4FC"/>
     <w:lvl w:ilvl="0" w:tplc="040C0001">
       <w:start w:val="1"/>
       <w:numFmt w:val="bullet"/>
@@ -14617,6 +15449,7 @@
   <w:style w:type="character" w:default="1" w:styleId="Policepardfaut">
     <w:name w:val="Default Paragraph Font"/>
     <w:uiPriority w:val="1"/>
+    <w:semiHidden/>
     <w:unhideWhenUsed/>
   </w:style>
   <w:style w:type="table" w:default="1" w:styleId="TableauNormal">
@@ -15393,6 +16226,25 @@
 </file>
 
 <file path=customXml/item1.xml><?xml version="1.0" encoding="utf-8"?>
+<?mso-contentType ?>
+<FormTemplates xmlns="http://schemas.microsoft.com/sharepoint/v3/contenttype/forms">
+  <Display>DocumentLibraryForm</Display>
+  <Edit>DocumentLibraryForm</Edit>
+  <New>DocumentLibraryForm</New>
+</FormTemplates>
+</file>
+
+<file path=customXml/item2.xml><?xml version="1.0" encoding="utf-8"?>
+<p:properties xmlns:p="http://schemas.microsoft.com/office/2006/metadata/properties" xmlns:xsi="http://www.w3.org/2001/XMLSchema-instance" xmlns:pc="http://schemas.microsoft.com/office/infopath/2007/PartnerControls">
+  <documentManagement/>
+</p:properties>
+</file>
+
+<file path=customXml/item3.xml><?xml version="1.0" encoding="utf-8"?>
+<b:Sources xmlns:b="http://schemas.openxmlformats.org/officeDocument/2006/bibliography" xmlns="http://schemas.openxmlformats.org/officeDocument/2006/bibliography" SelectedStyle="\APASixthEditionOfficeOnline.xsl" StyleName="APA" Version="6"/>
+</file>
+
+<file path=customXml/item4.xml><?xml version="1.0" encoding="utf-8"?>
 <ct:contentTypeSchema xmlns:ct="http://schemas.microsoft.com/office/2006/metadata/contentType" xmlns:ma="http://schemas.microsoft.com/office/2006/metadata/properties/metaAttributes" ct:_="" ma:_="" ma:contentTypeName="Document" ma:contentTypeID="0x010100656473A31C00EE4EBF071CED4DEB1FAF" ma:contentTypeVersion="10" ma:contentTypeDescription="Crée un document." ma:contentTypeScope="" ma:versionID="96f8dfa32c20d07f54f4b99888f04e55">
   <xsd:schema xmlns:xsd="http://www.w3.org/2001/XMLSchema" xmlns:xs="http://www.w3.org/2001/XMLSchema" xmlns:p="http://schemas.microsoft.com/office/2006/metadata/properties" xmlns:ns3="c417d3a4-f8ee-41b3-bb9f-205e6a1ee1db" targetNamespace="http://schemas.microsoft.com/office/2006/metadata/properties" ma:root="true" ma:fieldsID="40a360c9f505e76a6853a409a234ac48" ns3:_="">
     <xsd:import namespace="c417d3a4-f8ee-41b3-bb9f-205e6a1ee1db"/>
@@ -15576,26 +16428,32 @@
 </ct:contentTypeSchema>
 </file>
 
-<file path=customXml/item2.xml><?xml version="1.0" encoding="utf-8"?>
-<b:Sources xmlns:b="http://schemas.openxmlformats.org/officeDocument/2006/bibliography" xmlns="http://schemas.openxmlformats.org/officeDocument/2006/bibliography" SelectedStyle="\APASixthEditionOfficeOnline.xsl" StyleName="APA" Version="6"/>
+<file path=customXml/itemProps1.xml><?xml version="1.0" encoding="utf-8"?>
+<ds:datastoreItem xmlns:ds="http://schemas.openxmlformats.org/officeDocument/2006/customXml" ds:itemID="{FEDD91B7-CFA6-4191-860E-2CB2B17C1B6D}">
+  <ds:schemaRefs>
+    <ds:schemaRef ds:uri="http://schemas.microsoft.com/sharepoint/v3/contenttype/forms"/>
+  </ds:schemaRefs>
+</ds:datastoreItem>
 </file>
 
-<file path=customXml/item3.xml><?xml version="1.0" encoding="utf-8"?>
-<p:properties xmlns:p="http://schemas.microsoft.com/office/2006/metadata/properties" xmlns:xsi="http://www.w3.org/2001/XMLSchema-instance" xmlns:pc="http://schemas.microsoft.com/office/infopath/2007/PartnerControls">
-  <documentManagement/>
-</p:properties>
+<file path=customXml/itemProps2.xml><?xml version="1.0" encoding="utf-8"?>
+<ds:datastoreItem xmlns:ds="http://schemas.openxmlformats.org/officeDocument/2006/customXml" ds:itemID="{C9BC2DB3-3663-4CA4-974C-67307114B448}">
+  <ds:schemaRefs>
+    <ds:schemaRef ds:uri="http://schemas.microsoft.com/office/2006/metadata/properties"/>
+    <ds:schemaRef ds:uri="http://schemas.microsoft.com/office/infopath/2007/PartnerControls"/>
+  </ds:schemaRefs>
+</ds:datastoreItem>
 </file>
 
-<file path=customXml/item4.xml><?xml version="1.0" encoding="utf-8"?>
-<?mso-contentType ?>
-<FormTemplates xmlns="http://schemas.microsoft.com/sharepoint/v3/contenttype/forms">
-  <Display>DocumentLibraryForm</Display>
-  <Edit>DocumentLibraryForm</Edit>
-  <New>DocumentLibraryForm</New>
-</FormTemplates>
+<file path=customXml/itemProps3.xml><?xml version="1.0" encoding="utf-8"?>
+<ds:datastoreItem xmlns:ds="http://schemas.openxmlformats.org/officeDocument/2006/customXml" ds:itemID="{79343E85-FF58-484A-B108-80AB08594D9A}">
+  <ds:schemaRefs>
+    <ds:schemaRef ds:uri="http://schemas.openxmlformats.org/officeDocument/2006/bibliography"/>
+  </ds:schemaRefs>
+</ds:datastoreItem>
 </file>
 
-<file path=customXml/itemProps1.xml><?xml version="1.0" encoding="utf-8"?>
+<file path=customXml/itemProps4.xml><?xml version="1.0" encoding="utf-8"?>
 <ds:datastoreItem xmlns:ds="http://schemas.openxmlformats.org/officeDocument/2006/customXml" ds:itemID="{D79D7DB5-D511-47A9-9FC9-2C1E9F25C6C2}">
   <ds:schemaRefs>
     <ds:schemaRef ds:uri="http://schemas.microsoft.com/office/2006/metadata/contentType"/>
@@ -15611,29 +16469,4 @@
     <ds:schemaRef ds:uri="http://schemas.microsoft.com/internal/obd"/>
   </ds:schemaRefs>
 </ds:datastoreItem>
-</file>
-
-<file path=customXml/itemProps2.xml><?xml version="1.0" encoding="utf-8"?>
-<ds:datastoreItem xmlns:ds="http://schemas.openxmlformats.org/officeDocument/2006/customXml" ds:itemID="{79343E85-FF58-484A-B108-80AB08594D9A}">
-  <ds:schemaRefs>
-    <ds:schemaRef ds:uri="http://schemas.openxmlformats.org/officeDocument/2006/bibliography"/>
-  </ds:schemaRefs>
-</ds:datastoreItem>
-</file>
-
-<file path=customXml/itemProps3.xml><?xml version="1.0" encoding="utf-8"?>
-<ds:datastoreItem xmlns:ds="http://schemas.openxmlformats.org/officeDocument/2006/customXml" ds:itemID="{C9BC2DB3-3663-4CA4-974C-67307114B448}">
-  <ds:schemaRefs>
-    <ds:schemaRef ds:uri="http://schemas.microsoft.com/office/2006/metadata/properties"/>
-    <ds:schemaRef ds:uri="http://schemas.microsoft.com/office/infopath/2007/PartnerControls"/>
-  </ds:schemaRefs>
-</ds:datastoreItem>
-</file>
-
-<file path=customXml/itemProps4.xml><?xml version="1.0" encoding="utf-8"?>
-<ds:datastoreItem xmlns:ds="http://schemas.openxmlformats.org/officeDocument/2006/customXml" ds:itemID="{FEDD91B7-CFA6-4191-860E-2CB2B17C1B6D}">
-  <ds:schemaRefs>
-    <ds:schemaRef ds:uri="http://schemas.microsoft.com/sharepoint/v3/contenttype/forms"/>
-  </ds:schemaRefs>
-</ds:datastoreItem>
 </file>
</xml_diff>

<commit_message>
ajout table des matières rapport
</commit_message>
<xml_diff>
--- a/doc/rapport_projet_LO21.docx
+++ b/doc/rapport_projet_LO21.docx
@@ -7,85 +7,1084 @@
         <w:pStyle w:val="Titre1"/>
         <w:jc w:val="center"/>
       </w:pPr>
+      <w:bookmarkStart w:id="0" w:name="_Toc60497113"/>
       <w:r>
         <w:t>Rapport Projet LO21 : système expert</w:t>
       </w:r>
-    </w:p>
+      <w:bookmarkEnd w:id="0"/>
+    </w:p>
+    <w:p/>
+    <w:sdt>
+      <w:sdtPr>
+        <w:id w:val="-185751950"/>
+        <w:docPartObj>
+          <w:docPartGallery w:val="Table of Contents"/>
+          <w:docPartUnique/>
+        </w:docPartObj>
+      </w:sdtPr>
+      <w:sdtEndPr>
+        <w:rPr>
+          <w:rFonts w:asciiTheme="minorHAnsi" w:eastAsiaTheme="minorHAnsi" w:hAnsiTheme="minorHAnsi" w:cstheme="minorBidi"/>
+          <w:b/>
+          <w:bCs/>
+          <w:color w:val="auto"/>
+          <w:sz w:val="22"/>
+          <w:szCs w:val="22"/>
+          <w:lang w:eastAsia="en-US"/>
+        </w:rPr>
+      </w:sdtEndPr>
+      <w:sdtContent>
+        <w:p>
+          <w:pPr>
+            <w:pStyle w:val="En-ttedetabledesmatires"/>
+          </w:pPr>
+          <w:r>
+            <w:t>Table des matières</w:t>
+          </w:r>
+        </w:p>
+        <w:p>
+          <w:pPr>
+            <w:pStyle w:val="TM1"/>
+            <w:tabs>
+              <w:tab w:val="right" w:leader="dot" w:pos="9062"/>
+            </w:tabs>
+            <w:rPr>
+              <w:rFonts w:eastAsiaTheme="minorEastAsia"/>
+              <w:b w:val="0"/>
+              <w:bCs w:val="0"/>
+              <w:i w:val="0"/>
+              <w:iCs w:val="0"/>
+              <w:noProof/>
+              <w:sz w:val="22"/>
+              <w:szCs w:val="22"/>
+              <w:lang w:eastAsia="fr-FR"/>
+            </w:rPr>
+          </w:pPr>
+          <w:r>
+            <w:fldChar w:fldCharType="begin"/>
+          </w:r>
+          <w:r>
+            <w:instrText xml:space="preserve"> TOC \o "1-3" \h \z \u </w:instrText>
+          </w:r>
+          <w:r>
+            <w:fldChar w:fldCharType="separate"/>
+          </w:r>
+          <w:hyperlink w:anchor="_Toc60497113" w:history="1">
+            <w:r>
+              <w:rPr>
+                <w:rStyle w:val="Lienhypertexte"/>
+                <w:noProof/>
+              </w:rPr>
+              <w:t>Rapport Projet LO21 : système expert</w:t>
+            </w:r>
+            <w:r>
+              <w:rPr>
+                <w:noProof/>
+                <w:webHidden/>
+              </w:rPr>
+              <w:tab/>
+            </w:r>
+            <w:r>
+              <w:rPr>
+                <w:noProof/>
+                <w:webHidden/>
+              </w:rPr>
+              <w:fldChar w:fldCharType="begin"/>
+            </w:r>
+            <w:r>
+              <w:rPr>
+                <w:noProof/>
+                <w:webHidden/>
+              </w:rPr>
+              <w:instrText xml:space="preserve"> PAGEREF _Toc60497113 \h </w:instrText>
+            </w:r>
+            <w:r>
+              <w:rPr>
+                <w:noProof/>
+                <w:webHidden/>
+              </w:rPr>
+            </w:r>
+            <w:r>
+              <w:rPr>
+                <w:noProof/>
+                <w:webHidden/>
+              </w:rPr>
+              <w:fldChar w:fldCharType="separate"/>
+            </w:r>
+            <w:r>
+              <w:rPr>
+                <w:noProof/>
+                <w:webHidden/>
+              </w:rPr>
+              <w:t>1</w:t>
+            </w:r>
+            <w:r>
+              <w:rPr>
+                <w:noProof/>
+                <w:webHidden/>
+              </w:rPr>
+              <w:fldChar w:fldCharType="end"/>
+            </w:r>
+          </w:hyperlink>
+        </w:p>
+        <w:p>
+          <w:pPr>
+            <w:pStyle w:val="TM2"/>
+            <w:tabs>
+              <w:tab w:val="right" w:leader="dot" w:pos="9062"/>
+            </w:tabs>
+            <w:rPr>
+              <w:rFonts w:eastAsiaTheme="minorEastAsia"/>
+              <w:b w:val="0"/>
+              <w:bCs w:val="0"/>
+              <w:noProof/>
+              <w:lang w:eastAsia="fr-FR"/>
+            </w:rPr>
+          </w:pPr>
+          <w:hyperlink w:anchor="_Toc60497114" w:history="1">
+            <w:r>
+              <w:rPr>
+                <w:rStyle w:val="Lienhypertexte"/>
+                <w:noProof/>
+              </w:rPr>
+              <w:t>Cahier des charges</w:t>
+            </w:r>
+            <w:r>
+              <w:rPr>
+                <w:noProof/>
+                <w:webHidden/>
+              </w:rPr>
+              <w:tab/>
+            </w:r>
+            <w:r>
+              <w:rPr>
+                <w:noProof/>
+                <w:webHidden/>
+              </w:rPr>
+              <w:fldChar w:fldCharType="begin"/>
+            </w:r>
+            <w:r>
+              <w:rPr>
+                <w:noProof/>
+                <w:webHidden/>
+              </w:rPr>
+              <w:instrText xml:space="preserve"> PAGEREF _Toc60497114 \h </w:instrText>
+            </w:r>
+            <w:r>
+              <w:rPr>
+                <w:noProof/>
+                <w:webHidden/>
+              </w:rPr>
+            </w:r>
+            <w:r>
+              <w:rPr>
+                <w:noProof/>
+                <w:webHidden/>
+              </w:rPr>
+              <w:fldChar w:fldCharType="separate"/>
+            </w:r>
+            <w:r>
+              <w:rPr>
+                <w:noProof/>
+                <w:webHidden/>
+              </w:rPr>
+              <w:t>1</w:t>
+            </w:r>
+            <w:r>
+              <w:rPr>
+                <w:noProof/>
+                <w:webHidden/>
+              </w:rPr>
+              <w:fldChar w:fldCharType="end"/>
+            </w:r>
+          </w:hyperlink>
+        </w:p>
+        <w:p>
+          <w:pPr>
+            <w:pStyle w:val="TM3"/>
+            <w:tabs>
+              <w:tab w:val="right" w:leader="dot" w:pos="9062"/>
+            </w:tabs>
+            <w:rPr>
+              <w:rFonts w:eastAsiaTheme="minorEastAsia"/>
+              <w:noProof/>
+              <w:sz w:val="22"/>
+              <w:szCs w:val="22"/>
+              <w:lang w:eastAsia="fr-FR"/>
+            </w:rPr>
+          </w:pPr>
+          <w:hyperlink w:anchor="_Toc60497115" w:history="1">
+            <w:r>
+              <w:rPr>
+                <w:rStyle w:val="Lienhypertexte"/>
+                <w:noProof/>
+              </w:rPr>
+              <w:t>Contextes et définition du problème</w:t>
+            </w:r>
+            <w:r>
+              <w:rPr>
+                <w:noProof/>
+                <w:webHidden/>
+              </w:rPr>
+              <w:tab/>
+            </w:r>
+            <w:r>
+              <w:rPr>
+                <w:noProof/>
+                <w:webHidden/>
+              </w:rPr>
+              <w:fldChar w:fldCharType="begin"/>
+            </w:r>
+            <w:r>
+              <w:rPr>
+                <w:noProof/>
+                <w:webHidden/>
+              </w:rPr>
+              <w:instrText xml:space="preserve"> PAGEREF _Toc60497115 \h </w:instrText>
+            </w:r>
+            <w:r>
+              <w:rPr>
+                <w:noProof/>
+                <w:webHidden/>
+              </w:rPr>
+            </w:r>
+            <w:r>
+              <w:rPr>
+                <w:noProof/>
+                <w:webHidden/>
+              </w:rPr>
+              <w:fldChar w:fldCharType="separate"/>
+            </w:r>
+            <w:r>
+              <w:rPr>
+                <w:noProof/>
+                <w:webHidden/>
+              </w:rPr>
+              <w:t>1</w:t>
+            </w:r>
+            <w:r>
+              <w:rPr>
+                <w:noProof/>
+                <w:webHidden/>
+              </w:rPr>
+              <w:fldChar w:fldCharType="end"/>
+            </w:r>
+          </w:hyperlink>
+        </w:p>
+        <w:p>
+          <w:pPr>
+            <w:pStyle w:val="TM3"/>
+            <w:tabs>
+              <w:tab w:val="right" w:leader="dot" w:pos="9062"/>
+            </w:tabs>
+            <w:rPr>
+              <w:rFonts w:eastAsiaTheme="minorEastAsia"/>
+              <w:noProof/>
+              <w:sz w:val="22"/>
+              <w:szCs w:val="22"/>
+              <w:lang w:eastAsia="fr-FR"/>
+            </w:rPr>
+          </w:pPr>
+          <w:hyperlink w:anchor="_Toc60497116" w:history="1">
+            <w:r>
+              <w:rPr>
+                <w:rStyle w:val="Lienhypertexte"/>
+                <w:noProof/>
+              </w:rPr>
+              <w:t>Objectif du projet</w:t>
+            </w:r>
+            <w:r>
+              <w:rPr>
+                <w:noProof/>
+                <w:webHidden/>
+              </w:rPr>
+              <w:tab/>
+            </w:r>
+            <w:r>
+              <w:rPr>
+                <w:noProof/>
+                <w:webHidden/>
+              </w:rPr>
+              <w:fldChar w:fldCharType="begin"/>
+            </w:r>
+            <w:r>
+              <w:rPr>
+                <w:noProof/>
+                <w:webHidden/>
+              </w:rPr>
+              <w:instrText xml:space="preserve"> PAGEREF _Toc60497116 \h </w:instrText>
+            </w:r>
+            <w:r>
+              <w:rPr>
+                <w:noProof/>
+                <w:webHidden/>
+              </w:rPr>
+            </w:r>
+            <w:r>
+              <w:rPr>
+                <w:noProof/>
+                <w:webHidden/>
+              </w:rPr>
+              <w:fldChar w:fldCharType="separate"/>
+            </w:r>
+            <w:r>
+              <w:rPr>
+                <w:noProof/>
+                <w:webHidden/>
+              </w:rPr>
+              <w:t>1</w:t>
+            </w:r>
+            <w:r>
+              <w:rPr>
+                <w:noProof/>
+                <w:webHidden/>
+              </w:rPr>
+              <w:fldChar w:fldCharType="end"/>
+            </w:r>
+          </w:hyperlink>
+        </w:p>
+        <w:p>
+          <w:pPr>
+            <w:pStyle w:val="TM3"/>
+            <w:tabs>
+              <w:tab w:val="right" w:leader="dot" w:pos="9062"/>
+            </w:tabs>
+            <w:rPr>
+              <w:rFonts w:eastAsiaTheme="minorEastAsia"/>
+              <w:noProof/>
+              <w:sz w:val="22"/>
+              <w:szCs w:val="22"/>
+              <w:lang w:eastAsia="fr-FR"/>
+            </w:rPr>
+          </w:pPr>
+          <w:hyperlink w:anchor="_Toc60497117" w:history="1">
+            <w:r>
+              <w:rPr>
+                <w:rStyle w:val="Lienhypertexte"/>
+                <w:noProof/>
+              </w:rPr>
+              <w:t>Périmètre du projet</w:t>
+            </w:r>
+            <w:r>
+              <w:rPr>
+                <w:noProof/>
+                <w:webHidden/>
+              </w:rPr>
+              <w:tab/>
+            </w:r>
+            <w:r>
+              <w:rPr>
+                <w:noProof/>
+                <w:webHidden/>
+              </w:rPr>
+              <w:fldChar w:fldCharType="begin"/>
+            </w:r>
+            <w:r>
+              <w:rPr>
+                <w:noProof/>
+                <w:webHidden/>
+              </w:rPr>
+              <w:instrText xml:space="preserve"> PAGEREF _Toc60497117 \h </w:instrText>
+            </w:r>
+            <w:r>
+              <w:rPr>
+                <w:noProof/>
+                <w:webHidden/>
+              </w:rPr>
+            </w:r>
+            <w:r>
+              <w:rPr>
+                <w:noProof/>
+                <w:webHidden/>
+              </w:rPr>
+              <w:fldChar w:fldCharType="separate"/>
+            </w:r>
+            <w:r>
+              <w:rPr>
+                <w:noProof/>
+                <w:webHidden/>
+              </w:rPr>
+              <w:t>1</w:t>
+            </w:r>
+            <w:r>
+              <w:rPr>
+                <w:noProof/>
+                <w:webHidden/>
+              </w:rPr>
+              <w:fldChar w:fldCharType="end"/>
+            </w:r>
+          </w:hyperlink>
+        </w:p>
+        <w:p>
+          <w:pPr>
+            <w:pStyle w:val="TM3"/>
+            <w:tabs>
+              <w:tab w:val="right" w:leader="dot" w:pos="9062"/>
+            </w:tabs>
+            <w:rPr>
+              <w:rFonts w:eastAsiaTheme="minorEastAsia"/>
+              <w:noProof/>
+              <w:sz w:val="22"/>
+              <w:szCs w:val="22"/>
+              <w:lang w:eastAsia="fr-FR"/>
+            </w:rPr>
+          </w:pPr>
+          <w:hyperlink w:anchor="_Toc60497118" w:history="1">
+            <w:r>
+              <w:rPr>
+                <w:rStyle w:val="Lienhypertexte"/>
+                <w:noProof/>
+              </w:rPr>
+              <w:t>Description fonctionnelle des besoins</w:t>
+            </w:r>
+            <w:r>
+              <w:rPr>
+                <w:noProof/>
+                <w:webHidden/>
+              </w:rPr>
+              <w:tab/>
+            </w:r>
+            <w:r>
+              <w:rPr>
+                <w:noProof/>
+                <w:webHidden/>
+              </w:rPr>
+              <w:fldChar w:fldCharType="begin"/>
+            </w:r>
+            <w:r>
+              <w:rPr>
+                <w:noProof/>
+                <w:webHidden/>
+              </w:rPr>
+              <w:instrText xml:space="preserve"> PAGEREF _Toc60497118 \h </w:instrText>
+            </w:r>
+            <w:r>
+              <w:rPr>
+                <w:noProof/>
+                <w:webHidden/>
+              </w:rPr>
+            </w:r>
+            <w:r>
+              <w:rPr>
+                <w:noProof/>
+                <w:webHidden/>
+              </w:rPr>
+              <w:fldChar w:fldCharType="separate"/>
+            </w:r>
+            <w:r>
+              <w:rPr>
+                <w:noProof/>
+                <w:webHidden/>
+              </w:rPr>
+              <w:t>2</w:t>
+            </w:r>
+            <w:r>
+              <w:rPr>
+                <w:noProof/>
+                <w:webHidden/>
+              </w:rPr>
+              <w:fldChar w:fldCharType="end"/>
+            </w:r>
+          </w:hyperlink>
+        </w:p>
+        <w:p>
+          <w:pPr>
+            <w:pStyle w:val="TM3"/>
+            <w:tabs>
+              <w:tab w:val="right" w:leader="dot" w:pos="9062"/>
+            </w:tabs>
+            <w:rPr>
+              <w:rFonts w:eastAsiaTheme="minorEastAsia"/>
+              <w:noProof/>
+              <w:sz w:val="22"/>
+              <w:szCs w:val="22"/>
+              <w:lang w:eastAsia="fr-FR"/>
+            </w:rPr>
+          </w:pPr>
+          <w:hyperlink w:anchor="_Toc60497119" w:history="1">
+            <w:r>
+              <w:rPr>
+                <w:rStyle w:val="Lienhypertexte"/>
+                <w:noProof/>
+              </w:rPr>
+              <w:t>Contrainte/ Normalisation et documentation du code</w:t>
+            </w:r>
+            <w:r>
+              <w:rPr>
+                <w:noProof/>
+                <w:webHidden/>
+              </w:rPr>
+              <w:tab/>
+            </w:r>
+            <w:r>
+              <w:rPr>
+                <w:noProof/>
+                <w:webHidden/>
+              </w:rPr>
+              <w:fldChar w:fldCharType="begin"/>
+            </w:r>
+            <w:r>
+              <w:rPr>
+                <w:noProof/>
+                <w:webHidden/>
+              </w:rPr>
+              <w:instrText xml:space="preserve"> PAGEREF _Toc60497119 \h </w:instrText>
+            </w:r>
+            <w:r>
+              <w:rPr>
+                <w:noProof/>
+                <w:webHidden/>
+              </w:rPr>
+            </w:r>
+            <w:r>
+              <w:rPr>
+                <w:noProof/>
+                <w:webHidden/>
+              </w:rPr>
+              <w:fldChar w:fldCharType="separate"/>
+            </w:r>
+            <w:r>
+              <w:rPr>
+                <w:noProof/>
+                <w:webHidden/>
+              </w:rPr>
+              <w:t>2</w:t>
+            </w:r>
+            <w:r>
+              <w:rPr>
+                <w:noProof/>
+                <w:webHidden/>
+              </w:rPr>
+              <w:fldChar w:fldCharType="end"/>
+            </w:r>
+          </w:hyperlink>
+        </w:p>
+        <w:p>
+          <w:pPr>
+            <w:pStyle w:val="TM2"/>
+            <w:tabs>
+              <w:tab w:val="right" w:leader="dot" w:pos="9062"/>
+            </w:tabs>
+            <w:rPr>
+              <w:rFonts w:eastAsiaTheme="minorEastAsia"/>
+              <w:b w:val="0"/>
+              <w:bCs w:val="0"/>
+              <w:noProof/>
+              <w:lang w:eastAsia="fr-FR"/>
+            </w:rPr>
+          </w:pPr>
+          <w:hyperlink w:anchor="_Toc60497120" w:history="1">
+            <w:r>
+              <w:rPr>
+                <w:rStyle w:val="Lienhypertexte"/>
+                <w:noProof/>
+              </w:rPr>
+              <w:t>Réalisation pratique</w:t>
+            </w:r>
+            <w:r>
+              <w:rPr>
+                <w:noProof/>
+                <w:webHidden/>
+              </w:rPr>
+              <w:tab/>
+            </w:r>
+            <w:r>
+              <w:rPr>
+                <w:noProof/>
+                <w:webHidden/>
+              </w:rPr>
+              <w:fldChar w:fldCharType="begin"/>
+            </w:r>
+            <w:r>
+              <w:rPr>
+                <w:noProof/>
+                <w:webHidden/>
+              </w:rPr>
+              <w:instrText xml:space="preserve"> PAGEREF _Toc60497120 \h </w:instrText>
+            </w:r>
+            <w:r>
+              <w:rPr>
+                <w:noProof/>
+                <w:webHidden/>
+              </w:rPr>
+            </w:r>
+            <w:r>
+              <w:rPr>
+                <w:noProof/>
+                <w:webHidden/>
+              </w:rPr>
+              <w:fldChar w:fldCharType="separate"/>
+            </w:r>
+            <w:r>
+              <w:rPr>
+                <w:noProof/>
+                <w:webHidden/>
+              </w:rPr>
+              <w:t>3</w:t>
+            </w:r>
+            <w:r>
+              <w:rPr>
+                <w:noProof/>
+                <w:webHidden/>
+              </w:rPr>
+              <w:fldChar w:fldCharType="end"/>
+            </w:r>
+          </w:hyperlink>
+        </w:p>
+        <w:p>
+          <w:pPr>
+            <w:pStyle w:val="TM3"/>
+            <w:tabs>
+              <w:tab w:val="right" w:leader="dot" w:pos="9062"/>
+            </w:tabs>
+            <w:rPr>
+              <w:rFonts w:eastAsiaTheme="minorEastAsia"/>
+              <w:noProof/>
+              <w:sz w:val="22"/>
+              <w:szCs w:val="22"/>
+              <w:lang w:eastAsia="fr-FR"/>
+            </w:rPr>
+          </w:pPr>
+          <w:hyperlink w:anchor="_Toc60497121" w:history="1">
+            <w:r>
+              <w:rPr>
+                <w:rStyle w:val="Lienhypertexte"/>
+                <w:noProof/>
+              </w:rPr>
+              <w:t>Structures de donnée</w:t>
+            </w:r>
+            <w:r>
+              <w:rPr>
+                <w:noProof/>
+                <w:webHidden/>
+              </w:rPr>
+              <w:tab/>
+            </w:r>
+            <w:r>
+              <w:rPr>
+                <w:noProof/>
+                <w:webHidden/>
+              </w:rPr>
+              <w:fldChar w:fldCharType="begin"/>
+            </w:r>
+            <w:r>
+              <w:rPr>
+                <w:noProof/>
+                <w:webHidden/>
+              </w:rPr>
+              <w:instrText xml:space="preserve"> PAGEREF _Toc60497121 \h </w:instrText>
+            </w:r>
+            <w:r>
+              <w:rPr>
+                <w:noProof/>
+                <w:webHidden/>
+              </w:rPr>
+            </w:r>
+            <w:r>
+              <w:rPr>
+                <w:noProof/>
+                <w:webHidden/>
+              </w:rPr>
+              <w:fldChar w:fldCharType="separate"/>
+            </w:r>
+            <w:r>
+              <w:rPr>
+                <w:noProof/>
+                <w:webHidden/>
+              </w:rPr>
+              <w:t>3</w:t>
+            </w:r>
+            <w:r>
+              <w:rPr>
+                <w:noProof/>
+                <w:webHidden/>
+              </w:rPr>
+              <w:fldChar w:fldCharType="end"/>
+            </w:r>
+          </w:hyperlink>
+        </w:p>
+        <w:p>
+          <w:pPr>
+            <w:pStyle w:val="TM3"/>
+            <w:tabs>
+              <w:tab w:val="right" w:leader="dot" w:pos="9062"/>
+            </w:tabs>
+            <w:rPr>
+              <w:rFonts w:eastAsiaTheme="minorEastAsia"/>
+              <w:noProof/>
+              <w:sz w:val="22"/>
+              <w:szCs w:val="22"/>
+              <w:lang w:eastAsia="fr-FR"/>
+            </w:rPr>
+          </w:pPr>
+          <w:hyperlink w:anchor="_Toc60497122" w:history="1">
+            <w:r>
+              <w:rPr>
+                <w:rStyle w:val="Lienhypertexte"/>
+                <w:noProof/>
+              </w:rPr>
+              <w:t>Algorithme des fonctions :</w:t>
+            </w:r>
+            <w:r>
+              <w:rPr>
+                <w:noProof/>
+                <w:webHidden/>
+              </w:rPr>
+              <w:tab/>
+            </w:r>
+            <w:r>
+              <w:rPr>
+                <w:noProof/>
+                <w:webHidden/>
+              </w:rPr>
+              <w:fldChar w:fldCharType="begin"/>
+            </w:r>
+            <w:r>
+              <w:rPr>
+                <w:noProof/>
+                <w:webHidden/>
+              </w:rPr>
+              <w:instrText xml:space="preserve"> PAGEREF _Toc60497122 \h </w:instrText>
+            </w:r>
+            <w:r>
+              <w:rPr>
+                <w:noProof/>
+                <w:webHidden/>
+              </w:rPr>
+            </w:r>
+            <w:r>
+              <w:rPr>
+                <w:noProof/>
+                <w:webHidden/>
+              </w:rPr>
+              <w:fldChar w:fldCharType="separate"/>
+            </w:r>
+            <w:r>
+              <w:rPr>
+                <w:noProof/>
+                <w:webHidden/>
+              </w:rPr>
+              <w:t>5</w:t>
+            </w:r>
+            <w:r>
+              <w:rPr>
+                <w:noProof/>
+                <w:webHidden/>
+              </w:rPr>
+              <w:fldChar w:fldCharType="end"/>
+            </w:r>
+          </w:hyperlink>
+        </w:p>
+        <w:p>
+          <w:pPr>
+            <w:pStyle w:val="TM3"/>
+            <w:tabs>
+              <w:tab w:val="right" w:leader="dot" w:pos="9062"/>
+            </w:tabs>
+            <w:rPr>
+              <w:rFonts w:eastAsiaTheme="minorEastAsia"/>
+              <w:noProof/>
+              <w:sz w:val="22"/>
+              <w:szCs w:val="22"/>
+              <w:lang w:eastAsia="fr-FR"/>
+            </w:rPr>
+          </w:pPr>
+          <w:hyperlink w:anchor="_Toc60497123" w:history="1">
+            <w:r>
+              <w:rPr>
+                <w:rStyle w:val="Lienhypertexte"/>
+                <w:noProof/>
+              </w:rPr>
+              <w:t>Choix d’implémentation</w:t>
+            </w:r>
+            <w:r>
+              <w:rPr>
+                <w:noProof/>
+                <w:webHidden/>
+              </w:rPr>
+              <w:tab/>
+            </w:r>
+            <w:r>
+              <w:rPr>
+                <w:noProof/>
+                <w:webHidden/>
+              </w:rPr>
+              <w:fldChar w:fldCharType="begin"/>
+            </w:r>
+            <w:r>
+              <w:rPr>
+                <w:noProof/>
+                <w:webHidden/>
+              </w:rPr>
+              <w:instrText xml:space="preserve"> PAGEREF _Toc60497123 \h </w:instrText>
+            </w:r>
+            <w:r>
+              <w:rPr>
+                <w:noProof/>
+                <w:webHidden/>
+              </w:rPr>
+            </w:r>
+            <w:r>
+              <w:rPr>
+                <w:noProof/>
+                <w:webHidden/>
+              </w:rPr>
+              <w:fldChar w:fldCharType="separate"/>
+            </w:r>
+            <w:r>
+              <w:rPr>
+                <w:noProof/>
+                <w:webHidden/>
+              </w:rPr>
+              <w:t>10</w:t>
+            </w:r>
+            <w:r>
+              <w:rPr>
+                <w:noProof/>
+                <w:webHidden/>
+              </w:rPr>
+              <w:fldChar w:fldCharType="end"/>
+            </w:r>
+          </w:hyperlink>
+        </w:p>
+        <w:p>
+          <w:pPr>
+            <w:pStyle w:val="TM3"/>
+            <w:tabs>
+              <w:tab w:val="right" w:leader="dot" w:pos="9062"/>
+            </w:tabs>
+            <w:rPr>
+              <w:rFonts w:eastAsiaTheme="minorEastAsia"/>
+              <w:noProof/>
+              <w:sz w:val="22"/>
+              <w:szCs w:val="22"/>
+              <w:lang w:eastAsia="fr-FR"/>
+            </w:rPr>
+          </w:pPr>
+          <w:hyperlink w:anchor="_Toc60497124" w:history="1">
+            <w:r>
+              <w:rPr>
+                <w:rStyle w:val="Lienhypertexte"/>
+                <w:noProof/>
+              </w:rPr>
+              <w:t>Lecture et écriture dans les ficher</w:t>
+            </w:r>
+            <w:r>
+              <w:rPr>
+                <w:noProof/>
+                <w:webHidden/>
+              </w:rPr>
+              <w:tab/>
+            </w:r>
+            <w:r>
+              <w:rPr>
+                <w:noProof/>
+                <w:webHidden/>
+              </w:rPr>
+              <w:fldChar w:fldCharType="begin"/>
+            </w:r>
+            <w:r>
+              <w:rPr>
+                <w:noProof/>
+                <w:webHidden/>
+              </w:rPr>
+              <w:instrText xml:space="preserve"> PAGEREF _Toc60497124 \h </w:instrText>
+            </w:r>
+            <w:r>
+              <w:rPr>
+                <w:noProof/>
+                <w:webHidden/>
+              </w:rPr>
+            </w:r>
+            <w:r>
+              <w:rPr>
+                <w:noProof/>
+                <w:webHidden/>
+              </w:rPr>
+              <w:fldChar w:fldCharType="separate"/>
+            </w:r>
+            <w:r>
+              <w:rPr>
+                <w:noProof/>
+                <w:webHidden/>
+              </w:rPr>
+              <w:t>10</w:t>
+            </w:r>
+            <w:r>
+              <w:rPr>
+                <w:noProof/>
+                <w:webHidden/>
+              </w:rPr>
+              <w:fldChar w:fldCharType="end"/>
+            </w:r>
+          </w:hyperlink>
+        </w:p>
+        <w:p>
+          <w:pPr>
+            <w:pStyle w:val="TM3"/>
+            <w:tabs>
+              <w:tab w:val="right" w:leader="dot" w:pos="9062"/>
+            </w:tabs>
+            <w:rPr>
+              <w:rFonts w:eastAsiaTheme="minorEastAsia"/>
+              <w:noProof/>
+              <w:sz w:val="22"/>
+              <w:szCs w:val="22"/>
+              <w:lang w:eastAsia="fr-FR"/>
+            </w:rPr>
+          </w:pPr>
+          <w:hyperlink w:anchor="_Toc60497125" w:history="1">
+            <w:r>
+              <w:rPr>
+                <w:rStyle w:val="Lienhypertexte"/>
+                <w:noProof/>
+              </w:rPr>
+              <w:t>Gestion de la mémoire</w:t>
+            </w:r>
+            <w:r>
+              <w:rPr>
+                <w:noProof/>
+                <w:webHidden/>
+              </w:rPr>
+              <w:tab/>
+            </w:r>
+            <w:r>
+              <w:rPr>
+                <w:noProof/>
+                <w:webHidden/>
+              </w:rPr>
+              <w:fldChar w:fldCharType="begin"/>
+            </w:r>
+            <w:r>
+              <w:rPr>
+                <w:noProof/>
+                <w:webHidden/>
+              </w:rPr>
+              <w:instrText xml:space="preserve"> PAGEREF _Toc60497125 \h </w:instrText>
+            </w:r>
+            <w:r>
+              <w:rPr>
+                <w:noProof/>
+                <w:webHidden/>
+              </w:rPr>
+            </w:r>
+            <w:r>
+              <w:rPr>
+                <w:noProof/>
+                <w:webHidden/>
+              </w:rPr>
+              <w:fldChar w:fldCharType="separate"/>
+            </w:r>
+            <w:r>
+              <w:rPr>
+                <w:noProof/>
+                <w:webHidden/>
+              </w:rPr>
+              <w:t>10</w:t>
+            </w:r>
+            <w:r>
+              <w:rPr>
+                <w:noProof/>
+                <w:webHidden/>
+              </w:rPr>
+              <w:fldChar w:fldCharType="end"/>
+            </w:r>
+          </w:hyperlink>
+        </w:p>
+        <w:p>
+          <w:r>
+            <w:rPr>
+              <w:b/>
+              <w:bCs/>
+            </w:rPr>
+            <w:fldChar w:fldCharType="end"/>
+          </w:r>
+        </w:p>
+      </w:sdtContent>
+    </w:sdt>
     <w:p/>
     <w:p/>
+    <w:p>
+      <w:bookmarkStart w:id="1" w:name="_Toc60497114"/>
+      <w:r>
+        <w:rPr>
+          <w:rStyle w:val="Titre2Car"/>
+        </w:rPr>
+        <w:t>Cahier des charges</w:t>
+      </w:r>
+      <w:bookmarkEnd w:id="1"/>
+    </w:p>
     <w:p/>
     <w:p>
-      <w:r>
-        <w:rPr>
-          <w:rStyle w:val="Titre2Car"/>
-        </w:rPr>
-        <w:t>Cahier des charges</w:t>
-      </w:r>
+      <w:pPr>
+        <w:rPr>
+          <w:rStyle w:val="Titre3Car"/>
+        </w:rPr>
+      </w:pPr>
+      <w:bookmarkStart w:id="2" w:name="_Toc60497115"/>
+      <w:r>
+        <w:rPr>
+          <w:rStyle w:val="Titre3Car"/>
+        </w:rPr>
+        <w:t>Contextes et définition du problème</w:t>
+      </w:r>
+      <w:bookmarkEnd w:id="2"/>
     </w:p>
     <w:p/>
     <w:p>
-      <w:pPr>
+      <w:r>
+        <w:t>Le sujet de ce projet est de réaliser un système expert fonctionnel. D'après la définition donnée par la page Wikipédia sur ce sujet, un système expert est : "un logiciel capable de répondre à des questions, en effectuant un raisonnement à partir de faits et de règles connues."(source : https://fr.wikipedia.org/wiki/Syst%C3%A8me_expert). Pour cela le système expert va se comporter comme un humain expert dans un domaine d'activité comme la médecine ou l'automobile. En effet pour établir un diagnostic ou une analyse l'humain va faire des observation et à partir de ces observation il va appliquer des règles qu'il a apprise lors de sa formation ou par son expérience pour en tirer des déduction, comme par exemple la maladie dont souffre un patient dans le cas d'un médecin ou le problème qu'a la voiture pour un garagiste. Le système expert est donc composé de trois élément principaux, le premier est la base de connaissances. La base de connaissance permet de stocker toutes les règle qui permettront au programme de faire des déductions. Le second élément est la base de fait, elle permet de stocker les propositions qui sont considérée comme vrai au lancement du programme. Le dernier élément est le moteur d'inférence, c'est lui qui est chargé à partir de la base de connaissances et de la base de fait de déduire toute les proposition qui sont vraies.</w:t>
+      </w:r>
+    </w:p>
+    <w:p/>
+    <w:p>
+      <w:bookmarkStart w:id="3" w:name="_Toc60497116"/>
+      <w:r>
         <w:rPr>
           <w:rStyle w:val="Titre3Car"/>
         </w:rPr>
-      </w:pPr>
-      <w:r>
+        <w:t>Objectif du projet</w:t>
+      </w:r>
+      <w:bookmarkEnd w:id="3"/>
+    </w:p>
+    <w:p/>
+    <w:p>
+      <w:r>
+        <w:t>L'objectif de ce projet est de développer une programme capable de remplir les fonction d'un système expert. Le projet doit pouvoir permettre à l'utilisateur de créer ou importer une base de connaissances, puis après avoir répondu à des questions permettant d'établir la base de fait de connaitre les résultats qui peuvent en être déduit. On souhaiterait permettre à un utilisateur n'ayant pas de connaissances en informatique de pouvoir utiliser notre projet une fois qu'il a été configuré en fonction de la situation.</w:t>
+      </w:r>
+    </w:p>
+    <w:p/>
+    <w:p>
+      <w:pPr>
         <w:rPr>
           <w:rStyle w:val="Titre3Car"/>
         </w:rPr>
-        <w:t>Contextes et définition du problème</w:t>
-      </w:r>
+      </w:pPr>
+      <w:bookmarkStart w:id="4" w:name="_Toc60497117"/>
+      <w:r>
+        <w:rPr>
+          <w:rStyle w:val="Titre3Car"/>
+        </w:rPr>
+        <w:t>Périmètre du projet</w:t>
+      </w:r>
+      <w:bookmarkEnd w:id="4"/>
     </w:p>
     <w:p/>
     <w:p>
       <w:r>
-        <w:t>Le sujet de ce projet est de réaliser un système expert fonctionnel. D'après la définition donnée par la page Wikipédia sur ce sujet, un système expert est : "un logiciel capable de répondre à des questions, en effectuant un raisonnement à partir de faits et de règles connues."(source : https://fr.wikipedia.org/wiki/Syst%C3%A8me_expert). Pour cela le système expert va se comporter comme un humain expert dans un domaine d'activité comme la médecine ou l'automobile. En effet pour établir un diagnostic ou une analyse l'humain va faire des observation et à partir de ces observation il va appliquer des règles qu'il a apprise lors de sa formation ou par son expérience pour en tirer des déduction, comme par exemple la maladie dont souffre un patient dans le cas d'un médecin ou le problème qu'a la voiture pour un garagiste. Le système expert est donc composé de trois élément principaux, le premier est la base de connaissances. La base de connaissance permet de stocker toutes les règle qui permettront au programme de faire des déductions. Le second élément est la base de fait, elle permet de stocker les propositions qui sont considérée comme vrai au lancement du programme. Le dernier élément est le moteur d'inférence, c'est lui qui est chargé à partir de la base de connaissances et de la base de fait de déduire toute les proposition qui sont vraies.</w:t>
+        <w:t xml:space="preserve">Le projet devra être réaliser en langage C et s'exécuter dans la console. Il sera au maximum portable c'est à dire capable de fonctionner sous différent systèmes d'exploitation (linux et Windows au moins). La vitesse d'exécution et la place prise en mémoire sera optimiser afin d'obtenir un programme le plus efficace possible. Nous limiterons les règle contenue dans la base de connaissances à des règle du type "A et B et ... implique C" et nous utiliserons uniquement les implication directe, pas de réciprocité ou de contraposée. </w:t>
       </w:r>
     </w:p>
     <w:p/>
     <w:p>
+      <w:bookmarkStart w:id="5" w:name="_Toc60497118"/>
       <w:r>
         <w:rPr>
           <w:rStyle w:val="Titre3Car"/>
         </w:rPr>
-        <w:t>Objectif du projet</w:t>
-      </w:r>
-    </w:p>
-    <w:p/>
-    <w:p>
-      <w:r>
-        <w:t>L'objectif de ce projet est de développer une programme capable de remplir les fonction d'un système expert. Le projet doit pouvoir permettre à l'utilisateur de créer ou importer une base de connaissances, puis après avoir répondu à des questions permettant d'établir la base de fait de connaitre les résultats qui peuvent en être déduit. On souhaiterait permettre à un utilisateur n'ayant pas de connaissances en informatique de pouvoir utiliser notre projet une fois qu'il a été configuré en fonction de la situation.</w:t>
-      </w:r>
-    </w:p>
-    <w:p/>
-    <w:p>
-      <w:pPr>
-        <w:rPr>
-          <w:rStyle w:val="Titre3Car"/>
-        </w:rPr>
-      </w:pPr>
-      <w:r>
-        <w:rPr>
-          <w:rStyle w:val="Titre3Car"/>
-        </w:rPr>
-        <w:t>Périmètre du projet</w:t>
-      </w:r>
-    </w:p>
-    <w:p/>
-    <w:p>
-      <w:r>
-        <w:lastRenderedPageBreak/>
-        <w:t xml:space="preserve">Le projet devra être réaliser en langage C et s'exécuter dans la console. Il sera au maximum portable c'est à dire capable de fonctionner sous différent systèmes d'exploitation (linux et Windows au moins). La vitesse d'exécution et la place prise en mémoire sera optimiser afin d'obtenir un programme le plus efficace possible. Nous limiterons les règle contenue dans la base de connaissances à des règle du type "A et B et ... implique C" et nous utiliserons uniquement les implication directe, pas de réciprocité ou de contraposée. </w:t>
-      </w:r>
-    </w:p>
-    <w:p/>
-    <w:p>
-      <w:r>
-        <w:rPr>
-          <w:rStyle w:val="Titre3Car"/>
-        </w:rPr>
         <w:t>Description fonctionnelle des besoins</w:t>
       </w:r>
+      <w:bookmarkEnd w:id="5"/>
     </w:p>
     <w:p/>
     <w:p>
@@ -162,6 +1161,7 @@
         </w:numPr>
       </w:pPr>
       <w:r>
+        <w:lastRenderedPageBreak/>
         <w:t>Afficher à l'utilisateur le contenue de la base de connaissance et les résultat du moteur d'inférence</w:t>
       </w:r>
     </w:p>
@@ -169,12 +1169,14 @@
     <w:p/>
     <w:p/>
     <w:p>
+      <w:bookmarkStart w:id="6" w:name="_Toc60497119"/>
       <w:r>
         <w:rPr>
           <w:rStyle w:val="Titre3Car"/>
         </w:rPr>
         <w:t>Contrainte/ Normalisation et documentation du code</w:t>
       </w:r>
+      <w:bookmarkEnd w:id="6"/>
     </w:p>
     <w:p/>
     <w:p>
@@ -212,7 +1214,6 @@
         </w:numPr>
       </w:pPr>
       <w:r>
-        <w:lastRenderedPageBreak/>
         <w:t>Les fonction seront dans la mesure du possible implémenté de manière récursive</w:t>
       </w:r>
     </w:p>
@@ -273,18 +1274,22 @@
       <w:pPr>
         <w:pStyle w:val="Titre2"/>
       </w:pPr>
+      <w:bookmarkStart w:id="7" w:name="_Toc60497120"/>
       <w:r>
         <w:t>Réalisation pratique</w:t>
       </w:r>
+      <w:bookmarkEnd w:id="7"/>
     </w:p>
     <w:p/>
     <w:p>
       <w:pPr>
         <w:pStyle w:val="Titre3"/>
       </w:pPr>
+      <w:bookmarkStart w:id="8" w:name="_Toc60497121"/>
       <w:r>
         <w:t>Structures de donnée</w:t>
       </w:r>
+      <w:bookmarkEnd w:id="8"/>
     </w:p>
     <w:p/>
     <w:p>
@@ -318,6 +1323,7 @@
         </w:numPr>
       </w:pPr>
       <w:r>
+        <w:lastRenderedPageBreak/>
         <w:t xml:space="preserve">Premisse est du type Premisse que nous définirons </w:t>
       </w:r>
       <w:r>
@@ -691,7 +1697,29 @@
           <w:szCs w:val="23"/>
           <w:lang w:eastAsia="fr-FR"/>
         </w:rPr>
-        <w:t> Premisse;</w:t>
+        <w:t> </w:t>
+      </w:r>
+      <w:proofErr w:type="spellStart"/>
+      <w:r>
+        <w:rPr>
+          <w:rFonts w:ascii="Consolas" w:eastAsia="Times New Roman" w:hAnsi="Consolas" w:cs="Times New Roman"/>
+          <w:color w:val="D4D4D4"/>
+          <w:sz w:val="23"/>
+          <w:szCs w:val="23"/>
+          <w:lang w:eastAsia="fr-FR"/>
+        </w:rPr>
+        <w:t>Premisse</w:t>
+      </w:r>
+      <w:proofErr w:type="spellEnd"/>
+      <w:r>
+        <w:rPr>
+          <w:rFonts w:ascii="Consolas" w:eastAsia="Times New Roman" w:hAnsi="Consolas" w:cs="Times New Roman"/>
+          <w:color w:val="D4D4D4"/>
+          <w:sz w:val="23"/>
+          <w:szCs w:val="23"/>
+          <w:lang w:eastAsia="fr-FR"/>
+        </w:rPr>
+        <w:t>;</w:t>
       </w:r>
     </w:p>
     <w:p>
@@ -707,7 +1735,6 @@
         </w:numPr>
       </w:pPr>
       <w:r>
-        <w:lastRenderedPageBreak/>
         <w:t xml:space="preserve">La structure de donnée abstraite </w:t>
       </w:r>
       <w:proofErr w:type="spellStart"/>
@@ -1375,7 +2402,29 @@
           <w:szCs w:val="23"/>
           <w:lang w:eastAsia="fr-FR"/>
         </w:rPr>
-        <w:t> validite;</w:t>
+        <w:t> </w:t>
+      </w:r>
+      <w:proofErr w:type="spellStart"/>
+      <w:r>
+        <w:rPr>
+          <w:rFonts w:ascii="Consolas" w:eastAsia="Times New Roman" w:hAnsi="Consolas" w:cs="Times New Roman"/>
+          <w:color w:val="D4D4D4"/>
+          <w:sz w:val="23"/>
+          <w:szCs w:val="23"/>
+          <w:lang w:eastAsia="fr-FR"/>
+        </w:rPr>
+        <w:t>validite</w:t>
+      </w:r>
+      <w:proofErr w:type="spellEnd"/>
+      <w:r>
+        <w:rPr>
+          <w:rFonts w:ascii="Consolas" w:eastAsia="Times New Roman" w:hAnsi="Consolas" w:cs="Times New Roman"/>
+          <w:color w:val="D4D4D4"/>
+          <w:sz w:val="23"/>
+          <w:szCs w:val="23"/>
+          <w:lang w:eastAsia="fr-FR"/>
+        </w:rPr>
+        <w:t>;</w:t>
       </w:r>
     </w:p>
     <w:p>
@@ -1406,6 +2455,7 @@
     <w:p/>
     <w:p>
       <w:r>
+        <w:lastRenderedPageBreak/>
         <w:t xml:space="preserve">La base de connaissances est une liste chainée de Règle, nous avons déjà définit la structure de donnée règle ainsi que toutes les fonction qui lui sont associer, il faut maintenant rajouter une structure </w:t>
       </w:r>
       <w:proofErr w:type="spellStart"/>
@@ -1769,7 +2819,6 @@
           <w:szCs w:val="23"/>
           <w:lang w:eastAsia="fr-FR"/>
         </w:rPr>
-        <w:lastRenderedPageBreak/>
         <w:t>typedef</w:t>
       </w:r>
       <w:proofErr w:type="spellEnd"/>
@@ -1844,9 +2893,11 @@
       <w:pPr>
         <w:pStyle w:val="Titre3"/>
       </w:pPr>
+      <w:bookmarkStart w:id="9" w:name="_Toc60497122"/>
       <w:r>
         <w:t>Algorithme des fonctions :</w:t>
       </w:r>
+      <w:bookmarkEnd w:id="9"/>
     </w:p>
     <w:p/>
     <w:p>
@@ -2309,96 +3360,18 @@
           <w:color w:val="D4D4D4"/>
           <w:sz w:val="23"/>
           <w:szCs w:val="23"/>
-          <w:lang w:eastAsia="fr-FR"/>
-        </w:rPr>
-      </w:pPr>
-      <w:proofErr w:type="gramStart"/>
-      <w:r>
-        <w:rPr>
-          <w:rFonts w:ascii="Consolas" w:eastAsia="Times New Roman" w:hAnsi="Consolas" w:cs="Times New Roman"/>
-          <w:color w:val="D4D4D4"/>
-          <w:sz w:val="23"/>
-          <w:szCs w:val="23"/>
-          <w:lang w:eastAsia="fr-FR"/>
-        </w:rPr>
-        <w:t>procédure</w:t>
-      </w:r>
-      <w:proofErr w:type="gramEnd"/>
-      <w:r>
-        <w:rPr>
-          <w:rFonts w:ascii="Consolas" w:eastAsia="Times New Roman" w:hAnsi="Consolas" w:cs="Times New Roman"/>
-          <w:color w:val="D4D4D4"/>
-          <w:sz w:val="23"/>
-          <w:szCs w:val="23"/>
-          <w:lang w:eastAsia="fr-FR"/>
-        </w:rPr>
-        <w:t> : </w:t>
-      </w:r>
-      <w:proofErr w:type="spellStart"/>
-      <w:r>
-        <w:rPr>
-          <w:rFonts w:ascii="Consolas" w:eastAsia="Times New Roman" w:hAnsi="Consolas" w:cs="Times New Roman"/>
-          <w:color w:val="D4D4D4"/>
-          <w:sz w:val="23"/>
-          <w:szCs w:val="23"/>
-          <w:lang w:eastAsia="fr-FR"/>
-        </w:rPr>
-        <w:t>deletRegle</w:t>
-      </w:r>
-      <w:proofErr w:type="spellEnd"/>
-      <w:r>
-        <w:rPr>
-          <w:rFonts w:ascii="Consolas" w:eastAsia="Times New Roman" w:hAnsi="Consolas" w:cs="Times New Roman"/>
-          <w:color w:val="D4D4D4"/>
-          <w:sz w:val="23"/>
-          <w:szCs w:val="23"/>
-          <w:lang w:eastAsia="fr-FR"/>
-        </w:rPr>
-        <w:t>(</w:t>
-      </w:r>
-      <w:proofErr w:type="spellStart"/>
-      <w:r>
-        <w:rPr>
-          <w:rFonts w:ascii="Consolas" w:eastAsia="Times New Roman" w:hAnsi="Consolas" w:cs="Times New Roman"/>
-          <w:color w:val="D4D4D4"/>
-          <w:sz w:val="23"/>
-          <w:szCs w:val="23"/>
-          <w:lang w:eastAsia="fr-FR"/>
-        </w:rPr>
-        <w:t>Regle</w:t>
-      </w:r>
-      <w:proofErr w:type="spellEnd"/>
-      <w:r>
-        <w:rPr>
-          <w:rFonts w:ascii="Consolas" w:eastAsia="Times New Roman" w:hAnsi="Consolas" w:cs="Times New Roman"/>
-          <w:color w:val="D4D4D4"/>
-          <w:sz w:val="23"/>
-          <w:szCs w:val="23"/>
-          <w:lang w:eastAsia="fr-FR"/>
-        </w:rPr>
-        <w:t> *</w:t>
-      </w:r>
-      <w:proofErr w:type="spellStart"/>
-      <w:r>
-        <w:rPr>
-          <w:rFonts w:ascii="Consolas" w:eastAsia="Times New Roman" w:hAnsi="Consolas" w:cs="Times New Roman"/>
-          <w:color w:val="D4D4D4"/>
-          <w:sz w:val="23"/>
-          <w:szCs w:val="23"/>
-          <w:lang w:eastAsia="fr-FR"/>
-        </w:rPr>
-        <w:t>regleToDelete</w:t>
-      </w:r>
-      <w:proofErr w:type="spellEnd"/>
-      <w:r>
-        <w:rPr>
-          <w:rFonts w:ascii="Consolas" w:eastAsia="Times New Roman" w:hAnsi="Consolas" w:cs="Times New Roman"/>
-          <w:color w:val="D4D4D4"/>
-          <w:sz w:val="23"/>
-          <w:szCs w:val="23"/>
-          <w:lang w:eastAsia="fr-FR"/>
-        </w:rPr>
-        <w:t>)</w:t>
+          <w:lang w:val="it-IT" w:eastAsia="fr-FR"/>
+        </w:rPr>
+      </w:pPr>
+      <w:r>
+        <w:rPr>
+          <w:rFonts w:ascii="Consolas" w:eastAsia="Times New Roman" w:hAnsi="Consolas" w:cs="Times New Roman"/>
+          <w:color w:val="D4D4D4"/>
+          <w:sz w:val="23"/>
+          <w:szCs w:val="23"/>
+          <w:lang w:val="it-IT" w:eastAsia="fr-FR"/>
+        </w:rPr>
+        <w:t>procédure : deletRegle(Regle *regleToDelete)</w:t>
       </w:r>
     </w:p>
     <w:p>
@@ -2412,62 +3385,18 @@
           <w:color w:val="D4D4D4"/>
           <w:sz w:val="23"/>
           <w:szCs w:val="23"/>
-          <w:lang w:eastAsia="fr-FR"/>
-        </w:rPr>
-      </w:pPr>
-      <w:r>
-        <w:rPr>
-          <w:rFonts w:ascii="Consolas" w:eastAsia="Times New Roman" w:hAnsi="Consolas" w:cs="Times New Roman"/>
-          <w:color w:val="D4D4D4"/>
-          <w:sz w:val="23"/>
-          <w:szCs w:val="23"/>
-          <w:lang w:eastAsia="fr-FR"/>
-        </w:rPr>
-        <w:t>    </w:t>
-      </w:r>
-      <w:proofErr w:type="spellStart"/>
-      <w:r>
-        <w:rPr>
-          <w:rFonts w:ascii="Consolas" w:eastAsia="Times New Roman" w:hAnsi="Consolas" w:cs="Times New Roman"/>
-          <w:color w:val="D4D4D4"/>
-          <w:sz w:val="23"/>
-          <w:szCs w:val="23"/>
-          <w:lang w:eastAsia="fr-FR"/>
-        </w:rPr>
-        <w:t>deletePremisse</w:t>
-      </w:r>
-      <w:proofErr w:type="spellEnd"/>
-      <w:r>
-        <w:rPr>
-          <w:rFonts w:ascii="Consolas" w:eastAsia="Times New Roman" w:hAnsi="Consolas" w:cs="Times New Roman"/>
-          <w:color w:val="D4D4D4"/>
-          <w:sz w:val="23"/>
-          <w:szCs w:val="23"/>
-          <w:lang w:eastAsia="fr-FR"/>
-        </w:rPr>
-        <w:t>(</w:t>
-      </w:r>
-      <w:proofErr w:type="spellStart"/>
-      <w:r>
-        <w:rPr>
-          <w:rFonts w:ascii="Consolas" w:eastAsia="Times New Roman" w:hAnsi="Consolas" w:cs="Times New Roman"/>
-          <w:color w:val="D4D4D4"/>
-          <w:sz w:val="23"/>
-          <w:szCs w:val="23"/>
-          <w:lang w:eastAsia="fr-FR"/>
-        </w:rPr>
-        <w:t>regleToDelete.premisse</w:t>
-      </w:r>
-      <w:proofErr w:type="spellEnd"/>
-      <w:r>
-        <w:rPr>
-          <w:rFonts w:ascii="Consolas" w:eastAsia="Times New Roman" w:hAnsi="Consolas" w:cs="Times New Roman"/>
-          <w:color w:val="D4D4D4"/>
-          <w:sz w:val="23"/>
-          <w:szCs w:val="23"/>
-          <w:lang w:eastAsia="fr-FR"/>
-        </w:rPr>
-        <w:t>)</w:t>
+          <w:lang w:val="it-IT" w:eastAsia="fr-FR"/>
+        </w:rPr>
+      </w:pPr>
+      <w:r>
+        <w:rPr>
+          <w:rFonts w:ascii="Consolas" w:eastAsia="Times New Roman" w:hAnsi="Consolas" w:cs="Times New Roman"/>
+          <w:color w:val="D4D4D4"/>
+          <w:sz w:val="23"/>
+          <w:szCs w:val="23"/>
+          <w:lang w:val="it-IT" w:eastAsia="fr-FR"/>
+        </w:rPr>
+        <w:t>    deletePremisse(regleToDelete.premisse)</w:t>
       </w:r>
     </w:p>
     <w:p>
@@ -2490,7 +3419,7 @@
           <w:color w:val="D4D4D4"/>
           <w:sz w:val="23"/>
           <w:szCs w:val="23"/>
-          <w:lang w:eastAsia="fr-FR"/>
+          <w:lang w:val="it-IT" w:eastAsia="fr-FR"/>
         </w:rPr>
         <w:t>    </w:t>
       </w:r>
@@ -2591,6 +3520,7 @@
       <w:proofErr w:type="spellStart"/>
       <w:proofErr w:type="gramStart"/>
       <w:r>
+        <w:lastRenderedPageBreak/>
         <w:t>deletePremisse</w:t>
       </w:r>
       <w:proofErr w:type="spellEnd"/>
@@ -2693,7 +3623,29 @@
           <w:szCs w:val="23"/>
           <w:lang w:eastAsia="fr-FR"/>
         </w:rPr>
-        <w:t>(Premisse </w:t>
+        <w:t>(</w:t>
+      </w:r>
+      <w:proofErr w:type="spellStart"/>
+      <w:r>
+        <w:rPr>
+          <w:rFonts w:ascii="Consolas" w:eastAsia="Times New Roman" w:hAnsi="Consolas" w:cs="Times New Roman"/>
+          <w:color w:val="D4D4D4"/>
+          <w:sz w:val="23"/>
+          <w:szCs w:val="23"/>
+          <w:lang w:eastAsia="fr-FR"/>
+        </w:rPr>
+        <w:t>Premisse</w:t>
+      </w:r>
+      <w:proofErr w:type="spellEnd"/>
+      <w:r>
+        <w:rPr>
+          <w:rFonts w:ascii="Consolas" w:eastAsia="Times New Roman" w:hAnsi="Consolas" w:cs="Times New Roman"/>
+          <w:color w:val="D4D4D4"/>
+          <w:sz w:val="23"/>
+          <w:szCs w:val="23"/>
+          <w:lang w:eastAsia="fr-FR"/>
+        </w:rPr>
+        <w:t> </w:t>
       </w:r>
       <w:proofErr w:type="spellStart"/>
       <w:r>
@@ -3116,7 +4068,6 @@
           <w:szCs w:val="23"/>
           <w:lang w:eastAsia="fr-FR"/>
         </w:rPr>
-        <w:lastRenderedPageBreak/>
         <w:t>fonction</w:t>
       </w:r>
       <w:proofErr w:type="gramEnd"/>
@@ -3541,7 +4492,29 @@
           <w:szCs w:val="23"/>
           <w:lang w:eastAsia="fr-FR"/>
         </w:rPr>
-        <w:t>(Premisse </w:t>
+        <w:t>(</w:t>
+      </w:r>
+      <w:proofErr w:type="spellStart"/>
+      <w:r>
+        <w:rPr>
+          <w:rFonts w:ascii="Consolas" w:eastAsia="Times New Roman" w:hAnsi="Consolas" w:cs="Times New Roman"/>
+          <w:color w:val="D4D4D4"/>
+          <w:sz w:val="23"/>
+          <w:szCs w:val="23"/>
+          <w:lang w:eastAsia="fr-FR"/>
+        </w:rPr>
+        <w:t>Premisse</w:t>
+      </w:r>
+      <w:proofErr w:type="spellEnd"/>
+      <w:r>
+        <w:rPr>
+          <w:rFonts w:ascii="Consolas" w:eastAsia="Times New Roman" w:hAnsi="Consolas" w:cs="Times New Roman"/>
+          <w:color w:val="D4D4D4"/>
+          <w:sz w:val="23"/>
+          <w:szCs w:val="23"/>
+          <w:lang w:eastAsia="fr-FR"/>
+        </w:rPr>
+        <w:t> </w:t>
       </w:r>
       <w:proofErr w:type="spellStart"/>
       <w:r>
@@ -4434,7 +5407,7 @@
           <w:color w:val="D4D4D4"/>
           <w:sz w:val="23"/>
           <w:szCs w:val="23"/>
-          <w:lang w:eastAsia="fr-FR"/>
+          <w:lang w:val="de-DE" w:eastAsia="fr-FR"/>
         </w:rPr>
       </w:pPr>
       <w:r>
@@ -4448,26 +5421,24 @@
         <w:t>        </w:t>
       </w:r>
       <w:proofErr w:type="spellStart"/>
-      <w:proofErr w:type="gramStart"/>
-      <w:r>
-        <w:rPr>
-          <w:rFonts w:ascii="Consolas" w:eastAsia="Times New Roman" w:hAnsi="Consolas" w:cs="Times New Roman"/>
-          <w:color w:val="D4D4D4"/>
-          <w:sz w:val="23"/>
-          <w:szCs w:val="23"/>
-          <w:lang w:eastAsia="fr-FR"/>
+      <w:r>
+        <w:rPr>
+          <w:rFonts w:ascii="Consolas" w:eastAsia="Times New Roman" w:hAnsi="Consolas" w:cs="Times New Roman"/>
+          <w:color w:val="D4D4D4"/>
+          <w:sz w:val="23"/>
+          <w:szCs w:val="23"/>
+          <w:lang w:val="de-DE" w:eastAsia="fr-FR"/>
         </w:rPr>
         <w:t>instertTailPremisse</w:t>
       </w:r>
       <w:proofErr w:type="spellEnd"/>
-      <w:proofErr w:type="gramEnd"/>
-      <w:r>
-        <w:rPr>
-          <w:rFonts w:ascii="Consolas" w:eastAsia="Times New Roman" w:hAnsi="Consolas" w:cs="Times New Roman"/>
-          <w:color w:val="D4D4D4"/>
-          <w:sz w:val="23"/>
-          <w:szCs w:val="23"/>
-          <w:lang w:eastAsia="fr-FR"/>
+      <w:r>
+        <w:rPr>
+          <w:rFonts w:ascii="Consolas" w:eastAsia="Times New Roman" w:hAnsi="Consolas" w:cs="Times New Roman"/>
+          <w:color w:val="D4D4D4"/>
+          <w:sz w:val="23"/>
+          <w:szCs w:val="23"/>
+          <w:lang w:val="de-DE" w:eastAsia="fr-FR"/>
         </w:rPr>
         <w:t> &lt;-- </w:t>
       </w:r>
@@ -4478,7 +5449,7 @@
           <w:color w:val="D4D4D4"/>
           <w:sz w:val="23"/>
           <w:szCs w:val="23"/>
-          <w:lang w:eastAsia="fr-FR"/>
+          <w:lang w:val="de-DE" w:eastAsia="fr-FR"/>
         </w:rPr>
         <w:t>prem</w:t>
       </w:r>
@@ -4495,7 +5466,7 @@
           <w:color w:val="D4D4D4"/>
           <w:sz w:val="23"/>
           <w:szCs w:val="23"/>
-          <w:lang w:eastAsia="fr-FR"/>
+          <w:lang w:val="de-DE" w:eastAsia="fr-FR"/>
         </w:rPr>
       </w:pPr>
     </w:p>
@@ -4510,31 +5481,31 @@
           <w:color w:val="D4D4D4"/>
           <w:sz w:val="23"/>
           <w:szCs w:val="23"/>
-          <w:lang w:eastAsia="fr-FR"/>
-        </w:rPr>
-      </w:pPr>
-      <w:r>
-        <w:rPr>
-          <w:rFonts w:ascii="Consolas" w:eastAsia="Times New Roman" w:hAnsi="Consolas" w:cs="Times New Roman"/>
-          <w:color w:val="D4D4D4"/>
-          <w:sz w:val="23"/>
-          <w:szCs w:val="23"/>
-          <w:lang w:eastAsia="fr-FR"/>
+          <w:lang w:val="de-DE" w:eastAsia="fr-FR"/>
+        </w:rPr>
+      </w:pPr>
+      <w:r>
+        <w:rPr>
+          <w:rFonts w:ascii="Consolas" w:eastAsia="Times New Roman" w:hAnsi="Consolas" w:cs="Times New Roman"/>
+          <w:color w:val="D4D4D4"/>
+          <w:sz w:val="23"/>
+          <w:szCs w:val="23"/>
+          <w:lang w:val="de-DE" w:eastAsia="fr-FR"/>
         </w:rPr>
         <w:t>    </w:t>
       </w:r>
-      <w:proofErr w:type="gramStart"/>
-      <w:r>
-        <w:rPr>
-          <w:rFonts w:ascii="Consolas" w:eastAsia="Times New Roman" w:hAnsi="Consolas" w:cs="Times New Roman"/>
-          <w:color w:val="D4D4D4"/>
-          <w:sz w:val="23"/>
-          <w:szCs w:val="23"/>
-          <w:lang w:eastAsia="fr-FR"/>
+      <w:proofErr w:type="spellStart"/>
+      <w:r>
+        <w:rPr>
+          <w:rFonts w:ascii="Consolas" w:eastAsia="Times New Roman" w:hAnsi="Consolas" w:cs="Times New Roman"/>
+          <w:color w:val="D4D4D4"/>
+          <w:sz w:val="23"/>
+          <w:szCs w:val="23"/>
+          <w:lang w:val="de-DE" w:eastAsia="fr-FR"/>
         </w:rPr>
         <w:t>sinon</w:t>
       </w:r>
-      <w:proofErr w:type="gramEnd"/>
+      <w:proofErr w:type="spellEnd"/>
     </w:p>
     <w:p>
       <w:pPr>
@@ -4547,40 +5518,39 @@
           <w:color w:val="D4D4D4"/>
           <w:sz w:val="23"/>
           <w:szCs w:val="23"/>
-          <w:lang w:eastAsia="fr-FR"/>
-        </w:rPr>
-      </w:pPr>
-      <w:r>
-        <w:rPr>
-          <w:rFonts w:ascii="Consolas" w:eastAsia="Times New Roman" w:hAnsi="Consolas" w:cs="Times New Roman"/>
-          <w:color w:val="D4D4D4"/>
-          <w:sz w:val="23"/>
-          <w:szCs w:val="23"/>
-          <w:lang w:eastAsia="fr-FR"/>
-        </w:rPr>
+          <w:lang w:val="de-DE" w:eastAsia="fr-FR"/>
+        </w:rPr>
+      </w:pPr>
+      <w:r>
+        <w:rPr>
+          <w:rFonts w:ascii="Consolas" w:eastAsia="Times New Roman" w:hAnsi="Consolas" w:cs="Times New Roman"/>
+          <w:color w:val="D4D4D4"/>
+          <w:sz w:val="23"/>
+          <w:szCs w:val="23"/>
+          <w:lang w:val="de-DE" w:eastAsia="fr-FR"/>
+        </w:rPr>
+        <w:lastRenderedPageBreak/>
         <w:t>        </w:t>
       </w:r>
       <w:proofErr w:type="spellStart"/>
-      <w:proofErr w:type="gramStart"/>
-      <w:r>
-        <w:rPr>
-          <w:rFonts w:ascii="Consolas" w:eastAsia="Times New Roman" w:hAnsi="Consolas" w:cs="Times New Roman"/>
-          <w:color w:val="D4D4D4"/>
-          <w:sz w:val="23"/>
-          <w:szCs w:val="23"/>
-          <w:lang w:eastAsia="fr-FR"/>
+      <w:r>
+        <w:rPr>
+          <w:rFonts w:ascii="Consolas" w:eastAsia="Times New Roman" w:hAnsi="Consolas" w:cs="Times New Roman"/>
+          <w:color w:val="D4D4D4"/>
+          <w:sz w:val="23"/>
+          <w:szCs w:val="23"/>
+          <w:lang w:val="de-DE" w:eastAsia="fr-FR"/>
         </w:rPr>
         <w:t>insertTailPremisse</w:t>
       </w:r>
       <w:proofErr w:type="spellEnd"/>
-      <w:proofErr w:type="gramEnd"/>
-      <w:r>
-        <w:rPr>
-          <w:rFonts w:ascii="Consolas" w:eastAsia="Times New Roman" w:hAnsi="Consolas" w:cs="Times New Roman"/>
-          <w:color w:val="D4D4D4"/>
-          <w:sz w:val="23"/>
-          <w:szCs w:val="23"/>
-          <w:lang w:eastAsia="fr-FR"/>
+      <w:r>
+        <w:rPr>
+          <w:rFonts w:ascii="Consolas" w:eastAsia="Times New Roman" w:hAnsi="Consolas" w:cs="Times New Roman"/>
+          <w:color w:val="D4D4D4"/>
+          <w:sz w:val="23"/>
+          <w:szCs w:val="23"/>
+          <w:lang w:val="de-DE" w:eastAsia="fr-FR"/>
         </w:rPr>
         <w:t>(</w:t>
       </w:r>
@@ -4591,7 +5561,7 @@
           <w:color w:val="D4D4D4"/>
           <w:sz w:val="23"/>
           <w:szCs w:val="23"/>
-          <w:lang w:eastAsia="fr-FR"/>
+          <w:lang w:val="de-DE" w:eastAsia="fr-FR"/>
         </w:rPr>
         <w:t>elemSuivant</w:t>
       </w:r>
@@ -4602,7 +5572,7 @@
           <w:color w:val="D4D4D4"/>
           <w:sz w:val="23"/>
           <w:szCs w:val="23"/>
-          <w:lang w:eastAsia="fr-FR"/>
+          <w:lang w:val="de-DE" w:eastAsia="fr-FR"/>
         </w:rPr>
         <w:t>(</w:t>
       </w:r>
@@ -4613,7 +5583,7 @@
           <w:color w:val="D4D4D4"/>
           <w:sz w:val="23"/>
           <w:szCs w:val="23"/>
-          <w:lang w:eastAsia="fr-FR"/>
+          <w:lang w:val="de-DE" w:eastAsia="fr-FR"/>
         </w:rPr>
         <w:t>prem</w:t>
       </w:r>
@@ -4624,7 +5594,7 @@
           <w:color w:val="D4D4D4"/>
           <w:sz w:val="23"/>
           <w:szCs w:val="23"/>
-          <w:lang w:eastAsia="fr-FR"/>
+          <w:lang w:val="de-DE" w:eastAsia="fr-FR"/>
         </w:rPr>
         <w:t>), </w:t>
       </w:r>
@@ -4635,7 +5605,7 @@
           <w:color w:val="D4D4D4"/>
           <w:sz w:val="23"/>
           <w:szCs w:val="23"/>
-          <w:lang w:eastAsia="fr-FR"/>
+          <w:lang w:val="de-DE" w:eastAsia="fr-FR"/>
         </w:rPr>
         <w:t>prop</w:t>
       </w:r>
@@ -4646,7 +5616,7 @@
           <w:color w:val="D4D4D4"/>
           <w:sz w:val="23"/>
           <w:szCs w:val="23"/>
-          <w:lang w:eastAsia="fr-FR"/>
+          <w:lang w:val="de-DE" w:eastAsia="fr-FR"/>
         </w:rPr>
         <w:t>)</w:t>
       </w:r>
@@ -4662,40 +5632,38 @@
           <w:color w:val="D4D4D4"/>
           <w:sz w:val="23"/>
           <w:szCs w:val="23"/>
-          <w:lang w:eastAsia="fr-FR"/>
-        </w:rPr>
-      </w:pPr>
-      <w:r>
-        <w:rPr>
-          <w:rFonts w:ascii="Consolas" w:eastAsia="Times New Roman" w:hAnsi="Consolas" w:cs="Times New Roman"/>
-          <w:color w:val="D4D4D4"/>
-          <w:sz w:val="23"/>
-          <w:szCs w:val="23"/>
-          <w:lang w:eastAsia="fr-FR"/>
+          <w:lang w:val="de-DE" w:eastAsia="fr-FR"/>
+        </w:rPr>
+      </w:pPr>
+      <w:r>
+        <w:rPr>
+          <w:rFonts w:ascii="Consolas" w:eastAsia="Times New Roman" w:hAnsi="Consolas" w:cs="Times New Roman"/>
+          <w:color w:val="D4D4D4"/>
+          <w:sz w:val="23"/>
+          <w:szCs w:val="23"/>
+          <w:lang w:val="de-DE" w:eastAsia="fr-FR"/>
         </w:rPr>
         <w:t>        </w:t>
       </w:r>
       <w:proofErr w:type="spellStart"/>
-      <w:proofErr w:type="gramStart"/>
-      <w:r>
-        <w:rPr>
-          <w:rFonts w:ascii="Consolas" w:eastAsia="Times New Roman" w:hAnsi="Consolas" w:cs="Times New Roman"/>
-          <w:color w:val="D4D4D4"/>
-          <w:sz w:val="23"/>
-          <w:szCs w:val="23"/>
-          <w:lang w:eastAsia="fr-FR"/>
+      <w:r>
+        <w:rPr>
+          <w:rFonts w:ascii="Consolas" w:eastAsia="Times New Roman" w:hAnsi="Consolas" w:cs="Times New Roman"/>
+          <w:color w:val="D4D4D4"/>
+          <w:sz w:val="23"/>
+          <w:szCs w:val="23"/>
+          <w:lang w:val="de-DE" w:eastAsia="fr-FR"/>
         </w:rPr>
         <w:t>insertTailPremisse</w:t>
       </w:r>
       <w:proofErr w:type="spellEnd"/>
-      <w:proofErr w:type="gramEnd"/>
-      <w:r>
-        <w:rPr>
-          <w:rFonts w:ascii="Consolas" w:eastAsia="Times New Roman" w:hAnsi="Consolas" w:cs="Times New Roman"/>
-          <w:color w:val="D4D4D4"/>
-          <w:sz w:val="23"/>
-          <w:szCs w:val="23"/>
-          <w:lang w:eastAsia="fr-FR"/>
+      <w:r>
+        <w:rPr>
+          <w:rFonts w:ascii="Consolas" w:eastAsia="Times New Roman" w:hAnsi="Consolas" w:cs="Times New Roman"/>
+          <w:color w:val="D4D4D4"/>
+          <w:sz w:val="23"/>
+          <w:szCs w:val="23"/>
+          <w:lang w:val="de-DE" w:eastAsia="fr-FR"/>
         </w:rPr>
         <w:t> &lt;-- </w:t>
       </w:r>
@@ -4706,7 +5674,7 @@
           <w:color w:val="D4D4D4"/>
           <w:sz w:val="23"/>
           <w:szCs w:val="23"/>
-          <w:lang w:eastAsia="fr-FR"/>
+          <w:lang w:val="de-DE" w:eastAsia="fr-FR"/>
         </w:rPr>
         <w:t>prem</w:t>
       </w:r>
@@ -4732,7 +5700,7 @@
           <w:color w:val="D4D4D4"/>
           <w:sz w:val="23"/>
           <w:szCs w:val="23"/>
-          <w:lang w:eastAsia="fr-FR"/>
+          <w:lang w:val="de-DE" w:eastAsia="fr-FR"/>
         </w:rPr>
         <w:t>    </w:t>
       </w:r>
@@ -5135,7 +6103,6 @@
       </w:pPr>
       <w:proofErr w:type="gramStart"/>
       <w:r>
-        <w:lastRenderedPageBreak/>
         <w:t>donnée</w:t>
       </w:r>
       <w:proofErr w:type="gramEnd"/>
@@ -5937,7 +6904,29 @@
           <w:szCs w:val="23"/>
           <w:lang w:eastAsia="fr-FR"/>
         </w:rPr>
-        <w:t>(Premisse </w:t>
+        <w:t>(</w:t>
+      </w:r>
+      <w:proofErr w:type="spellStart"/>
+      <w:r>
+        <w:rPr>
+          <w:rFonts w:ascii="Consolas" w:eastAsia="Times New Roman" w:hAnsi="Consolas" w:cs="Times New Roman"/>
+          <w:color w:val="D4D4D4"/>
+          <w:sz w:val="23"/>
+          <w:szCs w:val="23"/>
+          <w:lang w:eastAsia="fr-FR"/>
+        </w:rPr>
+        <w:t>Premisse</w:t>
+      </w:r>
+      <w:proofErr w:type="spellEnd"/>
+      <w:r>
+        <w:rPr>
+          <w:rFonts w:ascii="Consolas" w:eastAsia="Times New Roman" w:hAnsi="Consolas" w:cs="Times New Roman"/>
+          <w:color w:val="D4D4D4"/>
+          <w:sz w:val="23"/>
+          <w:szCs w:val="23"/>
+          <w:lang w:eastAsia="fr-FR"/>
+        </w:rPr>
+        <w:t> </w:t>
       </w:r>
       <w:proofErr w:type="spellStart"/>
       <w:r>
@@ -6097,6 +7086,7 @@
           <w:szCs w:val="23"/>
           <w:lang w:eastAsia="fr-FR"/>
         </w:rPr>
+        <w:lastRenderedPageBreak/>
         <w:t>        </w:t>
       </w:r>
       <w:proofErr w:type="spellStart"/>
@@ -6467,8 +7457,20 @@
           <w:szCs w:val="23"/>
           <w:lang w:val="en-US" w:eastAsia="fr-FR"/>
         </w:rPr>
-        <w:t> Premisse</w:t>
-      </w:r>
+        <w:t> </w:t>
+      </w:r>
+      <w:proofErr w:type="spellStart"/>
+      <w:r>
+        <w:rPr>
+          <w:rFonts w:ascii="Consolas" w:eastAsia="Times New Roman" w:hAnsi="Consolas" w:cs="Times New Roman"/>
+          <w:color w:val="D4D4D4"/>
+          <w:sz w:val="23"/>
+          <w:szCs w:val="23"/>
+          <w:lang w:val="en-US" w:eastAsia="fr-FR"/>
+        </w:rPr>
+        <w:t>Premisse</w:t>
+      </w:r>
+      <w:proofErr w:type="spellEnd"/>
     </w:p>
     <w:p>
       <w:pPr>
@@ -7070,7 +8072,6 @@
       </w:pPr>
       <w:proofErr w:type="spellStart"/>
       <w:r>
-        <w:lastRenderedPageBreak/>
         <w:t>Donées</w:t>
       </w:r>
       <w:proofErr w:type="spellEnd"/>
@@ -7476,7 +8477,29 @@
           <w:szCs w:val="23"/>
           <w:lang w:eastAsia="fr-FR"/>
         </w:rPr>
-        <w:t>(Premisse </w:t>
+        <w:t>(</w:t>
+      </w:r>
+      <w:proofErr w:type="spellStart"/>
+      <w:r>
+        <w:rPr>
+          <w:rFonts w:ascii="Consolas" w:eastAsia="Times New Roman" w:hAnsi="Consolas" w:cs="Times New Roman"/>
+          <w:color w:val="D4D4D4"/>
+          <w:sz w:val="23"/>
+          <w:szCs w:val="23"/>
+          <w:lang w:eastAsia="fr-FR"/>
+        </w:rPr>
+        <w:t>Premisse</w:t>
+      </w:r>
+      <w:proofErr w:type="spellEnd"/>
+      <w:r>
+        <w:rPr>
+          <w:rFonts w:ascii="Consolas" w:eastAsia="Times New Roman" w:hAnsi="Consolas" w:cs="Times New Roman"/>
+          <w:color w:val="D4D4D4"/>
+          <w:sz w:val="23"/>
+          <w:szCs w:val="23"/>
+          <w:lang w:eastAsia="fr-FR"/>
+        </w:rPr>
+        <w:t> </w:t>
       </w:r>
       <w:proofErr w:type="spellStart"/>
       <w:r>
@@ -7970,6 +8993,7 @@
           <w:szCs w:val="23"/>
           <w:lang w:eastAsia="fr-FR"/>
         </w:rPr>
+        <w:lastRenderedPageBreak/>
         <w:t>fonction</w:t>
       </w:r>
       <w:proofErr w:type="gramEnd"/>
@@ -8762,7 +9786,6 @@
           <w:szCs w:val="23"/>
           <w:lang w:eastAsia="fr-FR"/>
         </w:rPr>
-        <w:lastRenderedPageBreak/>
         <w:t>fin</w:t>
       </w:r>
       <w:proofErr w:type="gramEnd"/>
@@ -9089,7 +10112,7 @@
           <w:color w:val="D4D4D4"/>
           <w:sz w:val="23"/>
           <w:szCs w:val="23"/>
-          <w:lang w:val="en-US" w:eastAsia="fr-FR"/>
+          <w:lang w:eastAsia="fr-FR"/>
         </w:rPr>
       </w:pPr>
       <w:r>
@@ -9102,71 +10125,15 @@
         </w:rPr>
         <w:t>        </w:t>
       </w:r>
-      <w:proofErr w:type="spellStart"/>
-      <w:r>
-        <w:rPr>
-          <w:rFonts w:ascii="Consolas" w:eastAsia="Times New Roman" w:hAnsi="Consolas" w:cs="Times New Roman"/>
-          <w:color w:val="D4D4D4"/>
-          <w:sz w:val="23"/>
-          <w:szCs w:val="23"/>
-          <w:lang w:val="en-US" w:eastAsia="fr-FR"/>
-        </w:rPr>
-        <w:t>toDeleteNext</w:t>
-      </w:r>
-      <w:proofErr w:type="spellEnd"/>
-      <w:r>
-        <w:rPr>
-          <w:rFonts w:ascii="Consolas" w:eastAsia="Times New Roman" w:hAnsi="Consolas" w:cs="Times New Roman"/>
-          <w:color w:val="D4D4D4"/>
-          <w:sz w:val="23"/>
-          <w:szCs w:val="23"/>
-          <w:lang w:val="en-US" w:eastAsia="fr-FR"/>
-        </w:rPr>
-        <w:t> &lt;-- </w:t>
-      </w:r>
-      <w:proofErr w:type="spellStart"/>
-      <w:r>
-        <w:rPr>
-          <w:rFonts w:ascii="Consolas" w:eastAsia="Times New Roman" w:hAnsi="Consolas" w:cs="Times New Roman"/>
-          <w:color w:val="D4D4D4"/>
-          <w:sz w:val="23"/>
-          <w:szCs w:val="23"/>
-          <w:lang w:val="en-US" w:eastAsia="fr-FR"/>
-        </w:rPr>
-        <w:t>suivant</w:t>
-      </w:r>
-      <w:proofErr w:type="spellEnd"/>
-      <w:r>
-        <w:rPr>
-          <w:rFonts w:ascii="Consolas" w:eastAsia="Times New Roman" w:hAnsi="Consolas" w:cs="Times New Roman"/>
-          <w:color w:val="D4D4D4"/>
-          <w:sz w:val="23"/>
-          <w:szCs w:val="23"/>
-          <w:lang w:val="en-US" w:eastAsia="fr-FR"/>
-        </w:rPr>
-        <w:t>(</w:t>
-      </w:r>
-      <w:proofErr w:type="spellStart"/>
-      <w:r>
-        <w:rPr>
-          <w:rFonts w:ascii="Consolas" w:eastAsia="Times New Roman" w:hAnsi="Consolas" w:cs="Times New Roman"/>
-          <w:color w:val="D4D4D4"/>
-          <w:sz w:val="23"/>
-          <w:szCs w:val="23"/>
-          <w:lang w:val="en-US" w:eastAsia="fr-FR"/>
-        </w:rPr>
-        <w:t>bdc</w:t>
-      </w:r>
-      <w:proofErr w:type="spellEnd"/>
-      <w:r>
-        <w:rPr>
-          <w:rFonts w:ascii="Consolas" w:eastAsia="Times New Roman" w:hAnsi="Consolas" w:cs="Times New Roman"/>
-          <w:color w:val="D4D4D4"/>
-          <w:sz w:val="23"/>
-          <w:szCs w:val="23"/>
-          <w:lang w:val="en-US" w:eastAsia="fr-FR"/>
-        </w:rPr>
-        <w:t>)</w:t>
+      <w:r>
+        <w:rPr>
+          <w:rFonts w:ascii="Consolas" w:eastAsia="Times New Roman" w:hAnsi="Consolas" w:cs="Times New Roman"/>
+          <w:color w:val="D4D4D4"/>
+          <w:sz w:val="23"/>
+          <w:szCs w:val="23"/>
+          <w:lang w:eastAsia="fr-FR"/>
+        </w:rPr>
+        <w:t>toDeleteNext &lt;-- suivant(bdc)</w:t>
       </w:r>
     </w:p>
     <w:p>
@@ -9179,84 +10146,18 @@
           <w:color w:val="D4D4D4"/>
           <w:sz w:val="23"/>
           <w:szCs w:val="23"/>
-          <w:lang w:val="en-US" w:eastAsia="fr-FR"/>
-        </w:rPr>
-      </w:pPr>
-      <w:r>
-        <w:rPr>
-          <w:rFonts w:ascii="Consolas" w:eastAsia="Times New Roman" w:hAnsi="Consolas" w:cs="Times New Roman"/>
-          <w:color w:val="D4D4D4"/>
-          <w:sz w:val="23"/>
-          <w:szCs w:val="23"/>
-          <w:lang w:val="en-US" w:eastAsia="fr-FR"/>
-        </w:rPr>
-        <w:t>        </w:t>
-      </w:r>
-      <w:proofErr w:type="spellStart"/>
-      <w:r>
-        <w:rPr>
-          <w:rFonts w:ascii="Consolas" w:eastAsia="Times New Roman" w:hAnsi="Consolas" w:cs="Times New Roman"/>
-          <w:color w:val="D4D4D4"/>
-          <w:sz w:val="23"/>
-          <w:szCs w:val="23"/>
-          <w:lang w:val="en-US" w:eastAsia="fr-FR"/>
-        </w:rPr>
-        <w:t>deleteRegle</w:t>
-      </w:r>
-      <w:proofErr w:type="spellEnd"/>
-      <w:r>
-        <w:rPr>
-          <w:rFonts w:ascii="Consolas" w:eastAsia="Times New Roman" w:hAnsi="Consolas" w:cs="Times New Roman"/>
-          <w:color w:val="D4D4D4"/>
-          <w:sz w:val="23"/>
-          <w:szCs w:val="23"/>
-          <w:lang w:val="en-US" w:eastAsia="fr-FR"/>
-        </w:rPr>
-        <w:t>(</w:t>
-      </w:r>
-      <w:proofErr w:type="spellStart"/>
-      <w:r>
-        <w:rPr>
-          <w:rFonts w:ascii="Consolas" w:eastAsia="Times New Roman" w:hAnsi="Consolas" w:cs="Times New Roman"/>
-          <w:color w:val="D4D4D4"/>
-          <w:sz w:val="23"/>
-          <w:szCs w:val="23"/>
-          <w:lang w:val="en-US" w:eastAsia="fr-FR"/>
-        </w:rPr>
-        <w:t>valeur</w:t>
-      </w:r>
-      <w:proofErr w:type="spellEnd"/>
-      <w:r>
-        <w:rPr>
-          <w:rFonts w:ascii="Consolas" w:eastAsia="Times New Roman" w:hAnsi="Consolas" w:cs="Times New Roman"/>
-          <w:color w:val="D4D4D4"/>
-          <w:sz w:val="23"/>
-          <w:szCs w:val="23"/>
-          <w:lang w:val="en-US" w:eastAsia="fr-FR"/>
-        </w:rPr>
-        <w:t>(</w:t>
-      </w:r>
-      <w:proofErr w:type="spellStart"/>
-      <w:r>
-        <w:rPr>
-          <w:rFonts w:ascii="Consolas" w:eastAsia="Times New Roman" w:hAnsi="Consolas" w:cs="Times New Roman"/>
-          <w:color w:val="D4D4D4"/>
-          <w:sz w:val="23"/>
-          <w:szCs w:val="23"/>
-          <w:lang w:val="en-US" w:eastAsia="fr-FR"/>
-        </w:rPr>
-        <w:t>bdc</w:t>
-      </w:r>
-      <w:proofErr w:type="spellEnd"/>
-      <w:r>
-        <w:rPr>
-          <w:rFonts w:ascii="Consolas" w:eastAsia="Times New Roman" w:hAnsi="Consolas" w:cs="Times New Roman"/>
-          <w:color w:val="D4D4D4"/>
-          <w:sz w:val="23"/>
-          <w:szCs w:val="23"/>
-          <w:lang w:val="en-US" w:eastAsia="fr-FR"/>
-        </w:rPr>
-        <w:t>))</w:t>
+          <w:lang w:eastAsia="fr-FR"/>
+        </w:rPr>
+      </w:pPr>
+      <w:r>
+        <w:rPr>
+          <w:rFonts w:ascii="Consolas" w:eastAsia="Times New Roman" w:hAnsi="Consolas" w:cs="Times New Roman"/>
+          <w:color w:val="D4D4D4"/>
+          <w:sz w:val="23"/>
+          <w:szCs w:val="23"/>
+          <w:lang w:eastAsia="fr-FR"/>
+        </w:rPr>
+        <w:t>        deleteRegle(valeur(bdc))</w:t>
       </w:r>
     </w:p>
     <w:p>
@@ -9269,53 +10170,19 @@
           <w:color w:val="D4D4D4"/>
           <w:sz w:val="23"/>
           <w:szCs w:val="23"/>
-          <w:lang w:val="en-US" w:eastAsia="fr-FR"/>
-        </w:rPr>
-      </w:pPr>
-      <w:r>
-        <w:rPr>
-          <w:rFonts w:ascii="Consolas" w:eastAsia="Times New Roman" w:hAnsi="Consolas" w:cs="Times New Roman"/>
-          <w:color w:val="D4D4D4"/>
-          <w:sz w:val="23"/>
-          <w:szCs w:val="23"/>
-          <w:lang w:val="en-US" w:eastAsia="fr-FR"/>
-        </w:rPr>
-        <w:t>        </w:t>
-      </w:r>
-      <w:proofErr w:type="spellStart"/>
-      <w:r>
-        <w:rPr>
-          <w:rFonts w:ascii="Consolas" w:eastAsia="Times New Roman" w:hAnsi="Consolas" w:cs="Times New Roman"/>
-          <w:color w:val="D4D4D4"/>
-          <w:sz w:val="23"/>
-          <w:szCs w:val="23"/>
-          <w:lang w:val="en-US" w:eastAsia="fr-FR"/>
-        </w:rPr>
-        <w:t>libère</w:t>
-      </w:r>
-      <w:proofErr w:type="spellEnd"/>
-      <w:r>
-        <w:rPr>
-          <w:rFonts w:ascii="Consolas" w:eastAsia="Times New Roman" w:hAnsi="Consolas" w:cs="Times New Roman"/>
-          <w:color w:val="D4D4D4"/>
-          <w:sz w:val="23"/>
-          <w:szCs w:val="23"/>
-          <w:lang w:val="en-US" w:eastAsia="fr-FR"/>
-        </w:rPr>
-        <w:t> </w:t>
-      </w:r>
-      <w:proofErr w:type="spellStart"/>
-      <w:r>
-        <w:rPr>
-          <w:rFonts w:ascii="Consolas" w:eastAsia="Times New Roman" w:hAnsi="Consolas" w:cs="Times New Roman"/>
-          <w:color w:val="D4D4D4"/>
-          <w:sz w:val="23"/>
-          <w:szCs w:val="23"/>
-          <w:lang w:val="en-US" w:eastAsia="fr-FR"/>
-        </w:rPr>
-        <w:t>bdc</w:t>
-      </w:r>
-      <w:proofErr w:type="spellEnd"/>
+          <w:lang w:eastAsia="fr-FR"/>
+        </w:rPr>
+      </w:pPr>
+      <w:r>
+        <w:rPr>
+          <w:rFonts w:ascii="Consolas" w:eastAsia="Times New Roman" w:hAnsi="Consolas" w:cs="Times New Roman"/>
+          <w:color w:val="D4D4D4"/>
+          <w:sz w:val="23"/>
+          <w:szCs w:val="23"/>
+          <w:lang w:eastAsia="fr-FR"/>
+        </w:rPr>
+        <w:t>        libère bdc</w:t>
+      </w:r>
     </w:p>
     <w:p>
       <w:pPr>
@@ -9327,53 +10194,19 @@
           <w:color w:val="D4D4D4"/>
           <w:sz w:val="23"/>
           <w:szCs w:val="23"/>
-          <w:lang w:val="en-US" w:eastAsia="fr-FR"/>
-        </w:rPr>
-      </w:pPr>
-      <w:r>
-        <w:rPr>
-          <w:rFonts w:ascii="Consolas" w:eastAsia="Times New Roman" w:hAnsi="Consolas" w:cs="Times New Roman"/>
-          <w:color w:val="D4D4D4"/>
-          <w:sz w:val="23"/>
-          <w:szCs w:val="23"/>
-          <w:lang w:val="en-US" w:eastAsia="fr-FR"/>
-        </w:rPr>
-        <w:t>        </w:t>
-      </w:r>
-      <w:proofErr w:type="spellStart"/>
-      <w:r>
-        <w:rPr>
-          <w:rFonts w:ascii="Consolas" w:eastAsia="Times New Roman" w:hAnsi="Consolas" w:cs="Times New Roman"/>
-          <w:color w:val="D4D4D4"/>
-          <w:sz w:val="23"/>
-          <w:szCs w:val="23"/>
-          <w:lang w:val="en-US" w:eastAsia="fr-FR"/>
-        </w:rPr>
-        <w:t>deleteHeadBDC</w:t>
-      </w:r>
-      <w:proofErr w:type="spellEnd"/>
-      <w:r>
-        <w:rPr>
-          <w:rFonts w:ascii="Consolas" w:eastAsia="Times New Roman" w:hAnsi="Consolas" w:cs="Times New Roman"/>
-          <w:color w:val="D4D4D4"/>
-          <w:sz w:val="23"/>
-          <w:szCs w:val="23"/>
-          <w:lang w:val="en-US" w:eastAsia="fr-FR"/>
-        </w:rPr>
-        <w:t> &lt;-- </w:t>
-      </w:r>
-      <w:proofErr w:type="spellStart"/>
-      <w:r>
-        <w:rPr>
-          <w:rFonts w:ascii="Consolas" w:eastAsia="Times New Roman" w:hAnsi="Consolas" w:cs="Times New Roman"/>
-          <w:color w:val="D4D4D4"/>
-          <w:sz w:val="23"/>
-          <w:szCs w:val="23"/>
-          <w:lang w:val="en-US" w:eastAsia="fr-FR"/>
-        </w:rPr>
-        <w:t>toDeleteNext</w:t>
-      </w:r>
-      <w:proofErr w:type="spellEnd"/>
+          <w:lang w:eastAsia="fr-FR"/>
+        </w:rPr>
+      </w:pPr>
+      <w:r>
+        <w:rPr>
+          <w:rFonts w:ascii="Consolas" w:eastAsia="Times New Roman" w:hAnsi="Consolas" w:cs="Times New Roman"/>
+          <w:color w:val="D4D4D4"/>
+          <w:sz w:val="23"/>
+          <w:szCs w:val="23"/>
+          <w:lang w:eastAsia="fr-FR"/>
+        </w:rPr>
+        <w:t>        deleteHeadBDC &lt;-- toDeleteNext</w:t>
+      </w:r>
     </w:p>
     <w:p>
       <w:pPr>
@@ -9394,7 +10227,7 @@
           <w:color w:val="D4D4D4"/>
           <w:sz w:val="23"/>
           <w:szCs w:val="23"/>
-          <w:lang w:val="en-US" w:eastAsia="fr-FR"/>
+          <w:lang w:eastAsia="fr-FR"/>
         </w:rPr>
         <w:t>    </w:t>
       </w:r>
@@ -9762,6 +10595,7 @@
       <w:proofErr w:type="spellStart"/>
       <w:proofErr w:type="gramStart"/>
       <w:r>
+        <w:lastRenderedPageBreak/>
         <w:t>moteurDInference</w:t>
       </w:r>
       <w:proofErr w:type="spellEnd"/>
@@ -10254,7 +11088,6 @@
           <w:szCs w:val="23"/>
           <w:lang w:eastAsia="fr-FR"/>
         </w:rPr>
-        <w:lastRenderedPageBreak/>
         <w:t>                    addTailPremisse(conclusion, conclusion(regle))</w:t>
       </w:r>
     </w:p>
@@ -10268,7 +11101,7 @@
           <w:color w:val="D4D4D4"/>
           <w:sz w:val="23"/>
           <w:szCs w:val="23"/>
-          <w:lang w:eastAsia="fr-FR"/>
+          <w:lang w:val="it-IT" w:eastAsia="fr-FR"/>
         </w:rPr>
       </w:pPr>
       <w:r>
@@ -10281,27 +11114,15 @@
         </w:rPr>
         <w:t>                </w:t>
       </w:r>
-      <w:proofErr w:type="gramStart"/>
-      <w:r>
-        <w:rPr>
-          <w:rFonts w:ascii="Consolas" w:eastAsia="Times New Roman" w:hAnsi="Consolas" w:cs="Times New Roman"/>
-          <w:color w:val="D4D4D4"/>
-          <w:sz w:val="23"/>
-          <w:szCs w:val="23"/>
-          <w:lang w:eastAsia="fr-FR"/>
-        </w:rPr>
-        <w:t>fin</w:t>
-      </w:r>
-      <w:proofErr w:type="gramEnd"/>
-      <w:r>
-        <w:rPr>
-          <w:rFonts w:ascii="Consolas" w:eastAsia="Times New Roman" w:hAnsi="Consolas" w:cs="Times New Roman"/>
-          <w:color w:val="D4D4D4"/>
-          <w:sz w:val="23"/>
-          <w:szCs w:val="23"/>
-          <w:lang w:eastAsia="fr-FR"/>
-        </w:rPr>
-        <w:t> si</w:t>
+      <w:r>
+        <w:rPr>
+          <w:rFonts w:ascii="Consolas" w:eastAsia="Times New Roman" w:hAnsi="Consolas" w:cs="Times New Roman"/>
+          <w:color w:val="D4D4D4"/>
+          <w:sz w:val="23"/>
+          <w:szCs w:val="23"/>
+          <w:lang w:val="it-IT" w:eastAsia="fr-FR"/>
+        </w:rPr>
+        <w:t>fin si</w:t>
       </w:r>
     </w:p>
     <w:p>
@@ -10314,40 +11135,18 @@
           <w:color w:val="D4D4D4"/>
           <w:sz w:val="23"/>
           <w:szCs w:val="23"/>
-          <w:lang w:eastAsia="fr-FR"/>
-        </w:rPr>
-      </w:pPr>
-      <w:r>
-        <w:rPr>
-          <w:rFonts w:ascii="Consolas" w:eastAsia="Times New Roman" w:hAnsi="Consolas" w:cs="Times New Roman"/>
-          <w:color w:val="D4D4D4"/>
-          <w:sz w:val="23"/>
-          <w:szCs w:val="23"/>
-          <w:lang w:eastAsia="fr-FR"/>
-        </w:rPr>
-        <w:t>            </w:t>
-      </w:r>
-      <w:proofErr w:type="gramStart"/>
-      <w:r>
-        <w:rPr>
-          <w:rFonts w:ascii="Consolas" w:eastAsia="Times New Roman" w:hAnsi="Consolas" w:cs="Times New Roman"/>
-          <w:color w:val="D4D4D4"/>
-          <w:sz w:val="23"/>
-          <w:szCs w:val="23"/>
-          <w:lang w:eastAsia="fr-FR"/>
-        </w:rPr>
-        <w:t>fin</w:t>
-      </w:r>
-      <w:proofErr w:type="gramEnd"/>
-      <w:r>
-        <w:rPr>
-          <w:rFonts w:ascii="Consolas" w:eastAsia="Times New Roman" w:hAnsi="Consolas" w:cs="Times New Roman"/>
-          <w:color w:val="D4D4D4"/>
-          <w:sz w:val="23"/>
-          <w:szCs w:val="23"/>
-          <w:lang w:eastAsia="fr-FR"/>
-        </w:rPr>
-        <w:t> si</w:t>
+          <w:lang w:val="it-IT" w:eastAsia="fr-FR"/>
+        </w:rPr>
+      </w:pPr>
+      <w:r>
+        <w:rPr>
+          <w:rFonts w:ascii="Consolas" w:eastAsia="Times New Roman" w:hAnsi="Consolas" w:cs="Times New Roman"/>
+          <w:color w:val="D4D4D4"/>
+          <w:sz w:val="23"/>
+          <w:szCs w:val="23"/>
+          <w:lang w:val="it-IT" w:eastAsia="fr-FR"/>
+        </w:rPr>
+        <w:t>            fin si</w:t>
       </w:r>
     </w:p>
     <w:p>
@@ -10360,40 +11159,18 @@
           <w:color w:val="D4D4D4"/>
           <w:sz w:val="23"/>
           <w:szCs w:val="23"/>
-          <w:lang w:eastAsia="fr-FR"/>
-        </w:rPr>
-      </w:pPr>
-      <w:r>
-        <w:rPr>
-          <w:rFonts w:ascii="Consolas" w:eastAsia="Times New Roman" w:hAnsi="Consolas" w:cs="Times New Roman"/>
-          <w:color w:val="D4D4D4"/>
-          <w:sz w:val="23"/>
-          <w:szCs w:val="23"/>
-          <w:lang w:eastAsia="fr-FR"/>
-        </w:rPr>
-        <w:t>        </w:t>
-      </w:r>
-      <w:proofErr w:type="gramStart"/>
-      <w:r>
-        <w:rPr>
-          <w:rFonts w:ascii="Consolas" w:eastAsia="Times New Roman" w:hAnsi="Consolas" w:cs="Times New Roman"/>
-          <w:color w:val="D4D4D4"/>
-          <w:sz w:val="23"/>
-          <w:szCs w:val="23"/>
-          <w:lang w:eastAsia="fr-FR"/>
-        </w:rPr>
-        <w:t>fin</w:t>
-      </w:r>
-      <w:proofErr w:type="gramEnd"/>
-      <w:r>
-        <w:rPr>
-          <w:rFonts w:ascii="Consolas" w:eastAsia="Times New Roman" w:hAnsi="Consolas" w:cs="Times New Roman"/>
-          <w:color w:val="D4D4D4"/>
-          <w:sz w:val="23"/>
-          <w:szCs w:val="23"/>
-          <w:lang w:eastAsia="fr-FR"/>
-        </w:rPr>
-        <w:t> pour</w:t>
+          <w:lang w:val="it-IT" w:eastAsia="fr-FR"/>
+        </w:rPr>
+      </w:pPr>
+      <w:r>
+        <w:rPr>
+          <w:rFonts w:ascii="Consolas" w:eastAsia="Times New Roman" w:hAnsi="Consolas" w:cs="Times New Roman"/>
+          <w:color w:val="D4D4D4"/>
+          <w:sz w:val="23"/>
+          <w:szCs w:val="23"/>
+          <w:lang w:val="it-IT" w:eastAsia="fr-FR"/>
+        </w:rPr>
+        <w:t>        fin pour</w:t>
       </w:r>
     </w:p>
     <w:p>
@@ -10415,7 +11192,7 @@
           <w:color w:val="D4D4D4"/>
           <w:sz w:val="23"/>
           <w:szCs w:val="23"/>
-          <w:lang w:eastAsia="fr-FR"/>
+          <w:lang w:val="it-IT" w:eastAsia="fr-FR"/>
         </w:rPr>
         <w:t>    </w:t>
       </w:r>
@@ -10564,12 +11341,15 @@
       <w:pPr>
         <w:pStyle w:val="Titre3"/>
       </w:pPr>
+      <w:bookmarkStart w:id="10" w:name="_Toc60497123"/>
       <w:r>
         <w:t>Choix d’implémentation</w:t>
       </w:r>
+      <w:bookmarkEnd w:id="10"/>
     </w:p>
     <w:p/>
     <w:p>
+      <w:bookmarkStart w:id="11" w:name="_Toc60497124"/>
       <w:r>
         <w:rPr>
           <w:rStyle w:val="Titre3Car"/>
@@ -10582,6 +11362,7 @@
         </w:rPr>
         <w:t>ecture et écriture dans les ficher</w:t>
       </w:r>
+      <w:bookmarkEnd w:id="11"/>
     </w:p>
     <w:p>
       <w:r>
@@ -10595,6 +11376,7 @@
       </w:r>
     </w:p>
     <w:p>
+      <w:bookmarkStart w:id="12" w:name="_Toc60497125"/>
       <w:r>
         <w:rPr>
           <w:rStyle w:val="Titre3Car"/>
@@ -10607,6 +11389,7 @@
         </w:rPr>
         <w:t>estion de la mémoire</w:t>
       </w:r>
+      <w:bookmarkEnd w:id="12"/>
     </w:p>
     <w:p/>
     <w:p>
@@ -16235,16 +17018,6 @@
 </file>
 
 <file path=customXml/item2.xml><?xml version="1.0" encoding="utf-8"?>
-<p:properties xmlns:p="http://schemas.microsoft.com/office/2006/metadata/properties" xmlns:xsi="http://www.w3.org/2001/XMLSchema-instance" xmlns:pc="http://schemas.microsoft.com/office/infopath/2007/PartnerControls">
-  <documentManagement/>
-</p:properties>
-</file>
-
-<file path=customXml/item3.xml><?xml version="1.0" encoding="utf-8"?>
-<b:Sources xmlns:b="http://schemas.openxmlformats.org/officeDocument/2006/bibliography" xmlns="http://schemas.openxmlformats.org/officeDocument/2006/bibliography" SelectedStyle="\APASixthEditionOfficeOnline.xsl" StyleName="APA" Version="6"/>
-</file>
-
-<file path=customXml/item4.xml><?xml version="1.0" encoding="utf-8"?>
 <ct:contentTypeSchema xmlns:ct="http://schemas.microsoft.com/office/2006/metadata/contentType" xmlns:ma="http://schemas.microsoft.com/office/2006/metadata/properties/metaAttributes" ct:_="" ma:_="" ma:contentTypeName="Document" ma:contentTypeID="0x010100656473A31C00EE4EBF071CED4DEB1FAF" ma:contentTypeVersion="10" ma:contentTypeDescription="Crée un document." ma:contentTypeScope="" ma:versionID="96f8dfa32c20d07f54f4b99888f04e55">
   <xsd:schema xmlns:xsd="http://www.w3.org/2001/XMLSchema" xmlns:xs="http://www.w3.org/2001/XMLSchema" xmlns:p="http://schemas.microsoft.com/office/2006/metadata/properties" xmlns:ns3="c417d3a4-f8ee-41b3-bb9f-205e6a1ee1db" targetNamespace="http://schemas.microsoft.com/office/2006/metadata/properties" ma:root="true" ma:fieldsID="40a360c9f505e76a6853a409a234ac48" ns3:_="">
     <xsd:import namespace="c417d3a4-f8ee-41b3-bb9f-205e6a1ee1db"/>
@@ -16428,6 +17201,16 @@
 </ct:contentTypeSchema>
 </file>
 
+<file path=customXml/item3.xml><?xml version="1.0" encoding="utf-8"?>
+<b:Sources xmlns:b="http://schemas.openxmlformats.org/officeDocument/2006/bibliography" xmlns="http://schemas.openxmlformats.org/officeDocument/2006/bibliography" SelectedStyle="\APASixthEditionOfficeOnline.xsl" StyleName="APA" Version="6"/>
+</file>
+
+<file path=customXml/item4.xml><?xml version="1.0" encoding="utf-8"?>
+<p:properties xmlns:p="http://schemas.microsoft.com/office/2006/metadata/properties" xmlns:xsi="http://www.w3.org/2001/XMLSchema-instance" xmlns:pc="http://schemas.microsoft.com/office/infopath/2007/PartnerControls">
+  <documentManagement/>
+</p:properties>
+</file>
+
 <file path=customXml/itemProps1.xml><?xml version="1.0" encoding="utf-8"?>
 <ds:datastoreItem xmlns:ds="http://schemas.openxmlformats.org/officeDocument/2006/customXml" ds:itemID="{FEDD91B7-CFA6-4191-860E-2CB2B17C1B6D}">
   <ds:schemaRefs>
@@ -16437,23 +17220,6 @@
 </file>
 
 <file path=customXml/itemProps2.xml><?xml version="1.0" encoding="utf-8"?>
-<ds:datastoreItem xmlns:ds="http://schemas.openxmlformats.org/officeDocument/2006/customXml" ds:itemID="{C9BC2DB3-3663-4CA4-974C-67307114B448}">
-  <ds:schemaRefs>
-    <ds:schemaRef ds:uri="http://schemas.microsoft.com/office/2006/metadata/properties"/>
-    <ds:schemaRef ds:uri="http://schemas.microsoft.com/office/infopath/2007/PartnerControls"/>
-  </ds:schemaRefs>
-</ds:datastoreItem>
-</file>
-
-<file path=customXml/itemProps3.xml><?xml version="1.0" encoding="utf-8"?>
-<ds:datastoreItem xmlns:ds="http://schemas.openxmlformats.org/officeDocument/2006/customXml" ds:itemID="{79343E85-FF58-484A-B108-80AB08594D9A}">
-  <ds:schemaRefs>
-    <ds:schemaRef ds:uri="http://schemas.openxmlformats.org/officeDocument/2006/bibliography"/>
-  </ds:schemaRefs>
-</ds:datastoreItem>
-</file>
-
-<file path=customXml/itemProps4.xml><?xml version="1.0" encoding="utf-8"?>
 <ds:datastoreItem xmlns:ds="http://schemas.openxmlformats.org/officeDocument/2006/customXml" ds:itemID="{D79D7DB5-D511-47A9-9FC9-2C1E9F25C6C2}">
   <ds:schemaRefs>
     <ds:schemaRef ds:uri="http://schemas.microsoft.com/office/2006/metadata/contentType"/>
@@ -16469,4 +17235,21 @@
     <ds:schemaRef ds:uri="http://schemas.microsoft.com/internal/obd"/>
   </ds:schemaRefs>
 </ds:datastoreItem>
+</file>
+
+<file path=customXml/itemProps3.xml><?xml version="1.0" encoding="utf-8"?>
+<ds:datastoreItem xmlns:ds="http://schemas.openxmlformats.org/officeDocument/2006/customXml" ds:itemID="{79343E85-FF58-484A-B108-80AB08594D9A}">
+  <ds:schemaRefs>
+    <ds:schemaRef ds:uri="http://schemas.openxmlformats.org/officeDocument/2006/bibliography"/>
+  </ds:schemaRefs>
+</ds:datastoreItem>
+</file>
+
+<file path=customXml/itemProps4.xml><?xml version="1.0" encoding="utf-8"?>
+<ds:datastoreItem xmlns:ds="http://schemas.openxmlformats.org/officeDocument/2006/customXml" ds:itemID="{C9BC2DB3-3663-4CA4-974C-67307114B448}">
+  <ds:schemaRefs>
+    <ds:schemaRef ds:uri="http://schemas.microsoft.com/office/2006/metadata/properties"/>
+    <ds:schemaRef ds:uri="http://schemas.microsoft.com/office/infopath/2007/PartnerControls"/>
+  </ds:schemaRefs>
+</ds:datastoreItem>
 </file>
</xml_diff>

<commit_message>
amélioration et correction base de véritée
</commit_message>
<xml_diff>
--- a/doc/rapport_projet_LO21.docx
+++ b/doc/rapport_projet_LO21.docx
@@ -1383,6 +1383,7 @@
         </w:rPr>
       </w:pPr>
       <w:proofErr w:type="spellStart"/>
+      <w:proofErr w:type="gramStart"/>
       <w:r>
         <w:rPr>
           <w:rFonts w:ascii="Consolas" w:eastAsia="Times New Roman" w:hAnsi="Consolas" w:cs="Times New Roman"/>
@@ -1394,6 +1395,7 @@
         <w:t>typedef</w:t>
       </w:r>
       <w:proofErr w:type="spellEnd"/>
+      <w:proofErr w:type="gramEnd"/>
       <w:r>
         <w:rPr>
           <w:rFonts w:ascii="Consolas" w:eastAsia="Times New Roman" w:hAnsi="Consolas" w:cs="Times New Roman"/>
@@ -1668,6 +1670,7 @@
         </w:rPr>
       </w:pPr>
       <w:proofErr w:type="spellStart"/>
+      <w:proofErr w:type="gramStart"/>
       <w:r>
         <w:rPr>
           <w:rFonts w:ascii="Consolas" w:eastAsia="Times New Roman" w:hAnsi="Consolas" w:cs="Times New Roman"/>
@@ -1679,6 +1682,7 @@
         <w:t>typedef</w:t>
       </w:r>
       <w:proofErr w:type="spellEnd"/>
+      <w:proofErr w:type="gramEnd"/>
       <w:r>
         <w:rPr>
           <w:rFonts w:ascii="Consolas" w:eastAsia="Times New Roman" w:hAnsi="Consolas" w:cs="Times New Roman"/>
@@ -1768,8 +1772,13 @@
           <w:numId w:val="16"/>
         </w:numPr>
       </w:pPr>
-      <w:r>
-        <w:t>valeur est de type pointeur sur une Proposition que nous définirons ci-dessous</w:t>
+      <w:proofErr w:type="gramStart"/>
+      <w:r>
+        <w:t>valeur</w:t>
+      </w:r>
+      <w:proofErr w:type="gramEnd"/>
+      <w:r>
+        <w:t xml:space="preserve"> est de type pointeur sur une Proposition que nous définirons ci-dessous</w:t>
       </w:r>
     </w:p>
     <w:p>
@@ -1780,10 +1789,12 @@
         </w:numPr>
       </w:pPr>
       <w:proofErr w:type="spellStart"/>
+      <w:proofErr w:type="gramStart"/>
       <w:r>
         <w:t>elemSuivant</w:t>
       </w:r>
       <w:proofErr w:type="spellEnd"/>
+      <w:proofErr w:type="gramEnd"/>
       <w:r>
         <w:t xml:space="preserve"> est un pointeur sur </w:t>
       </w:r>
@@ -1920,6 +1931,7 @@
         <w:t>*</w:t>
       </w:r>
       <w:proofErr w:type="spellStart"/>
+      <w:proofErr w:type="gramStart"/>
       <w:r>
         <w:rPr>
           <w:rFonts w:ascii="Consolas" w:eastAsia="Times New Roman" w:hAnsi="Consolas" w:cs="Times New Roman"/>
@@ -1941,6 +1953,7 @@
         </w:rPr>
         <w:t>;</w:t>
       </w:r>
+      <w:proofErr w:type="gramEnd"/>
     </w:p>
     <w:p>
       <w:pPr>
@@ -2019,6 +2032,7 @@
         <w:t>*</w:t>
       </w:r>
       <w:proofErr w:type="spellStart"/>
+      <w:proofErr w:type="gramStart"/>
       <w:r>
         <w:rPr>
           <w:rFonts w:ascii="Consolas" w:eastAsia="Times New Roman" w:hAnsi="Consolas" w:cs="Times New Roman"/>
@@ -2040,6 +2054,7 @@
         </w:rPr>
         <w:t>;</w:t>
       </w:r>
+      <w:proofErr w:type="gramEnd"/>
     </w:p>
     <w:p>
       <w:pPr>
@@ -2055,6 +2070,7 @@
           <w:lang w:val="en-US" w:eastAsia="fr-FR"/>
         </w:rPr>
       </w:pPr>
+      <w:proofErr w:type="gramStart"/>
       <w:r>
         <w:rPr>
           <w:rFonts w:ascii="Consolas" w:eastAsia="Times New Roman" w:hAnsi="Consolas" w:cs="Times New Roman"/>
@@ -2077,6 +2093,7 @@
         <w:t>PremisseElem</w:t>
       </w:r>
       <w:proofErr w:type="spellEnd"/>
+      <w:proofErr w:type="gramEnd"/>
       <w:r>
         <w:rPr>
           <w:rFonts w:ascii="Consolas" w:eastAsia="Times New Roman" w:hAnsi="Consolas" w:cs="Times New Roman"/>
@@ -2186,8 +2203,13 @@
           <w:numId w:val="17"/>
         </w:numPr>
       </w:pPr>
-      <w:r>
-        <w:t xml:space="preserve">description est une chaine de </w:t>
+      <w:proofErr w:type="gramStart"/>
+      <w:r>
+        <w:t>description</w:t>
+      </w:r>
+      <w:proofErr w:type="gramEnd"/>
+      <w:r>
+        <w:t xml:space="preserve"> est une chaine de </w:t>
       </w:r>
       <w:r>
         <w:t>caractère</w:t>
@@ -2218,8 +2240,13 @@
           <w:numId w:val="17"/>
         </w:numPr>
       </w:pPr>
-      <w:r>
-        <w:t xml:space="preserve">validite est un booléen qui </w:t>
+      <w:proofErr w:type="gramStart"/>
+      <w:r>
+        <w:t>validite</w:t>
+      </w:r>
+      <w:proofErr w:type="gramEnd"/>
+      <w:r>
+        <w:t xml:space="preserve"> est un booléen qui </w:t>
       </w:r>
       <w:r>
         <w:t xml:space="preserve">vaut true si la proposition est vrai et false si la proposition est fausse ou si son état est </w:t>
@@ -2246,6 +2273,7 @@
         </w:rPr>
       </w:pPr>
       <w:proofErr w:type="spellStart"/>
+      <w:proofErr w:type="gramStart"/>
       <w:r>
         <w:rPr>
           <w:rFonts w:ascii="Consolas" w:eastAsia="Times New Roman" w:hAnsi="Consolas" w:cs="Times New Roman"/>
@@ -2258,6 +2286,7 @@
         <w:t>typedef</w:t>
       </w:r>
       <w:proofErr w:type="spellEnd"/>
+      <w:proofErr w:type="gramEnd"/>
       <w:r>
         <w:rPr>
           <w:rFonts w:ascii="Consolas" w:eastAsia="Times New Roman" w:hAnsi="Consolas" w:cs="Times New Roman"/>
@@ -2340,6 +2369,7 @@
         </w:rPr>
         <w:t>    </w:t>
       </w:r>
+      <w:proofErr w:type="gramStart"/>
       <w:r>
         <w:rPr>
           <w:rFonts w:ascii="Consolas" w:eastAsia="Times New Roman" w:hAnsi="Consolas" w:cs="Times New Roman"/>
@@ -2350,6 +2380,7 @@
         </w:rPr>
         <w:t>char</w:t>
       </w:r>
+      <w:proofErr w:type="gramEnd"/>
       <w:r>
         <w:rPr>
           <w:rFonts w:ascii="Consolas" w:eastAsia="Times New Roman" w:hAnsi="Consolas" w:cs="Times New Roman"/>
@@ -2406,6 +2437,7 @@
         <w:t>    </w:t>
       </w:r>
       <w:proofErr w:type="spellStart"/>
+      <w:proofErr w:type="gramStart"/>
       <w:r>
         <w:rPr>
           <w:rFonts w:ascii="Consolas" w:eastAsia="Times New Roman" w:hAnsi="Consolas" w:cs="Times New Roman"/>
@@ -2417,6 +2449,7 @@
         <w:t>bool</w:t>
       </w:r>
       <w:proofErr w:type="spellEnd"/>
+      <w:proofErr w:type="gramEnd"/>
       <w:r>
         <w:rPr>
           <w:rFonts w:ascii="Consolas" w:eastAsia="Times New Roman" w:hAnsi="Consolas" w:cs="Times New Roman"/>
@@ -2578,6 +2611,7 @@
         </w:rPr>
       </w:pPr>
       <w:proofErr w:type="spellStart"/>
+      <w:proofErr w:type="gramStart"/>
       <w:r>
         <w:rPr>
           <w:rFonts w:ascii="Consolas" w:eastAsia="Times New Roman" w:hAnsi="Consolas" w:cs="Times New Roman"/>
@@ -2589,6 +2623,7 @@
         <w:t>typedef</w:t>
       </w:r>
       <w:proofErr w:type="spellEnd"/>
+      <w:proofErr w:type="gramEnd"/>
       <w:r>
         <w:rPr>
           <w:rFonts w:ascii="Consolas" w:eastAsia="Times New Roman" w:hAnsi="Consolas" w:cs="Times New Roman"/>
@@ -2741,6 +2776,7 @@
         <w:t>    </w:t>
       </w:r>
       <w:proofErr w:type="spellStart"/>
+      <w:proofErr w:type="gramStart"/>
       <w:r>
         <w:rPr>
           <w:rFonts w:ascii="Consolas" w:eastAsia="Times New Roman" w:hAnsi="Consolas" w:cs="Times New Roman"/>
@@ -2752,6 +2788,7 @@
         <w:t>struct</w:t>
       </w:r>
       <w:proofErr w:type="spellEnd"/>
+      <w:proofErr w:type="gramEnd"/>
       <w:r>
         <w:rPr>
           <w:rFonts w:ascii="Consolas" w:eastAsia="Times New Roman" w:hAnsi="Consolas" w:cs="Times New Roman"/>
@@ -2877,6 +2914,7 @@
         </w:rPr>
       </w:pPr>
       <w:proofErr w:type="spellStart"/>
+      <w:proofErr w:type="gramStart"/>
       <w:r>
         <w:rPr>
           <w:rFonts w:ascii="Consolas" w:eastAsia="Times New Roman" w:hAnsi="Consolas" w:cs="Times New Roman"/>
@@ -2888,6 +2926,7 @@
         <w:t>typedef</w:t>
       </w:r>
       <w:proofErr w:type="spellEnd"/>
+      <w:proofErr w:type="gramEnd"/>
       <w:r>
         <w:rPr>
           <w:rFonts w:ascii="Consolas" w:eastAsia="Times New Roman" w:hAnsi="Consolas" w:cs="Times New Roman"/>
@@ -3009,10 +3048,12 @@
         </w:numPr>
       </w:pPr>
       <w:proofErr w:type="spellStart"/>
+      <w:proofErr w:type="gramStart"/>
       <w:r>
         <w:t>newRegle</w:t>
       </w:r>
       <w:proofErr w:type="spellEnd"/>
+      <w:proofErr w:type="gramEnd"/>
       <w:r>
         <w:t xml:space="preserve"> : créer une </w:t>
       </w:r>
@@ -3032,8 +3073,13 @@
           <w:numId w:val="20"/>
         </w:numPr>
       </w:pPr>
-      <w:r>
-        <w:t>donnée : rien</w:t>
+      <w:proofErr w:type="gramStart"/>
+      <w:r>
+        <w:t>donnée</w:t>
+      </w:r>
+      <w:proofErr w:type="gramEnd"/>
+      <w:r>
+        <w:t xml:space="preserve"> : rien</w:t>
       </w:r>
     </w:p>
     <w:p>
@@ -3043,8 +3089,13 @@
           <w:numId w:val="20"/>
         </w:numPr>
       </w:pPr>
-      <w:r>
-        <w:t>résultat : un pointeur sur la règle qui vient d'être créée</w:t>
+      <w:proofErr w:type="gramStart"/>
+      <w:r>
+        <w:t>résultat</w:t>
+      </w:r>
+      <w:proofErr w:type="gramEnd"/>
+      <w:r>
+        <w:t xml:space="preserve"> : un pointeur sur la règle qui vient d'être créée</w:t>
       </w:r>
     </w:p>
     <w:p>
@@ -3061,15 +3112,27 @@
           <w:lang w:eastAsia="fr-FR"/>
         </w:rPr>
       </w:pPr>
-      <w:r>
-        <w:rPr>
-          <w:rFonts w:ascii="Consolas" w:eastAsia="Times New Roman" w:hAnsi="Consolas" w:cs="Times New Roman"/>
-          <w:color w:val="D4D4D4"/>
-          <w:sz w:val="23"/>
-          <w:szCs w:val="23"/>
-          <w:lang w:eastAsia="fr-FR"/>
-        </w:rPr>
-        <w:t>fonction : </w:t>
+      <w:proofErr w:type="gramStart"/>
+      <w:r>
+        <w:rPr>
+          <w:rFonts w:ascii="Consolas" w:eastAsia="Times New Roman" w:hAnsi="Consolas" w:cs="Times New Roman"/>
+          <w:color w:val="D4D4D4"/>
+          <w:sz w:val="23"/>
+          <w:szCs w:val="23"/>
+          <w:lang w:eastAsia="fr-FR"/>
+        </w:rPr>
+        <w:t>fonction</w:t>
+      </w:r>
+      <w:proofErr w:type="gramEnd"/>
+      <w:r>
+        <w:rPr>
+          <w:rFonts w:ascii="Consolas" w:eastAsia="Times New Roman" w:hAnsi="Consolas" w:cs="Times New Roman"/>
+          <w:color w:val="D4D4D4"/>
+          <w:sz w:val="23"/>
+          <w:szCs w:val="23"/>
+          <w:lang w:eastAsia="fr-FR"/>
+        </w:rPr>
+        <w:t> : </w:t>
       </w:r>
       <w:proofErr w:type="spellStart"/>
       <w:r>
@@ -3284,6 +3347,7 @@
         <w:t>    </w:t>
       </w:r>
       <w:proofErr w:type="spellStart"/>
+      <w:proofErr w:type="gramStart"/>
       <w:r>
         <w:rPr>
           <w:rFonts w:ascii="Consolas" w:eastAsia="Times New Roman" w:hAnsi="Consolas" w:cs="Times New Roman"/>
@@ -3295,6 +3359,7 @@
         <w:t>newRegle</w:t>
       </w:r>
       <w:proofErr w:type="spellEnd"/>
+      <w:proofErr w:type="gramEnd"/>
       <w:r>
         <w:rPr>
           <w:rFonts w:ascii="Consolas" w:eastAsia="Times New Roman" w:hAnsi="Consolas" w:cs="Times New Roman"/>
@@ -3332,15 +3397,27 @@
           <w:lang w:eastAsia="fr-FR"/>
         </w:rPr>
       </w:pPr>
-      <w:r>
-        <w:rPr>
-          <w:rFonts w:ascii="Consolas" w:eastAsia="Times New Roman" w:hAnsi="Consolas" w:cs="Times New Roman"/>
-          <w:color w:val="D4D4D4"/>
-          <w:sz w:val="23"/>
-          <w:szCs w:val="23"/>
-          <w:lang w:eastAsia="fr-FR"/>
-        </w:rPr>
-        <w:t>fin fonction</w:t>
+      <w:proofErr w:type="gramStart"/>
+      <w:r>
+        <w:rPr>
+          <w:rFonts w:ascii="Consolas" w:eastAsia="Times New Roman" w:hAnsi="Consolas" w:cs="Times New Roman"/>
+          <w:color w:val="D4D4D4"/>
+          <w:sz w:val="23"/>
+          <w:szCs w:val="23"/>
+          <w:lang w:eastAsia="fr-FR"/>
+        </w:rPr>
+        <w:t>fin</w:t>
+      </w:r>
+      <w:proofErr w:type="gramEnd"/>
+      <w:r>
+        <w:rPr>
+          <w:rFonts w:ascii="Consolas" w:eastAsia="Times New Roman" w:hAnsi="Consolas" w:cs="Times New Roman"/>
+          <w:color w:val="D4D4D4"/>
+          <w:sz w:val="23"/>
+          <w:szCs w:val="23"/>
+          <w:lang w:eastAsia="fr-FR"/>
+        </w:rPr>
+        <w:t> fonction</w:t>
       </w:r>
     </w:p>
     <w:p>
@@ -3356,10 +3433,12 @@
         </w:numPr>
       </w:pPr>
       <w:proofErr w:type="spellStart"/>
+      <w:proofErr w:type="gramStart"/>
       <w:r>
         <w:t>deleteRegle</w:t>
       </w:r>
       <w:proofErr w:type="spellEnd"/>
+      <w:proofErr w:type="gramEnd"/>
       <w:r>
         <w:t xml:space="preserve"> : </w:t>
       </w:r>
@@ -3377,8 +3456,13 @@
           <w:numId w:val="21"/>
         </w:numPr>
       </w:pPr>
-      <w:r>
-        <w:t xml:space="preserve">donnée : </w:t>
+      <w:proofErr w:type="gramStart"/>
+      <w:r>
+        <w:t>donnée</w:t>
+      </w:r>
+      <w:proofErr w:type="gramEnd"/>
+      <w:r>
+        <w:t xml:space="preserve"> : </w:t>
       </w:r>
       <w:proofErr w:type="spellStart"/>
       <w:r>
@@ -3396,8 +3480,13 @@
           <w:numId w:val="21"/>
         </w:numPr>
       </w:pPr>
-      <w:r>
-        <w:t>résultat : supprime de la mémoire la règle</w:t>
+      <w:proofErr w:type="gramStart"/>
+      <w:r>
+        <w:t>résultat</w:t>
+      </w:r>
+      <w:proofErr w:type="gramEnd"/>
+      <w:r>
+        <w:t xml:space="preserve"> : supprime de la mémoire la règle</w:t>
       </w:r>
     </w:p>
     <w:p>
@@ -3474,15 +3563,27 @@
         </w:rPr>
         <w:t>    </w:t>
       </w:r>
-      <w:r>
-        <w:rPr>
-          <w:rFonts w:ascii="Consolas" w:eastAsia="Times New Roman" w:hAnsi="Consolas" w:cs="Times New Roman"/>
-          <w:color w:val="D4D4D4"/>
-          <w:sz w:val="23"/>
-          <w:szCs w:val="23"/>
-          <w:lang w:eastAsia="fr-FR"/>
-        </w:rPr>
-        <w:t>libère(</w:t>
+      <w:proofErr w:type="gramStart"/>
+      <w:r>
+        <w:rPr>
+          <w:rFonts w:ascii="Consolas" w:eastAsia="Times New Roman" w:hAnsi="Consolas" w:cs="Times New Roman"/>
+          <w:color w:val="D4D4D4"/>
+          <w:sz w:val="23"/>
+          <w:szCs w:val="23"/>
+          <w:lang w:eastAsia="fr-FR"/>
+        </w:rPr>
+        <w:t>libère</w:t>
+      </w:r>
+      <w:proofErr w:type="gramEnd"/>
+      <w:r>
+        <w:rPr>
+          <w:rFonts w:ascii="Consolas" w:eastAsia="Times New Roman" w:hAnsi="Consolas" w:cs="Times New Roman"/>
+          <w:color w:val="D4D4D4"/>
+          <w:sz w:val="23"/>
+          <w:szCs w:val="23"/>
+          <w:lang w:eastAsia="fr-FR"/>
+        </w:rPr>
+        <w:t>(</w:t>
       </w:r>
       <w:proofErr w:type="spellStart"/>
       <w:r>
@@ -3521,15 +3622,27 @@
           <w:lang w:eastAsia="fr-FR"/>
         </w:rPr>
       </w:pPr>
-      <w:r>
-        <w:rPr>
-          <w:rFonts w:ascii="Consolas" w:eastAsia="Times New Roman" w:hAnsi="Consolas" w:cs="Times New Roman"/>
-          <w:color w:val="D4D4D4"/>
-          <w:sz w:val="23"/>
-          <w:szCs w:val="23"/>
-          <w:lang w:eastAsia="fr-FR"/>
-        </w:rPr>
-        <w:t>fin procédure</w:t>
+      <w:proofErr w:type="gramStart"/>
+      <w:r>
+        <w:rPr>
+          <w:rFonts w:ascii="Consolas" w:eastAsia="Times New Roman" w:hAnsi="Consolas" w:cs="Times New Roman"/>
+          <w:color w:val="D4D4D4"/>
+          <w:sz w:val="23"/>
+          <w:szCs w:val="23"/>
+          <w:lang w:eastAsia="fr-FR"/>
+        </w:rPr>
+        <w:t>fin</w:t>
+      </w:r>
+      <w:proofErr w:type="gramEnd"/>
+      <w:r>
+        <w:rPr>
+          <w:rFonts w:ascii="Consolas" w:eastAsia="Times New Roman" w:hAnsi="Consolas" w:cs="Times New Roman"/>
+          <w:color w:val="D4D4D4"/>
+          <w:sz w:val="23"/>
+          <w:szCs w:val="23"/>
+          <w:lang w:eastAsia="fr-FR"/>
+        </w:rPr>
+        <w:t> procédure</w:t>
       </w:r>
     </w:p>
     <w:p>
@@ -3545,10 +3658,12 @@
         </w:numPr>
       </w:pPr>
       <w:proofErr w:type="spellStart"/>
+      <w:proofErr w:type="gramStart"/>
       <w:r>
         <w:t>deletePremisse</w:t>
       </w:r>
       <w:proofErr w:type="spellEnd"/>
+      <w:proofErr w:type="gramEnd"/>
       <w:r>
         <w:t xml:space="preserve"> : </w:t>
       </w:r>
@@ -3566,8 +3681,13 @@
           <w:numId w:val="23"/>
         </w:numPr>
       </w:pPr>
-      <w:r>
-        <w:t>donné : un pointeur sur la prémisse à supprimer</w:t>
+      <w:proofErr w:type="gramStart"/>
+      <w:r>
+        <w:t>donné</w:t>
+      </w:r>
+      <w:proofErr w:type="gramEnd"/>
+      <w:r>
+        <w:t xml:space="preserve"> : un pointeur sur la prémisse à supprimer</w:t>
       </w:r>
     </w:p>
     <w:p>
@@ -3577,9 +3697,11 @@
           <w:numId w:val="23"/>
         </w:numPr>
       </w:pPr>
+      <w:proofErr w:type="gramStart"/>
       <w:r>
         <w:t>résultat</w:t>
       </w:r>
+      <w:proofErr w:type="gramEnd"/>
       <w:r>
         <w:t xml:space="preserve"> : supprime de la mémoire la prémisse</w:t>
       </w:r>
@@ -3598,15 +3720,27 @@
           <w:lang w:eastAsia="fr-FR"/>
         </w:rPr>
       </w:pPr>
-      <w:r>
-        <w:rPr>
-          <w:rFonts w:ascii="Consolas" w:eastAsia="Times New Roman" w:hAnsi="Consolas" w:cs="Times New Roman"/>
-          <w:color w:val="D4D4D4"/>
-          <w:sz w:val="23"/>
-          <w:szCs w:val="23"/>
-          <w:lang w:eastAsia="fr-FR"/>
-        </w:rPr>
-        <w:t>procédure : </w:t>
+      <w:proofErr w:type="gramStart"/>
+      <w:r>
+        <w:rPr>
+          <w:rFonts w:ascii="Consolas" w:eastAsia="Times New Roman" w:hAnsi="Consolas" w:cs="Times New Roman"/>
+          <w:color w:val="D4D4D4"/>
+          <w:sz w:val="23"/>
+          <w:szCs w:val="23"/>
+          <w:lang w:eastAsia="fr-FR"/>
+        </w:rPr>
+        <w:t>procédure</w:t>
+      </w:r>
+      <w:proofErr w:type="gramEnd"/>
+      <w:r>
+        <w:rPr>
+          <w:rFonts w:ascii="Consolas" w:eastAsia="Times New Roman" w:hAnsi="Consolas" w:cs="Times New Roman"/>
+          <w:color w:val="D4D4D4"/>
+          <w:sz w:val="23"/>
+          <w:szCs w:val="23"/>
+          <w:lang w:eastAsia="fr-FR"/>
+        </w:rPr>
+        <w:t> : </w:t>
       </w:r>
       <w:proofErr w:type="spellStart"/>
       <w:r>
@@ -3675,7 +3809,29 @@
           <w:szCs w:val="23"/>
           <w:lang w:eastAsia="fr-FR"/>
         </w:rPr>
-        <w:t>    si (</w:t>
+        <w:t>    </w:t>
+      </w:r>
+      <w:proofErr w:type="gramStart"/>
+      <w:r>
+        <w:rPr>
+          <w:rFonts w:ascii="Consolas" w:eastAsia="Times New Roman" w:hAnsi="Consolas" w:cs="Times New Roman"/>
+          <w:color w:val="D4D4D4"/>
+          <w:sz w:val="23"/>
+          <w:szCs w:val="23"/>
+          <w:lang w:eastAsia="fr-FR"/>
+        </w:rPr>
+        <w:t>si</w:t>
+      </w:r>
+      <w:proofErr w:type="gramEnd"/>
+      <w:r>
+        <w:rPr>
+          <w:rFonts w:ascii="Consolas" w:eastAsia="Times New Roman" w:hAnsi="Consolas" w:cs="Times New Roman"/>
+          <w:color w:val="D4D4D4"/>
+          <w:sz w:val="23"/>
+          <w:szCs w:val="23"/>
+          <w:lang w:eastAsia="fr-FR"/>
+        </w:rPr>
+        <w:t> (</w:t>
       </w:r>
       <w:proofErr w:type="spellStart"/>
       <w:r>
@@ -3747,6 +3903,7 @@
         <w:t>        </w:t>
       </w:r>
       <w:proofErr w:type="spellStart"/>
+      <w:proofErr w:type="gramStart"/>
       <w:r>
         <w:rPr>
           <w:rFonts w:ascii="Consolas" w:eastAsia="Times New Roman" w:hAnsi="Consolas" w:cs="Times New Roman"/>
@@ -3758,6 +3915,7 @@
         <w:t>deletePremisse</w:t>
       </w:r>
       <w:proofErr w:type="spellEnd"/>
+      <w:proofErr w:type="gramEnd"/>
       <w:r>
         <w:rPr>
           <w:rFonts w:ascii="Consolas" w:eastAsia="Times New Roman" w:hAnsi="Consolas" w:cs="Times New Roman"/>
@@ -3813,7 +3971,29 @@
           <w:szCs w:val="23"/>
           <w:lang w:eastAsia="fr-FR"/>
         </w:rPr>
-        <w:t>        libère(</w:t>
+        <w:t>        </w:t>
+      </w:r>
+      <w:proofErr w:type="gramStart"/>
+      <w:r>
+        <w:rPr>
+          <w:rFonts w:ascii="Consolas" w:eastAsia="Times New Roman" w:hAnsi="Consolas" w:cs="Times New Roman"/>
+          <w:color w:val="D4D4D4"/>
+          <w:sz w:val="23"/>
+          <w:szCs w:val="23"/>
+          <w:lang w:eastAsia="fr-FR"/>
+        </w:rPr>
+        <w:t>libère</w:t>
+      </w:r>
+      <w:proofErr w:type="gramEnd"/>
+      <w:r>
+        <w:rPr>
+          <w:rFonts w:ascii="Consolas" w:eastAsia="Times New Roman" w:hAnsi="Consolas" w:cs="Times New Roman"/>
+          <w:color w:val="D4D4D4"/>
+          <w:sz w:val="23"/>
+          <w:szCs w:val="23"/>
+          <w:lang w:eastAsia="fr-FR"/>
+        </w:rPr>
+        <w:t>(</w:t>
       </w:r>
       <w:proofErr w:type="spellStart"/>
       <w:r>
@@ -3860,7 +4040,29 @@
           <w:szCs w:val="23"/>
           <w:lang w:eastAsia="fr-FR"/>
         </w:rPr>
-        <w:t>    fin si</w:t>
+        <w:t>    </w:t>
+      </w:r>
+      <w:proofErr w:type="gramStart"/>
+      <w:r>
+        <w:rPr>
+          <w:rFonts w:ascii="Consolas" w:eastAsia="Times New Roman" w:hAnsi="Consolas" w:cs="Times New Roman"/>
+          <w:color w:val="D4D4D4"/>
+          <w:sz w:val="23"/>
+          <w:szCs w:val="23"/>
+          <w:lang w:eastAsia="fr-FR"/>
+        </w:rPr>
+        <w:t>fin</w:t>
+      </w:r>
+      <w:proofErr w:type="gramEnd"/>
+      <w:r>
+        <w:rPr>
+          <w:rFonts w:ascii="Consolas" w:eastAsia="Times New Roman" w:hAnsi="Consolas" w:cs="Times New Roman"/>
+          <w:color w:val="D4D4D4"/>
+          <w:sz w:val="23"/>
+          <w:szCs w:val="23"/>
+          <w:lang w:eastAsia="fr-FR"/>
+        </w:rPr>
+        <w:t> si</w:t>
       </w:r>
     </w:p>
     <w:p>
@@ -3877,15 +4079,27 @@
           <w:lang w:eastAsia="fr-FR"/>
         </w:rPr>
       </w:pPr>
-      <w:r>
-        <w:rPr>
-          <w:rFonts w:ascii="Consolas" w:eastAsia="Times New Roman" w:hAnsi="Consolas" w:cs="Times New Roman"/>
-          <w:color w:val="D4D4D4"/>
-          <w:sz w:val="23"/>
-          <w:szCs w:val="23"/>
-          <w:lang w:eastAsia="fr-FR"/>
-        </w:rPr>
-        <w:t>fin procédure</w:t>
+      <w:proofErr w:type="gramStart"/>
+      <w:r>
+        <w:rPr>
+          <w:rFonts w:ascii="Consolas" w:eastAsia="Times New Roman" w:hAnsi="Consolas" w:cs="Times New Roman"/>
+          <w:color w:val="D4D4D4"/>
+          <w:sz w:val="23"/>
+          <w:szCs w:val="23"/>
+          <w:lang w:eastAsia="fr-FR"/>
+        </w:rPr>
+        <w:t>fin</w:t>
+      </w:r>
+      <w:proofErr w:type="gramEnd"/>
+      <w:r>
+        <w:rPr>
+          <w:rFonts w:ascii="Consolas" w:eastAsia="Times New Roman" w:hAnsi="Consolas" w:cs="Times New Roman"/>
+          <w:color w:val="D4D4D4"/>
+          <w:sz w:val="23"/>
+          <w:szCs w:val="23"/>
+          <w:lang w:eastAsia="fr-FR"/>
+        </w:rPr>
+        <w:t> procédure</w:t>
       </w:r>
     </w:p>
     <w:p/>
@@ -3907,8 +4121,13 @@
           <w:numId w:val="24"/>
         </w:numPr>
       </w:pPr>
-      <w:r>
-        <w:t xml:space="preserve">donnée : la proposition à ajouter et la </w:t>
+      <w:proofErr w:type="gramStart"/>
+      <w:r>
+        <w:t>donnée</w:t>
+      </w:r>
+      <w:proofErr w:type="gramEnd"/>
+      <w:r>
+        <w:t xml:space="preserve"> : la proposition à ajouter et la </w:t>
       </w:r>
       <w:r>
         <w:t>Règle</w:t>
@@ -3925,10 +4144,12 @@
         </w:numPr>
       </w:pPr>
       <w:proofErr w:type="spellStart"/>
+      <w:proofErr w:type="gramStart"/>
       <w:r>
         <w:t>résutat</w:t>
       </w:r>
       <w:proofErr w:type="spellEnd"/>
+      <w:proofErr w:type="gramEnd"/>
       <w:r>
         <w:t xml:space="preserve"> : ajoute la </w:t>
       </w:r>
@@ -3955,6 +4176,7 @@
           <w:lang w:eastAsia="fr-FR"/>
         </w:rPr>
       </w:pPr>
+      <w:proofErr w:type="gramStart"/>
       <w:r>
         <w:rPr>
           <w:rFonts w:ascii="Consolas" w:eastAsia="Times New Roman" w:hAnsi="Consolas" w:cs="Times New Roman"/>
@@ -3964,7 +4186,18 @@
           <w:lang w:eastAsia="fr-FR"/>
         </w:rPr>
         <w:lastRenderedPageBreak/>
-        <w:t>fonction :  insertTailPremisseRegle(Regle* regle, Proposition *prop)</w:t>
+        <w:t>fonction</w:t>
+      </w:r>
+      <w:proofErr w:type="gramEnd"/>
+      <w:r>
+        <w:rPr>
+          <w:rFonts w:ascii="Consolas" w:eastAsia="Times New Roman" w:hAnsi="Consolas" w:cs="Times New Roman"/>
+          <w:color w:val="D4D4D4"/>
+          <w:sz w:val="23"/>
+          <w:szCs w:val="23"/>
+          <w:lang w:eastAsia="fr-FR"/>
+        </w:rPr>
+        <w:t> :  insertTailPremisseRegle(Regle* regle, Proposition *prop)</w:t>
       </w:r>
     </w:p>
     <w:p>
@@ -3992,6 +4225,7 @@
         <w:t>    </w:t>
       </w:r>
       <w:proofErr w:type="spellStart"/>
+      <w:proofErr w:type="gramStart"/>
       <w:r>
         <w:rPr>
           <w:rFonts w:ascii="Consolas" w:eastAsia="Times New Roman" w:hAnsi="Consolas" w:cs="Times New Roman"/>
@@ -4003,6 +4237,7 @@
         <w:t>premisse</w:t>
       </w:r>
       <w:proofErr w:type="spellEnd"/>
+      <w:proofErr w:type="gramEnd"/>
       <w:r>
         <w:rPr>
           <w:rFonts w:ascii="Consolas" w:eastAsia="Times New Roman" w:hAnsi="Consolas" w:cs="Times New Roman"/>
@@ -4149,6 +4384,7 @@
         <w:t>    </w:t>
       </w:r>
       <w:proofErr w:type="spellStart"/>
+      <w:proofErr w:type="gramStart"/>
       <w:r>
         <w:rPr>
           <w:rFonts w:ascii="Consolas" w:eastAsia="Times New Roman" w:hAnsi="Consolas" w:cs="Times New Roman"/>
@@ -4160,6 +4396,7 @@
         <w:t>insertTailPremisseRegle</w:t>
       </w:r>
       <w:proofErr w:type="spellEnd"/>
+      <w:proofErr w:type="gramEnd"/>
       <w:r>
         <w:rPr>
           <w:rFonts w:ascii="Consolas" w:eastAsia="Times New Roman" w:hAnsi="Consolas" w:cs="Times New Roman"/>
@@ -4197,15 +4434,27 @@
           <w:lang w:eastAsia="fr-FR"/>
         </w:rPr>
       </w:pPr>
-      <w:r>
-        <w:rPr>
-          <w:rFonts w:ascii="Consolas" w:eastAsia="Times New Roman" w:hAnsi="Consolas" w:cs="Times New Roman"/>
-          <w:color w:val="D4D4D4"/>
-          <w:sz w:val="23"/>
-          <w:szCs w:val="23"/>
-          <w:lang w:eastAsia="fr-FR"/>
-        </w:rPr>
-        <w:t>fin fonction</w:t>
+      <w:proofErr w:type="gramStart"/>
+      <w:r>
+        <w:rPr>
+          <w:rFonts w:ascii="Consolas" w:eastAsia="Times New Roman" w:hAnsi="Consolas" w:cs="Times New Roman"/>
+          <w:color w:val="D4D4D4"/>
+          <w:sz w:val="23"/>
+          <w:szCs w:val="23"/>
+          <w:lang w:eastAsia="fr-FR"/>
+        </w:rPr>
+        <w:t>fin</w:t>
+      </w:r>
+      <w:proofErr w:type="gramEnd"/>
+      <w:r>
+        <w:rPr>
+          <w:rFonts w:ascii="Consolas" w:eastAsia="Times New Roman" w:hAnsi="Consolas" w:cs="Times New Roman"/>
+          <w:color w:val="D4D4D4"/>
+          <w:sz w:val="23"/>
+          <w:szCs w:val="23"/>
+          <w:lang w:eastAsia="fr-FR"/>
+        </w:rPr>
+        <w:t> fonction</w:t>
       </w:r>
     </w:p>
     <w:p/>
@@ -4218,10 +4467,12 @@
         </w:numPr>
       </w:pPr>
       <w:proofErr w:type="spellStart"/>
+      <w:proofErr w:type="gramStart"/>
       <w:r>
         <w:t>insertTailPremisse</w:t>
       </w:r>
       <w:proofErr w:type="spellEnd"/>
+      <w:proofErr w:type="gramEnd"/>
       <w:r>
         <w:t> : a</w:t>
       </w:r>
@@ -4245,8 +4496,13 @@
           <w:numId w:val="26"/>
         </w:numPr>
       </w:pPr>
-      <w:r>
-        <w:t xml:space="preserve">donnée : la </w:t>
+      <w:proofErr w:type="gramStart"/>
+      <w:r>
+        <w:t>donnée</w:t>
+      </w:r>
+      <w:proofErr w:type="gramEnd"/>
+      <w:r>
+        <w:t xml:space="preserve"> : la </w:t>
       </w:r>
       <w:proofErr w:type="spellStart"/>
       <w:r>
@@ -4273,8 +4529,13 @@
           <w:numId w:val="26"/>
         </w:numPr>
       </w:pPr>
-      <w:r>
-        <w:t xml:space="preserve">résultat : renvoie la valeur de la </w:t>
+      <w:proofErr w:type="gramStart"/>
+      <w:r>
+        <w:t>résultat</w:t>
+      </w:r>
+      <w:proofErr w:type="gramEnd"/>
+      <w:r>
+        <w:t xml:space="preserve"> : renvoie la valeur de la </w:t>
       </w:r>
       <w:proofErr w:type="spellStart"/>
       <w:r>
@@ -4307,15 +4568,27 @@
           <w:lang w:eastAsia="fr-FR"/>
         </w:rPr>
       </w:pPr>
-      <w:r>
-        <w:rPr>
-          <w:rFonts w:ascii="Consolas" w:eastAsia="Times New Roman" w:hAnsi="Consolas" w:cs="Times New Roman"/>
-          <w:color w:val="D4D4D4"/>
-          <w:sz w:val="23"/>
-          <w:szCs w:val="23"/>
-          <w:lang w:eastAsia="fr-FR"/>
-        </w:rPr>
-        <w:t>fonction : </w:t>
+      <w:proofErr w:type="gramStart"/>
+      <w:r>
+        <w:rPr>
+          <w:rFonts w:ascii="Consolas" w:eastAsia="Times New Roman" w:hAnsi="Consolas" w:cs="Times New Roman"/>
+          <w:color w:val="D4D4D4"/>
+          <w:sz w:val="23"/>
+          <w:szCs w:val="23"/>
+          <w:lang w:eastAsia="fr-FR"/>
+        </w:rPr>
+        <w:t>fonction</w:t>
+      </w:r>
+      <w:proofErr w:type="gramEnd"/>
+      <w:r>
+        <w:rPr>
+          <w:rFonts w:ascii="Consolas" w:eastAsia="Times New Roman" w:hAnsi="Consolas" w:cs="Times New Roman"/>
+          <w:color w:val="D4D4D4"/>
+          <w:sz w:val="23"/>
+          <w:szCs w:val="23"/>
+          <w:lang w:eastAsia="fr-FR"/>
+        </w:rPr>
+        <w:t> : </w:t>
       </w:r>
       <w:proofErr w:type="spellStart"/>
       <w:r>
@@ -4406,7 +4679,29 @@
           <w:szCs w:val="23"/>
           <w:lang w:eastAsia="fr-FR"/>
         </w:rPr>
-        <w:t>    si </w:t>
+        <w:t>    </w:t>
+      </w:r>
+      <w:proofErr w:type="gramStart"/>
+      <w:r>
+        <w:rPr>
+          <w:rFonts w:ascii="Consolas" w:eastAsia="Times New Roman" w:hAnsi="Consolas" w:cs="Times New Roman"/>
+          <w:color w:val="D4D4D4"/>
+          <w:sz w:val="23"/>
+          <w:szCs w:val="23"/>
+          <w:lang w:eastAsia="fr-FR"/>
+        </w:rPr>
+        <w:t>si</w:t>
+      </w:r>
+      <w:proofErr w:type="gramEnd"/>
+      <w:r>
+        <w:rPr>
+          <w:rFonts w:ascii="Consolas" w:eastAsia="Times New Roman" w:hAnsi="Consolas" w:cs="Times New Roman"/>
+          <w:color w:val="D4D4D4"/>
+          <w:sz w:val="23"/>
+          <w:szCs w:val="23"/>
+          <w:lang w:eastAsia="fr-FR"/>
+        </w:rPr>
+        <w:t> </w:t>
       </w:r>
       <w:proofErr w:type="spellStart"/>
       <w:r>
@@ -4475,7 +4770,29 @@
           <w:szCs w:val="23"/>
           <w:lang w:eastAsia="fr-FR"/>
         </w:rPr>
-        <w:t>        soit </w:t>
+        <w:t>        </w:t>
+      </w:r>
+      <w:proofErr w:type="gramStart"/>
+      <w:r>
+        <w:rPr>
+          <w:rFonts w:ascii="Consolas" w:eastAsia="Times New Roman" w:hAnsi="Consolas" w:cs="Times New Roman"/>
+          <w:color w:val="D4D4D4"/>
+          <w:sz w:val="23"/>
+          <w:szCs w:val="23"/>
+          <w:lang w:eastAsia="fr-FR"/>
+        </w:rPr>
+        <w:t>soit</w:t>
+      </w:r>
+      <w:proofErr w:type="gramEnd"/>
+      <w:r>
+        <w:rPr>
+          <w:rFonts w:ascii="Consolas" w:eastAsia="Times New Roman" w:hAnsi="Consolas" w:cs="Times New Roman"/>
+          <w:color w:val="D4D4D4"/>
+          <w:sz w:val="23"/>
+          <w:szCs w:val="23"/>
+          <w:lang w:eastAsia="fr-FR"/>
+        </w:rPr>
+        <w:t> </w:t>
       </w:r>
       <w:proofErr w:type="spellStart"/>
       <w:r>
@@ -4534,7 +4851,29 @@
           <w:szCs w:val="23"/>
           <w:lang w:eastAsia="fr-FR"/>
         </w:rPr>
-        <w:t>        valeur(</w:t>
+        <w:t>        </w:t>
+      </w:r>
+      <w:proofErr w:type="gramStart"/>
+      <w:r>
+        <w:rPr>
+          <w:rFonts w:ascii="Consolas" w:eastAsia="Times New Roman" w:hAnsi="Consolas" w:cs="Times New Roman"/>
+          <w:color w:val="D4D4D4"/>
+          <w:sz w:val="23"/>
+          <w:szCs w:val="23"/>
+          <w:lang w:eastAsia="fr-FR"/>
+        </w:rPr>
+        <w:t>valeur</w:t>
+      </w:r>
+      <w:proofErr w:type="gramEnd"/>
+      <w:r>
+        <w:rPr>
+          <w:rFonts w:ascii="Consolas" w:eastAsia="Times New Roman" w:hAnsi="Consolas" w:cs="Times New Roman"/>
+          <w:color w:val="D4D4D4"/>
+          <w:sz w:val="23"/>
+          <w:szCs w:val="23"/>
+          <w:lang w:eastAsia="fr-FR"/>
+        </w:rPr>
+        <w:t>(</w:t>
       </w:r>
       <w:proofErr w:type="spellStart"/>
       <w:r>
@@ -4596,6 +4935,7 @@
         <w:t>        </w:t>
       </w:r>
       <w:proofErr w:type="spellStart"/>
+      <w:proofErr w:type="gramStart"/>
       <w:r>
         <w:rPr>
           <w:rFonts w:ascii="Consolas" w:eastAsia="Times New Roman" w:hAnsi="Consolas" w:cs="Times New Roman"/>
@@ -4607,6 +4947,7 @@
         <w:t>elmSuivant</w:t>
       </w:r>
       <w:proofErr w:type="spellEnd"/>
+      <w:proofErr w:type="gramEnd"/>
       <w:r>
         <w:rPr>
           <w:rFonts w:ascii="Consolas" w:eastAsia="Times New Roman" w:hAnsi="Consolas" w:cs="Times New Roman"/>
@@ -4680,6 +5021,7 @@
         <w:t>        </w:t>
       </w:r>
       <w:proofErr w:type="spellStart"/>
+      <w:proofErr w:type="gramStart"/>
       <w:r>
         <w:rPr>
           <w:rFonts w:ascii="Consolas" w:eastAsia="Times New Roman" w:hAnsi="Consolas" w:cs="Times New Roman"/>
@@ -4691,6 +5033,7 @@
         <w:t>insertTailPremisse</w:t>
       </w:r>
       <w:proofErr w:type="spellEnd"/>
+      <w:proofErr w:type="gramEnd"/>
       <w:r>
         <w:rPr>
           <w:rFonts w:ascii="Consolas" w:eastAsia="Times New Roman" w:hAnsi="Consolas" w:cs="Times New Roman"/>
@@ -4751,7 +5094,29 @@
           <w:szCs w:val="23"/>
           <w:lang w:eastAsia="fr-FR"/>
         </w:rPr>
-        <w:t>    sinon si </w:t>
+        <w:t>    </w:t>
+      </w:r>
+      <w:proofErr w:type="gramStart"/>
+      <w:r>
+        <w:rPr>
+          <w:rFonts w:ascii="Consolas" w:eastAsia="Times New Roman" w:hAnsi="Consolas" w:cs="Times New Roman"/>
+          <w:color w:val="D4D4D4"/>
+          <w:sz w:val="23"/>
+          <w:szCs w:val="23"/>
+          <w:lang w:eastAsia="fr-FR"/>
+        </w:rPr>
+        <w:t>sinon</w:t>
+      </w:r>
+      <w:proofErr w:type="gramEnd"/>
+      <w:r>
+        <w:rPr>
+          <w:rFonts w:ascii="Consolas" w:eastAsia="Times New Roman" w:hAnsi="Consolas" w:cs="Times New Roman"/>
+          <w:color w:val="D4D4D4"/>
+          <w:sz w:val="23"/>
+          <w:szCs w:val="23"/>
+          <w:lang w:eastAsia="fr-FR"/>
+        </w:rPr>
+        <w:t> si </w:t>
       </w:r>
       <w:proofErr w:type="spellStart"/>
       <w:r>
@@ -4844,15 +5209,27 @@
         </w:rPr>
         <w:t>        </w:t>
       </w:r>
-      <w:r>
-        <w:rPr>
-          <w:rFonts w:ascii="Consolas" w:eastAsia="Times New Roman" w:hAnsi="Consolas" w:cs="Times New Roman"/>
-          <w:color w:val="D4D4D4"/>
-          <w:sz w:val="23"/>
-          <w:szCs w:val="23"/>
-          <w:lang w:eastAsia="fr-FR"/>
-        </w:rPr>
-        <w:t>soit </w:t>
+      <w:proofErr w:type="gramStart"/>
+      <w:r>
+        <w:rPr>
+          <w:rFonts w:ascii="Consolas" w:eastAsia="Times New Roman" w:hAnsi="Consolas" w:cs="Times New Roman"/>
+          <w:color w:val="D4D4D4"/>
+          <w:sz w:val="23"/>
+          <w:szCs w:val="23"/>
+          <w:lang w:eastAsia="fr-FR"/>
+        </w:rPr>
+        <w:t>soit</w:t>
+      </w:r>
+      <w:proofErr w:type="gramEnd"/>
+      <w:r>
+        <w:rPr>
+          <w:rFonts w:ascii="Consolas" w:eastAsia="Times New Roman" w:hAnsi="Consolas" w:cs="Times New Roman"/>
+          <w:color w:val="D4D4D4"/>
+          <w:sz w:val="23"/>
+          <w:szCs w:val="23"/>
+          <w:lang w:eastAsia="fr-FR"/>
+        </w:rPr>
+        <w:t> </w:t>
       </w:r>
       <w:proofErr w:type="spellStart"/>
       <w:r>
@@ -4911,7 +5288,29 @@
           <w:szCs w:val="23"/>
           <w:lang w:eastAsia="fr-FR"/>
         </w:rPr>
-        <w:t>        valeur(</w:t>
+        <w:t>        </w:t>
+      </w:r>
+      <w:proofErr w:type="gramStart"/>
+      <w:r>
+        <w:rPr>
+          <w:rFonts w:ascii="Consolas" w:eastAsia="Times New Roman" w:hAnsi="Consolas" w:cs="Times New Roman"/>
+          <w:color w:val="D4D4D4"/>
+          <w:sz w:val="23"/>
+          <w:szCs w:val="23"/>
+          <w:lang w:eastAsia="fr-FR"/>
+        </w:rPr>
+        <w:t>valeur</w:t>
+      </w:r>
+      <w:proofErr w:type="gramEnd"/>
+      <w:r>
+        <w:rPr>
+          <w:rFonts w:ascii="Consolas" w:eastAsia="Times New Roman" w:hAnsi="Consolas" w:cs="Times New Roman"/>
+          <w:color w:val="D4D4D4"/>
+          <w:sz w:val="23"/>
+          <w:szCs w:val="23"/>
+          <w:lang w:eastAsia="fr-FR"/>
+        </w:rPr>
+        <w:t>(</w:t>
       </w:r>
       <w:proofErr w:type="spellStart"/>
       <w:r>
@@ -4973,6 +5372,7 @@
         <w:t>        </w:t>
       </w:r>
       <w:proofErr w:type="spellStart"/>
+      <w:proofErr w:type="gramStart"/>
       <w:r>
         <w:rPr>
           <w:rFonts w:ascii="Consolas" w:eastAsia="Times New Roman" w:hAnsi="Consolas" w:cs="Times New Roman"/>
@@ -4984,6 +5384,7 @@
         <w:t>elmSuivant</w:t>
       </w:r>
       <w:proofErr w:type="spellEnd"/>
+      <w:proofErr w:type="gramEnd"/>
       <w:r>
         <w:rPr>
           <w:rFonts w:ascii="Consolas" w:eastAsia="Times New Roman" w:hAnsi="Consolas" w:cs="Times New Roman"/>
@@ -5386,15 +5787,27 @@
         </w:rPr>
         <w:t>    </w:t>
       </w:r>
-      <w:r>
-        <w:rPr>
-          <w:rFonts w:ascii="Consolas" w:eastAsia="Times New Roman" w:hAnsi="Consolas" w:cs="Times New Roman"/>
-          <w:color w:val="D4D4D4"/>
-          <w:sz w:val="23"/>
-          <w:szCs w:val="23"/>
-          <w:lang w:eastAsia="fr-FR"/>
-        </w:rPr>
-        <w:t>fin si</w:t>
+      <w:proofErr w:type="gramStart"/>
+      <w:r>
+        <w:rPr>
+          <w:rFonts w:ascii="Consolas" w:eastAsia="Times New Roman" w:hAnsi="Consolas" w:cs="Times New Roman"/>
+          <w:color w:val="D4D4D4"/>
+          <w:sz w:val="23"/>
+          <w:szCs w:val="23"/>
+          <w:lang w:eastAsia="fr-FR"/>
+        </w:rPr>
+        <w:t>fin</w:t>
+      </w:r>
+      <w:proofErr w:type="gramEnd"/>
+      <w:r>
+        <w:rPr>
+          <w:rFonts w:ascii="Consolas" w:eastAsia="Times New Roman" w:hAnsi="Consolas" w:cs="Times New Roman"/>
+          <w:color w:val="D4D4D4"/>
+          <w:sz w:val="23"/>
+          <w:szCs w:val="23"/>
+          <w:lang w:eastAsia="fr-FR"/>
+        </w:rPr>
+        <w:t> si</w:t>
       </w:r>
     </w:p>
     <w:p>
@@ -5411,15 +5824,27 @@
           <w:lang w:eastAsia="fr-FR"/>
         </w:rPr>
       </w:pPr>
-      <w:r>
-        <w:rPr>
-          <w:rFonts w:ascii="Consolas" w:eastAsia="Times New Roman" w:hAnsi="Consolas" w:cs="Times New Roman"/>
-          <w:color w:val="D4D4D4"/>
-          <w:sz w:val="23"/>
-          <w:szCs w:val="23"/>
-          <w:lang w:eastAsia="fr-FR"/>
-        </w:rPr>
-        <w:t>fin fonction</w:t>
+      <w:proofErr w:type="gramStart"/>
+      <w:r>
+        <w:rPr>
+          <w:rFonts w:ascii="Consolas" w:eastAsia="Times New Roman" w:hAnsi="Consolas" w:cs="Times New Roman"/>
+          <w:color w:val="D4D4D4"/>
+          <w:sz w:val="23"/>
+          <w:szCs w:val="23"/>
+          <w:lang w:eastAsia="fr-FR"/>
+        </w:rPr>
+        <w:t>fin</w:t>
+      </w:r>
+      <w:proofErr w:type="gramEnd"/>
+      <w:r>
+        <w:rPr>
+          <w:rFonts w:ascii="Consolas" w:eastAsia="Times New Roman" w:hAnsi="Consolas" w:cs="Times New Roman"/>
+          <w:color w:val="D4D4D4"/>
+          <w:sz w:val="23"/>
+          <w:szCs w:val="23"/>
+          <w:lang w:eastAsia="fr-FR"/>
+        </w:rPr>
+        <w:t> fonction</w:t>
       </w:r>
     </w:p>
     <w:p>
@@ -5435,10 +5860,12 @@
         </w:numPr>
       </w:pPr>
       <w:proofErr w:type="spellStart"/>
+      <w:proofErr w:type="gramStart"/>
       <w:r>
         <w:t>addConclusion</w:t>
       </w:r>
       <w:proofErr w:type="spellEnd"/>
+      <w:proofErr w:type="gramEnd"/>
       <w:r>
         <w:t xml:space="preserve"> : Créer la conclusion d'une règle</w:t>
       </w:r>
@@ -5450,12 +5877,14 @@
           <w:numId w:val="25"/>
         </w:numPr>
       </w:pPr>
+      <w:proofErr w:type="gramStart"/>
       <w:r>
         <w:t>donné</w:t>
       </w:r>
       <w:r>
         <w:t>e</w:t>
       </w:r>
+      <w:proofErr w:type="gramEnd"/>
       <w:r>
         <w:t xml:space="preserve"> : la règle que l'on veut modifier et la proposition à donner à la conclusion</w:t>
       </w:r>
@@ -5467,8 +5896,13 @@
           <w:numId w:val="25"/>
         </w:numPr>
       </w:pPr>
-      <w:r>
-        <w:t xml:space="preserve">résultat :  modifie ou initialise la </w:t>
+      <w:proofErr w:type="gramStart"/>
+      <w:r>
+        <w:t>résultat</w:t>
+      </w:r>
+      <w:proofErr w:type="gramEnd"/>
+      <w:r>
+        <w:t xml:space="preserve"> :  modifie ou initialise la </w:t>
       </w:r>
       <w:proofErr w:type="spellStart"/>
       <w:r>
@@ -5493,15 +5927,27 @@
           <w:lang w:eastAsia="fr-FR"/>
         </w:rPr>
       </w:pPr>
-      <w:r>
-        <w:rPr>
-          <w:rFonts w:ascii="Consolas" w:eastAsia="Times New Roman" w:hAnsi="Consolas" w:cs="Times New Roman"/>
-          <w:color w:val="D4D4D4"/>
-          <w:sz w:val="23"/>
-          <w:szCs w:val="23"/>
-          <w:lang w:eastAsia="fr-FR"/>
-        </w:rPr>
-        <w:t>procédure : </w:t>
+      <w:proofErr w:type="gramStart"/>
+      <w:r>
+        <w:rPr>
+          <w:rFonts w:ascii="Consolas" w:eastAsia="Times New Roman" w:hAnsi="Consolas" w:cs="Times New Roman"/>
+          <w:color w:val="D4D4D4"/>
+          <w:sz w:val="23"/>
+          <w:szCs w:val="23"/>
+          <w:lang w:eastAsia="fr-FR"/>
+        </w:rPr>
+        <w:t>procédure</w:t>
+      </w:r>
+      <w:proofErr w:type="gramEnd"/>
+      <w:r>
+        <w:rPr>
+          <w:rFonts w:ascii="Consolas" w:eastAsia="Times New Roman" w:hAnsi="Consolas" w:cs="Times New Roman"/>
+          <w:color w:val="D4D4D4"/>
+          <w:sz w:val="23"/>
+          <w:szCs w:val="23"/>
+          <w:lang w:eastAsia="fr-FR"/>
+        </w:rPr>
+        <w:t> : </w:t>
       </w:r>
       <w:proofErr w:type="spellStart"/>
       <w:r>
@@ -5614,7 +6060,29 @@
           <w:szCs w:val="23"/>
           <w:lang w:eastAsia="fr-FR"/>
         </w:rPr>
-        <w:t>    conclusion(</w:t>
+        <w:t>    </w:t>
+      </w:r>
+      <w:proofErr w:type="gramStart"/>
+      <w:r>
+        <w:rPr>
+          <w:rFonts w:ascii="Consolas" w:eastAsia="Times New Roman" w:hAnsi="Consolas" w:cs="Times New Roman"/>
+          <w:color w:val="D4D4D4"/>
+          <w:sz w:val="23"/>
+          <w:szCs w:val="23"/>
+          <w:lang w:eastAsia="fr-FR"/>
+        </w:rPr>
+        <w:t>conclusion</w:t>
+      </w:r>
+      <w:proofErr w:type="gramEnd"/>
+      <w:r>
+        <w:rPr>
+          <w:rFonts w:ascii="Consolas" w:eastAsia="Times New Roman" w:hAnsi="Consolas" w:cs="Times New Roman"/>
+          <w:color w:val="D4D4D4"/>
+          <w:sz w:val="23"/>
+          <w:szCs w:val="23"/>
+          <w:lang w:eastAsia="fr-FR"/>
+        </w:rPr>
+        <w:t>(</w:t>
       </w:r>
       <w:proofErr w:type="spellStart"/>
       <w:r>
@@ -5665,15 +6133,27 @@
           <w:lang w:eastAsia="fr-FR"/>
         </w:rPr>
       </w:pPr>
-      <w:r>
-        <w:rPr>
-          <w:rFonts w:ascii="Consolas" w:eastAsia="Times New Roman" w:hAnsi="Consolas" w:cs="Times New Roman"/>
-          <w:color w:val="D4D4D4"/>
-          <w:sz w:val="23"/>
-          <w:szCs w:val="23"/>
-          <w:lang w:eastAsia="fr-FR"/>
-        </w:rPr>
-        <w:t>fin procédure</w:t>
+      <w:proofErr w:type="gramStart"/>
+      <w:r>
+        <w:rPr>
+          <w:rFonts w:ascii="Consolas" w:eastAsia="Times New Roman" w:hAnsi="Consolas" w:cs="Times New Roman"/>
+          <w:color w:val="D4D4D4"/>
+          <w:sz w:val="23"/>
+          <w:szCs w:val="23"/>
+          <w:lang w:eastAsia="fr-FR"/>
+        </w:rPr>
+        <w:t>fin</w:t>
+      </w:r>
+      <w:proofErr w:type="gramEnd"/>
+      <w:r>
+        <w:rPr>
+          <w:rFonts w:ascii="Consolas" w:eastAsia="Times New Roman" w:hAnsi="Consolas" w:cs="Times New Roman"/>
+          <w:color w:val="D4D4D4"/>
+          <w:sz w:val="23"/>
+          <w:szCs w:val="23"/>
+          <w:lang w:eastAsia="fr-FR"/>
+        </w:rPr>
+        <w:t> procédure</w:t>
       </w:r>
     </w:p>
     <w:p>
@@ -5707,9 +6187,14 @@
           <w:numId w:val="25"/>
         </w:numPr>
       </w:pPr>
+      <w:proofErr w:type="gramStart"/>
       <w:r>
         <w:lastRenderedPageBreak/>
-        <w:t xml:space="preserve">donnée : un pointeur sur le premier élément de la prémisse dans </w:t>
+        <w:t>donnée</w:t>
+      </w:r>
+      <w:proofErr w:type="gramEnd"/>
+      <w:r>
+        <w:t xml:space="preserve"> : un pointeur sur le premier élément de la prémisse dans </w:t>
       </w:r>
       <w:proofErr w:type="spellStart"/>
       <w:r>
@@ -5736,10 +6221,12 @@
         </w:numPr>
       </w:pPr>
       <w:proofErr w:type="spellStart"/>
+      <w:proofErr w:type="gramStart"/>
       <w:r>
         <w:t>résulat</w:t>
       </w:r>
       <w:proofErr w:type="spellEnd"/>
+      <w:proofErr w:type="gramEnd"/>
       <w:r>
         <w:t xml:space="preserve"> : renvoie </w:t>
       </w:r>
@@ -5785,15 +6272,27 @@
           <w:lang w:eastAsia="fr-FR"/>
         </w:rPr>
       </w:pPr>
-      <w:r>
-        <w:rPr>
-          <w:rFonts w:ascii="Consolas" w:eastAsia="Times New Roman" w:hAnsi="Consolas" w:cs="Times New Roman"/>
-          <w:color w:val="D4D4D4"/>
-          <w:sz w:val="23"/>
-          <w:szCs w:val="23"/>
-          <w:lang w:eastAsia="fr-FR"/>
-        </w:rPr>
-        <w:t>fonction : propositionDandPremisse(Premisse prem, Proposition* prop) </w:t>
+      <w:proofErr w:type="gramStart"/>
+      <w:r>
+        <w:rPr>
+          <w:rFonts w:ascii="Consolas" w:eastAsia="Times New Roman" w:hAnsi="Consolas" w:cs="Times New Roman"/>
+          <w:color w:val="D4D4D4"/>
+          <w:sz w:val="23"/>
+          <w:szCs w:val="23"/>
+          <w:lang w:eastAsia="fr-FR"/>
+        </w:rPr>
+        <w:t>fonction</w:t>
+      </w:r>
+      <w:proofErr w:type="gramEnd"/>
+      <w:r>
+        <w:rPr>
+          <w:rFonts w:ascii="Consolas" w:eastAsia="Times New Roman" w:hAnsi="Consolas" w:cs="Times New Roman"/>
+          <w:color w:val="D4D4D4"/>
+          <w:sz w:val="23"/>
+          <w:szCs w:val="23"/>
+          <w:lang w:eastAsia="fr-FR"/>
+        </w:rPr>
+        <w:t> : propositionDandPremisse(Premisse prem, Proposition* prop) </w:t>
       </w:r>
     </w:p>
     <w:p>
@@ -5841,7 +6340,29 @@
           <w:szCs w:val="23"/>
           <w:lang w:eastAsia="fr-FR"/>
         </w:rPr>
-        <w:t>    si </w:t>
+        <w:t>    </w:t>
+      </w:r>
+      <w:proofErr w:type="gramStart"/>
+      <w:r>
+        <w:rPr>
+          <w:rFonts w:ascii="Consolas" w:eastAsia="Times New Roman" w:hAnsi="Consolas" w:cs="Times New Roman"/>
+          <w:color w:val="D4D4D4"/>
+          <w:sz w:val="23"/>
+          <w:szCs w:val="23"/>
+          <w:lang w:eastAsia="fr-FR"/>
+        </w:rPr>
+        <w:t>si</w:t>
+      </w:r>
+      <w:proofErr w:type="gramEnd"/>
+      <w:r>
+        <w:rPr>
+          <w:rFonts w:ascii="Consolas" w:eastAsia="Times New Roman" w:hAnsi="Consolas" w:cs="Times New Roman"/>
+          <w:color w:val="D4D4D4"/>
+          <w:sz w:val="23"/>
+          <w:szCs w:val="23"/>
+          <w:lang w:eastAsia="fr-FR"/>
+        </w:rPr>
+        <w:t> </w:t>
       </w:r>
       <w:proofErr w:type="spellStart"/>
       <w:r>
@@ -5912,6 +6433,7 @@
         <w:t>        </w:t>
       </w:r>
       <w:proofErr w:type="spellStart"/>
+      <w:proofErr w:type="gramStart"/>
       <w:r>
         <w:rPr>
           <w:rFonts w:ascii="Consolas" w:eastAsia="Times New Roman" w:hAnsi="Consolas" w:cs="Times New Roman"/>
@@ -5923,6 +6445,7 @@
         <w:t>propositionDansPremisse</w:t>
       </w:r>
       <w:proofErr w:type="spellEnd"/>
+      <w:proofErr w:type="gramEnd"/>
       <w:r>
         <w:rPr>
           <w:rFonts w:ascii="Consolas" w:eastAsia="Times New Roman" w:hAnsi="Consolas" w:cs="Times New Roman"/>
@@ -5955,7 +6478,29 @@
           <w:szCs w:val="23"/>
           <w:lang w:eastAsia="fr-FR"/>
         </w:rPr>
-        <w:t>    sinon si valeur(</w:t>
+        <w:t>    </w:t>
+      </w:r>
+      <w:proofErr w:type="gramStart"/>
+      <w:r>
+        <w:rPr>
+          <w:rFonts w:ascii="Consolas" w:eastAsia="Times New Roman" w:hAnsi="Consolas" w:cs="Times New Roman"/>
+          <w:color w:val="D4D4D4"/>
+          <w:sz w:val="23"/>
+          <w:szCs w:val="23"/>
+          <w:lang w:eastAsia="fr-FR"/>
+        </w:rPr>
+        <w:t>sinon</w:t>
+      </w:r>
+      <w:proofErr w:type="gramEnd"/>
+      <w:r>
+        <w:rPr>
+          <w:rFonts w:ascii="Consolas" w:eastAsia="Times New Roman" w:hAnsi="Consolas" w:cs="Times New Roman"/>
+          <w:color w:val="D4D4D4"/>
+          <w:sz w:val="23"/>
+          <w:szCs w:val="23"/>
+          <w:lang w:eastAsia="fr-FR"/>
+        </w:rPr>
+        <w:t> si valeur(</w:t>
       </w:r>
       <w:proofErr w:type="spellStart"/>
       <w:r>
@@ -6016,6 +6561,7 @@
         <w:t>        </w:t>
       </w:r>
       <w:proofErr w:type="spellStart"/>
+      <w:proofErr w:type="gramStart"/>
       <w:r>
         <w:rPr>
           <w:rFonts w:ascii="Consolas" w:eastAsia="Times New Roman" w:hAnsi="Consolas" w:cs="Times New Roman"/>
@@ -6027,6 +6573,7 @@
         <w:t>propositionDansPremisse</w:t>
       </w:r>
       <w:proofErr w:type="spellEnd"/>
+      <w:proofErr w:type="gramEnd"/>
       <w:r>
         <w:rPr>
           <w:rFonts w:ascii="Consolas" w:eastAsia="Times New Roman" w:hAnsi="Consolas" w:cs="Times New Roman"/>
@@ -6059,8 +6606,20 @@
           <w:szCs w:val="23"/>
           <w:lang w:eastAsia="fr-FR"/>
         </w:rPr>
-        <w:t>    sinon</w:t>
-      </w:r>
+        <w:t>    </w:t>
+      </w:r>
+      <w:proofErr w:type="gramStart"/>
+      <w:r>
+        <w:rPr>
+          <w:rFonts w:ascii="Consolas" w:eastAsia="Times New Roman" w:hAnsi="Consolas" w:cs="Times New Roman"/>
+          <w:color w:val="D4D4D4"/>
+          <w:sz w:val="23"/>
+          <w:szCs w:val="23"/>
+          <w:lang w:eastAsia="fr-FR"/>
+        </w:rPr>
+        <w:t>sinon</w:t>
+      </w:r>
+      <w:proofErr w:type="gramEnd"/>
     </w:p>
     <w:p>
       <w:pPr>
@@ -6086,6 +6645,7 @@
         <w:t>        </w:t>
       </w:r>
       <w:proofErr w:type="spellStart"/>
+      <w:proofErr w:type="gramStart"/>
       <w:r>
         <w:rPr>
           <w:rFonts w:ascii="Consolas" w:eastAsia="Times New Roman" w:hAnsi="Consolas" w:cs="Times New Roman"/>
@@ -6097,6 +6657,7 @@
         <w:t>propostionDansPremisse</w:t>
       </w:r>
       <w:proofErr w:type="spellEnd"/>
+      <w:proofErr w:type="gramEnd"/>
       <w:r>
         <w:rPr>
           <w:rFonts w:ascii="Consolas" w:eastAsia="Times New Roman" w:hAnsi="Consolas" w:cs="Times New Roman"/>
@@ -6132,6 +6693,7 @@
         <w:t>        </w:t>
       </w:r>
       <w:proofErr w:type="spellStart"/>
+      <w:proofErr w:type="gramStart"/>
       <w:r>
         <w:rPr>
           <w:rFonts w:ascii="Consolas" w:eastAsia="Times New Roman" w:hAnsi="Consolas" w:cs="Times New Roman"/>
@@ -6143,6 +6705,7 @@
         <w:t>propostionDansPremisse</w:t>
       </w:r>
       <w:proofErr w:type="spellEnd"/>
+      <w:proofErr w:type="gramEnd"/>
       <w:r>
         <w:rPr>
           <w:rFonts w:ascii="Consolas" w:eastAsia="Times New Roman" w:hAnsi="Consolas" w:cs="Times New Roman"/>
@@ -6219,7 +6782,29 @@
           <w:szCs w:val="23"/>
           <w:lang w:eastAsia="fr-FR"/>
         </w:rPr>
-        <w:t>    fin si</w:t>
+        <w:t>    </w:t>
+      </w:r>
+      <w:proofErr w:type="gramStart"/>
+      <w:r>
+        <w:rPr>
+          <w:rFonts w:ascii="Consolas" w:eastAsia="Times New Roman" w:hAnsi="Consolas" w:cs="Times New Roman"/>
+          <w:color w:val="D4D4D4"/>
+          <w:sz w:val="23"/>
+          <w:szCs w:val="23"/>
+          <w:lang w:eastAsia="fr-FR"/>
+        </w:rPr>
+        <w:t>fin</w:t>
+      </w:r>
+      <w:proofErr w:type="gramEnd"/>
+      <w:r>
+        <w:rPr>
+          <w:rFonts w:ascii="Consolas" w:eastAsia="Times New Roman" w:hAnsi="Consolas" w:cs="Times New Roman"/>
+          <w:color w:val="D4D4D4"/>
+          <w:sz w:val="23"/>
+          <w:szCs w:val="23"/>
+          <w:lang w:eastAsia="fr-FR"/>
+        </w:rPr>
+        <w:t> si</w:t>
       </w:r>
     </w:p>
     <w:p>
@@ -6235,15 +6820,27 @@
           <w:lang w:eastAsia="fr-FR"/>
         </w:rPr>
       </w:pPr>
-      <w:r>
-        <w:rPr>
-          <w:rFonts w:ascii="Consolas" w:eastAsia="Times New Roman" w:hAnsi="Consolas" w:cs="Times New Roman"/>
-          <w:color w:val="D4D4D4"/>
-          <w:sz w:val="23"/>
-          <w:szCs w:val="23"/>
-          <w:lang w:eastAsia="fr-FR"/>
-        </w:rPr>
-        <w:t>fin fonction</w:t>
+      <w:proofErr w:type="gramStart"/>
+      <w:r>
+        <w:rPr>
+          <w:rFonts w:ascii="Consolas" w:eastAsia="Times New Roman" w:hAnsi="Consolas" w:cs="Times New Roman"/>
+          <w:color w:val="D4D4D4"/>
+          <w:sz w:val="23"/>
+          <w:szCs w:val="23"/>
+          <w:lang w:eastAsia="fr-FR"/>
+        </w:rPr>
+        <w:t>fin</w:t>
+      </w:r>
+      <w:proofErr w:type="gramEnd"/>
+      <w:r>
+        <w:rPr>
+          <w:rFonts w:ascii="Consolas" w:eastAsia="Times New Roman" w:hAnsi="Consolas" w:cs="Times New Roman"/>
+          <w:color w:val="D4D4D4"/>
+          <w:sz w:val="23"/>
+          <w:szCs w:val="23"/>
+          <w:lang w:eastAsia="fr-FR"/>
+        </w:rPr>
+        <w:t> fonction</w:t>
       </w:r>
     </w:p>
     <w:p/>
@@ -6255,10 +6852,12 @@
         </w:numPr>
       </w:pPr>
       <w:proofErr w:type="spellStart"/>
+      <w:proofErr w:type="gramStart"/>
       <w:r>
         <w:t>rechercheSupprimePremisse</w:t>
       </w:r>
       <w:proofErr w:type="spellEnd"/>
+      <w:proofErr w:type="gramEnd"/>
       <w:r>
         <w:t xml:space="preserve"> :Supprimer une Proposition de la prémisse d'une règle</w:t>
       </w:r>
@@ -6270,8 +6869,13 @@
           <w:numId w:val="25"/>
         </w:numPr>
       </w:pPr>
-      <w:r>
-        <w:t>donnée : la</w:t>
+      <w:proofErr w:type="gramStart"/>
+      <w:r>
+        <w:t>donnée</w:t>
+      </w:r>
+      <w:proofErr w:type="gramEnd"/>
+      <w:r>
+        <w:t xml:space="preserve"> : la</w:t>
       </w:r>
       <w:r>
         <w:t xml:space="preserve"> </w:t>
@@ -6302,8 +6906,13 @@
           <w:numId w:val="25"/>
         </w:numPr>
       </w:pPr>
-      <w:r>
-        <w:t xml:space="preserve">résultat : </w:t>
+      <w:proofErr w:type="gramStart"/>
+      <w:r>
+        <w:t>résultat</w:t>
+      </w:r>
+      <w:proofErr w:type="gramEnd"/>
+      <w:r>
+        <w:t xml:space="preserve"> : </w:t>
       </w:r>
       <w:r>
         <w:t>supprime</w:t>
@@ -6340,15 +6949,27 @@
           <w:lang w:eastAsia="fr-FR"/>
         </w:rPr>
       </w:pPr>
-      <w:r>
-        <w:rPr>
-          <w:rFonts w:ascii="Consolas" w:eastAsia="Times New Roman" w:hAnsi="Consolas" w:cs="Times New Roman"/>
-          <w:color w:val="D4D4D4"/>
-          <w:sz w:val="23"/>
-          <w:szCs w:val="23"/>
-          <w:lang w:eastAsia="fr-FR"/>
-        </w:rPr>
-        <w:t>fonction : </w:t>
+      <w:proofErr w:type="gramStart"/>
+      <w:r>
+        <w:rPr>
+          <w:rFonts w:ascii="Consolas" w:eastAsia="Times New Roman" w:hAnsi="Consolas" w:cs="Times New Roman"/>
+          <w:color w:val="D4D4D4"/>
+          <w:sz w:val="23"/>
+          <w:szCs w:val="23"/>
+          <w:lang w:eastAsia="fr-FR"/>
+        </w:rPr>
+        <w:t>fonction</w:t>
+      </w:r>
+      <w:proofErr w:type="gramEnd"/>
+      <w:r>
+        <w:rPr>
+          <w:rFonts w:ascii="Consolas" w:eastAsia="Times New Roman" w:hAnsi="Consolas" w:cs="Times New Roman"/>
+          <w:color w:val="D4D4D4"/>
+          <w:sz w:val="23"/>
+          <w:szCs w:val="23"/>
+          <w:lang w:eastAsia="fr-FR"/>
+        </w:rPr>
+        <w:t> : </w:t>
       </w:r>
       <w:proofErr w:type="spellStart"/>
       <w:r>
@@ -6474,7 +7095,29 @@
           <w:szCs w:val="23"/>
           <w:lang w:eastAsia="fr-FR"/>
         </w:rPr>
-        <w:t>    si </w:t>
+        <w:t>    </w:t>
+      </w:r>
+      <w:proofErr w:type="gramStart"/>
+      <w:r>
+        <w:rPr>
+          <w:rFonts w:ascii="Consolas" w:eastAsia="Times New Roman" w:hAnsi="Consolas" w:cs="Times New Roman"/>
+          <w:color w:val="D4D4D4"/>
+          <w:sz w:val="23"/>
+          <w:szCs w:val="23"/>
+          <w:lang w:eastAsia="fr-FR"/>
+        </w:rPr>
+        <w:t>si</w:t>
+      </w:r>
+      <w:proofErr w:type="gramEnd"/>
+      <w:r>
+        <w:rPr>
+          <w:rFonts w:ascii="Consolas" w:eastAsia="Times New Roman" w:hAnsi="Consolas" w:cs="Times New Roman"/>
+          <w:color w:val="D4D4D4"/>
+          <w:sz w:val="23"/>
+          <w:szCs w:val="23"/>
+          <w:lang w:eastAsia="fr-FR"/>
+        </w:rPr>
+        <w:t> </w:t>
       </w:r>
       <w:proofErr w:type="spellStart"/>
       <w:r>
@@ -6545,6 +7188,7 @@
         <w:t>        </w:t>
       </w:r>
       <w:proofErr w:type="spellStart"/>
+      <w:proofErr w:type="gramStart"/>
       <w:r>
         <w:rPr>
           <w:rFonts w:ascii="Consolas" w:eastAsia="Times New Roman" w:hAnsi="Consolas" w:cs="Times New Roman"/>
@@ -6556,6 +7200,7 @@
         <w:t>rechercherSupprimePremisse</w:t>
       </w:r>
       <w:proofErr w:type="spellEnd"/>
+      <w:proofErr w:type="gramEnd"/>
       <w:r>
         <w:rPr>
           <w:rFonts w:ascii="Consolas" w:eastAsia="Times New Roman" w:hAnsi="Consolas" w:cs="Times New Roman"/>
@@ -6588,7 +7233,29 @@
           <w:szCs w:val="23"/>
           <w:lang w:eastAsia="fr-FR"/>
         </w:rPr>
-        <w:t>    sinon si premisseVide(elemSuivant(prem)) et description(prop) = </w:t>
+        <w:t>    </w:t>
+      </w:r>
+      <w:proofErr w:type="gramStart"/>
+      <w:r>
+        <w:rPr>
+          <w:rFonts w:ascii="Consolas" w:eastAsia="Times New Roman" w:hAnsi="Consolas" w:cs="Times New Roman"/>
+          <w:color w:val="D4D4D4"/>
+          <w:sz w:val="23"/>
+          <w:szCs w:val="23"/>
+          <w:lang w:eastAsia="fr-FR"/>
+        </w:rPr>
+        <w:t>sinon</w:t>
+      </w:r>
+      <w:proofErr w:type="gramEnd"/>
+      <w:r>
+        <w:rPr>
+          <w:rFonts w:ascii="Consolas" w:eastAsia="Times New Roman" w:hAnsi="Consolas" w:cs="Times New Roman"/>
+          <w:color w:val="D4D4D4"/>
+          <w:sz w:val="23"/>
+          <w:szCs w:val="23"/>
+          <w:lang w:eastAsia="fr-FR"/>
+        </w:rPr>
+        <w:t> si premisseVide(elemSuivant(prem)) et description(prop) = </w:t>
       </w:r>
     </w:p>
     <w:p>
@@ -6604,15 +7271,27 @@
           <w:lang w:eastAsia="fr-FR"/>
         </w:rPr>
       </w:pPr>
-      <w:r>
-        <w:rPr>
-          <w:rFonts w:ascii="Consolas" w:eastAsia="Times New Roman" w:hAnsi="Consolas" w:cs="Times New Roman"/>
-          <w:color w:val="D4D4D4"/>
-          <w:sz w:val="23"/>
-          <w:szCs w:val="23"/>
-          <w:lang w:eastAsia="fr-FR"/>
-        </w:rPr>
-        <w:t>description(valeur(</w:t>
+      <w:proofErr w:type="gramStart"/>
+      <w:r>
+        <w:rPr>
+          <w:rFonts w:ascii="Consolas" w:eastAsia="Times New Roman" w:hAnsi="Consolas" w:cs="Times New Roman"/>
+          <w:color w:val="D4D4D4"/>
+          <w:sz w:val="23"/>
+          <w:szCs w:val="23"/>
+          <w:lang w:eastAsia="fr-FR"/>
+        </w:rPr>
+        <w:t>description</w:t>
+      </w:r>
+      <w:proofErr w:type="gramEnd"/>
+      <w:r>
+        <w:rPr>
+          <w:rFonts w:ascii="Consolas" w:eastAsia="Times New Roman" w:hAnsi="Consolas" w:cs="Times New Roman"/>
+          <w:color w:val="D4D4D4"/>
+          <w:sz w:val="23"/>
+          <w:szCs w:val="23"/>
+          <w:lang w:eastAsia="fr-FR"/>
+        </w:rPr>
+        <w:t>(valeur(</w:t>
       </w:r>
       <w:proofErr w:type="spellStart"/>
       <w:r>
@@ -6658,7 +7337,29 @@
           <w:szCs w:val="23"/>
           <w:lang w:eastAsia="fr-FR"/>
         </w:rPr>
-        <w:t>        libère </w:t>
+        <w:t>        </w:t>
+      </w:r>
+      <w:proofErr w:type="gramStart"/>
+      <w:r>
+        <w:rPr>
+          <w:rFonts w:ascii="Consolas" w:eastAsia="Times New Roman" w:hAnsi="Consolas" w:cs="Times New Roman"/>
+          <w:color w:val="D4D4D4"/>
+          <w:sz w:val="23"/>
+          <w:szCs w:val="23"/>
+          <w:lang w:eastAsia="fr-FR"/>
+        </w:rPr>
+        <w:t>libère</w:t>
+      </w:r>
+      <w:proofErr w:type="gramEnd"/>
+      <w:r>
+        <w:rPr>
+          <w:rFonts w:ascii="Consolas" w:eastAsia="Times New Roman" w:hAnsi="Consolas" w:cs="Times New Roman"/>
+          <w:color w:val="D4D4D4"/>
+          <w:sz w:val="23"/>
+          <w:szCs w:val="23"/>
+          <w:lang w:eastAsia="fr-FR"/>
+        </w:rPr>
+        <w:t> </w:t>
       </w:r>
       <w:proofErr w:type="spellStart"/>
       <w:r>
@@ -6697,6 +7398,7 @@
         <w:t>        </w:t>
       </w:r>
       <w:proofErr w:type="spellStart"/>
+      <w:proofErr w:type="gramStart"/>
       <w:r>
         <w:rPr>
           <w:rFonts w:ascii="Consolas" w:eastAsia="Times New Roman" w:hAnsi="Consolas" w:cs="Times New Roman"/>
@@ -6708,6 +7410,7 @@
         <w:t>rechercherSypprimePremisse</w:t>
       </w:r>
       <w:proofErr w:type="spellEnd"/>
+      <w:proofErr w:type="gramEnd"/>
       <w:r>
         <w:rPr>
           <w:rFonts w:ascii="Consolas" w:eastAsia="Times New Roman" w:hAnsi="Consolas" w:cs="Times New Roman"/>
@@ -6740,7 +7443,29 @@
           <w:szCs w:val="23"/>
           <w:lang w:eastAsia="fr-FR"/>
         </w:rPr>
-        <w:t>    sinon si description(prop) = description(valeur(elemSuivant(prem)))</w:t>
+        <w:t>    </w:t>
+      </w:r>
+      <w:proofErr w:type="gramStart"/>
+      <w:r>
+        <w:rPr>
+          <w:rFonts w:ascii="Consolas" w:eastAsia="Times New Roman" w:hAnsi="Consolas" w:cs="Times New Roman"/>
+          <w:color w:val="D4D4D4"/>
+          <w:sz w:val="23"/>
+          <w:szCs w:val="23"/>
+          <w:lang w:eastAsia="fr-FR"/>
+        </w:rPr>
+        <w:t>sinon</w:t>
+      </w:r>
+      <w:proofErr w:type="gramEnd"/>
+      <w:r>
+        <w:rPr>
+          <w:rFonts w:ascii="Consolas" w:eastAsia="Times New Roman" w:hAnsi="Consolas" w:cs="Times New Roman"/>
+          <w:color w:val="D4D4D4"/>
+          <w:sz w:val="23"/>
+          <w:szCs w:val="23"/>
+          <w:lang w:eastAsia="fr-FR"/>
+        </w:rPr>
+        <w:t> si description(prop) = description(valeur(elemSuivant(prem)))</w:t>
       </w:r>
     </w:p>
     <w:p>
@@ -7014,15 +7739,27 @@
         </w:rPr>
         <w:t>        </w:t>
       </w:r>
-      <w:r>
-        <w:rPr>
-          <w:rFonts w:ascii="Consolas" w:eastAsia="Times New Roman" w:hAnsi="Consolas" w:cs="Times New Roman"/>
-          <w:color w:val="D4D4D4"/>
-          <w:sz w:val="23"/>
-          <w:szCs w:val="23"/>
-          <w:lang w:eastAsia="fr-FR"/>
-        </w:rPr>
-        <w:t>libérer </w:t>
+      <w:proofErr w:type="gramStart"/>
+      <w:r>
+        <w:rPr>
+          <w:rFonts w:ascii="Consolas" w:eastAsia="Times New Roman" w:hAnsi="Consolas" w:cs="Times New Roman"/>
+          <w:color w:val="D4D4D4"/>
+          <w:sz w:val="23"/>
+          <w:szCs w:val="23"/>
+          <w:lang w:eastAsia="fr-FR"/>
+        </w:rPr>
+        <w:t>libérer</w:t>
+      </w:r>
+      <w:proofErr w:type="gramEnd"/>
+      <w:r>
+        <w:rPr>
+          <w:rFonts w:ascii="Consolas" w:eastAsia="Times New Roman" w:hAnsi="Consolas" w:cs="Times New Roman"/>
+          <w:color w:val="D4D4D4"/>
+          <w:sz w:val="23"/>
+          <w:szCs w:val="23"/>
+          <w:lang w:eastAsia="fr-FR"/>
+        </w:rPr>
+        <w:t> </w:t>
       </w:r>
       <w:proofErr w:type="spellStart"/>
       <w:r>
@@ -7061,6 +7798,7 @@
         <w:t>        </w:t>
       </w:r>
       <w:proofErr w:type="spellStart"/>
+      <w:proofErr w:type="gramStart"/>
       <w:r>
         <w:rPr>
           <w:rFonts w:ascii="Consolas" w:eastAsia="Times New Roman" w:hAnsi="Consolas" w:cs="Times New Roman"/>
@@ -7072,6 +7810,7 @@
         <w:t>rechercherSupprimePremisse</w:t>
       </w:r>
       <w:proofErr w:type="spellEnd"/>
+      <w:proofErr w:type="gramEnd"/>
       <w:r>
         <w:rPr>
           <w:rFonts w:ascii="Consolas" w:eastAsia="Times New Roman" w:hAnsi="Consolas" w:cs="Times New Roman"/>
@@ -7116,8 +7855,20 @@
           <w:szCs w:val="23"/>
           <w:lang w:eastAsia="fr-FR"/>
         </w:rPr>
-        <w:t>    sinon</w:t>
-      </w:r>
+        <w:t>    </w:t>
+      </w:r>
+      <w:proofErr w:type="gramStart"/>
+      <w:r>
+        <w:rPr>
+          <w:rFonts w:ascii="Consolas" w:eastAsia="Times New Roman" w:hAnsi="Consolas" w:cs="Times New Roman"/>
+          <w:color w:val="D4D4D4"/>
+          <w:sz w:val="23"/>
+          <w:szCs w:val="23"/>
+          <w:lang w:eastAsia="fr-FR"/>
+        </w:rPr>
+        <w:t>sinon</w:t>
+      </w:r>
+      <w:proofErr w:type="gramEnd"/>
     </w:p>
     <w:p>
       <w:pPr>
@@ -7143,6 +7894,7 @@
         <w:t>        </w:t>
       </w:r>
       <w:proofErr w:type="spellStart"/>
+      <w:proofErr w:type="gramStart"/>
       <w:r>
         <w:rPr>
           <w:rFonts w:ascii="Consolas" w:eastAsia="Times New Roman" w:hAnsi="Consolas" w:cs="Times New Roman"/>
@@ -7154,6 +7906,7 @@
         <w:t>rechercheSupprimePremisse</w:t>
       </w:r>
       <w:proofErr w:type="spellEnd"/>
+      <w:proofErr w:type="gramEnd"/>
       <w:r>
         <w:rPr>
           <w:rFonts w:ascii="Consolas" w:eastAsia="Times New Roman" w:hAnsi="Consolas" w:cs="Times New Roman"/>
@@ -7255,6 +8008,7 @@
         <w:t>        </w:t>
       </w:r>
       <w:proofErr w:type="spellStart"/>
+      <w:proofErr w:type="gramStart"/>
       <w:r>
         <w:rPr>
           <w:rFonts w:ascii="Consolas" w:eastAsia="Times New Roman" w:hAnsi="Consolas" w:cs="Times New Roman"/>
@@ -7266,6 +8020,7 @@
         <w:t>rechercheSupprimePremisse</w:t>
       </w:r>
       <w:proofErr w:type="spellEnd"/>
+      <w:proofErr w:type="gramEnd"/>
       <w:r>
         <w:rPr>
           <w:rFonts w:ascii="Consolas" w:eastAsia="Times New Roman" w:hAnsi="Consolas" w:cs="Times New Roman"/>
@@ -7310,7 +8065,29 @@
           <w:szCs w:val="23"/>
           <w:lang w:eastAsia="fr-FR"/>
         </w:rPr>
-        <w:t>    fin si</w:t>
+        <w:t>    </w:t>
+      </w:r>
+      <w:proofErr w:type="gramStart"/>
+      <w:r>
+        <w:rPr>
+          <w:rFonts w:ascii="Consolas" w:eastAsia="Times New Roman" w:hAnsi="Consolas" w:cs="Times New Roman"/>
+          <w:color w:val="D4D4D4"/>
+          <w:sz w:val="23"/>
+          <w:szCs w:val="23"/>
+          <w:lang w:eastAsia="fr-FR"/>
+        </w:rPr>
+        <w:t>fin</w:t>
+      </w:r>
+      <w:proofErr w:type="gramEnd"/>
+      <w:r>
+        <w:rPr>
+          <w:rFonts w:ascii="Consolas" w:eastAsia="Times New Roman" w:hAnsi="Consolas" w:cs="Times New Roman"/>
+          <w:color w:val="D4D4D4"/>
+          <w:sz w:val="23"/>
+          <w:szCs w:val="23"/>
+          <w:lang w:eastAsia="fr-FR"/>
+        </w:rPr>
+        <w:t> si</w:t>
       </w:r>
     </w:p>
     <w:p>
@@ -7326,15 +8103,27 @@
           <w:lang w:eastAsia="fr-FR"/>
         </w:rPr>
       </w:pPr>
-      <w:r>
-        <w:rPr>
-          <w:rFonts w:ascii="Consolas" w:eastAsia="Times New Roman" w:hAnsi="Consolas" w:cs="Times New Roman"/>
-          <w:color w:val="D4D4D4"/>
-          <w:sz w:val="23"/>
-          <w:szCs w:val="23"/>
-          <w:lang w:eastAsia="fr-FR"/>
-        </w:rPr>
-        <w:t>fin fonction</w:t>
+      <w:proofErr w:type="gramStart"/>
+      <w:r>
+        <w:rPr>
+          <w:rFonts w:ascii="Consolas" w:eastAsia="Times New Roman" w:hAnsi="Consolas" w:cs="Times New Roman"/>
+          <w:color w:val="D4D4D4"/>
+          <w:sz w:val="23"/>
+          <w:szCs w:val="23"/>
+          <w:lang w:eastAsia="fr-FR"/>
+        </w:rPr>
+        <w:t>fin</w:t>
+      </w:r>
+      <w:proofErr w:type="gramEnd"/>
+      <w:r>
+        <w:rPr>
+          <w:rFonts w:ascii="Consolas" w:eastAsia="Times New Roman" w:hAnsi="Consolas" w:cs="Times New Roman"/>
+          <w:color w:val="D4D4D4"/>
+          <w:sz w:val="23"/>
+          <w:szCs w:val="23"/>
+          <w:lang w:eastAsia="fr-FR"/>
+        </w:rPr>
+        <w:t> fonction</w:t>
       </w:r>
     </w:p>
     <w:p>
@@ -7350,10 +8139,12 @@
         </w:numPr>
       </w:pPr>
       <w:proofErr w:type="spellStart"/>
+      <w:proofErr w:type="gramStart"/>
       <w:r>
         <w:t>reglePremisseIsEmpty</w:t>
       </w:r>
       <w:proofErr w:type="spellEnd"/>
+      <w:proofErr w:type="gramEnd"/>
       <w:r>
         <w:t xml:space="preserve"> :Tester si la prémisse d'une règle est vide</w:t>
       </w:r>
@@ -7388,7 +8179,15 @@
       </w:r>
       <w:proofErr w:type="spellEnd"/>
       <w:r>
-        <w:t xml:space="preserve"> : renvoie vrai si la prémisse est vide et faux sinon</w:t>
+        <w:t xml:space="preserve"> : renvoie vrai si la prémisse est </w:t>
+      </w:r>
+      <w:proofErr w:type="gramStart"/>
+      <w:r>
+        <w:t>vide et faux</w:t>
+      </w:r>
+      <w:proofErr w:type="gramEnd"/>
+      <w:r>
+        <w:t xml:space="preserve"> sinon</w:t>
       </w:r>
     </w:p>
     <w:p>
@@ -7404,15 +8203,27 @@
           <w:lang w:eastAsia="fr-FR"/>
         </w:rPr>
       </w:pPr>
-      <w:r>
-        <w:rPr>
-          <w:rFonts w:ascii="Consolas" w:eastAsia="Times New Roman" w:hAnsi="Consolas" w:cs="Times New Roman"/>
-          <w:color w:val="D4D4D4"/>
-          <w:sz w:val="23"/>
-          <w:szCs w:val="23"/>
-          <w:lang w:eastAsia="fr-FR"/>
-        </w:rPr>
-        <w:t>fonction : </w:t>
+      <w:proofErr w:type="gramStart"/>
+      <w:r>
+        <w:rPr>
+          <w:rFonts w:ascii="Consolas" w:eastAsia="Times New Roman" w:hAnsi="Consolas" w:cs="Times New Roman"/>
+          <w:color w:val="D4D4D4"/>
+          <w:sz w:val="23"/>
+          <w:szCs w:val="23"/>
+          <w:lang w:eastAsia="fr-FR"/>
+        </w:rPr>
+        <w:t>fonction</w:t>
+      </w:r>
+      <w:proofErr w:type="gramEnd"/>
+      <w:r>
+        <w:rPr>
+          <w:rFonts w:ascii="Consolas" w:eastAsia="Times New Roman" w:hAnsi="Consolas" w:cs="Times New Roman"/>
+          <w:color w:val="D4D4D4"/>
+          <w:sz w:val="23"/>
+          <w:szCs w:val="23"/>
+          <w:lang w:eastAsia="fr-FR"/>
+        </w:rPr>
+        <w:t> : </w:t>
       </w:r>
       <w:proofErr w:type="spellStart"/>
       <w:r>
@@ -7505,6 +8316,7 @@
         <w:t>    </w:t>
       </w:r>
       <w:proofErr w:type="spellStart"/>
+      <w:proofErr w:type="gramStart"/>
       <w:r>
         <w:rPr>
           <w:rFonts w:ascii="Consolas" w:eastAsia="Times New Roman" w:hAnsi="Consolas" w:cs="Times New Roman"/>
@@ -7516,6 +8328,7 @@
         <w:t>reglePremisseIsEmpty</w:t>
       </w:r>
       <w:proofErr w:type="spellEnd"/>
+      <w:proofErr w:type="gramEnd"/>
       <w:r>
         <w:rPr>
           <w:rFonts w:ascii="Consolas" w:eastAsia="Times New Roman" w:hAnsi="Consolas" w:cs="Times New Roman"/>
@@ -7606,15 +8419,27 @@
           <w:lang w:eastAsia="fr-FR"/>
         </w:rPr>
       </w:pPr>
-      <w:r>
-        <w:rPr>
-          <w:rFonts w:ascii="Consolas" w:eastAsia="Times New Roman" w:hAnsi="Consolas" w:cs="Times New Roman"/>
-          <w:color w:val="D4D4D4"/>
-          <w:sz w:val="23"/>
-          <w:szCs w:val="23"/>
-          <w:lang w:eastAsia="fr-FR"/>
-        </w:rPr>
-        <w:t>fin fonction</w:t>
+      <w:proofErr w:type="gramStart"/>
+      <w:r>
+        <w:rPr>
+          <w:rFonts w:ascii="Consolas" w:eastAsia="Times New Roman" w:hAnsi="Consolas" w:cs="Times New Roman"/>
+          <w:color w:val="D4D4D4"/>
+          <w:sz w:val="23"/>
+          <w:szCs w:val="23"/>
+          <w:lang w:eastAsia="fr-FR"/>
+        </w:rPr>
+        <w:t>fin</w:t>
+      </w:r>
+      <w:proofErr w:type="gramEnd"/>
+      <w:r>
+        <w:rPr>
+          <w:rFonts w:ascii="Consolas" w:eastAsia="Times New Roman" w:hAnsi="Consolas" w:cs="Times New Roman"/>
+          <w:color w:val="D4D4D4"/>
+          <w:sz w:val="23"/>
+          <w:szCs w:val="23"/>
+          <w:lang w:eastAsia="fr-FR"/>
+        </w:rPr>
+        <w:t> fonction</w:t>
       </w:r>
     </w:p>
     <w:p/>
@@ -7627,10 +8452,12 @@
         </w:numPr>
       </w:pPr>
       <w:proofErr w:type="spellStart"/>
+      <w:proofErr w:type="gramStart"/>
       <w:r>
         <w:t>returnHeadPremisse</w:t>
       </w:r>
       <w:proofErr w:type="spellEnd"/>
+      <w:proofErr w:type="gramEnd"/>
       <w:r>
         <w:t xml:space="preserve"> : Accéder à la proposition ce trouvant en tête d'une prémisse</w:t>
       </w:r>
@@ -7643,8 +8470,13 @@
           <w:numId w:val="29"/>
         </w:numPr>
       </w:pPr>
-      <w:r>
-        <w:t xml:space="preserve">donnée : la </w:t>
+      <w:proofErr w:type="gramStart"/>
+      <w:r>
+        <w:t>donnée</w:t>
+      </w:r>
+      <w:proofErr w:type="gramEnd"/>
+      <w:r>
+        <w:t xml:space="preserve"> : la </w:t>
       </w:r>
       <w:proofErr w:type="spellStart"/>
       <w:r>
@@ -7663,8 +8495,13 @@
           <w:numId w:val="29"/>
         </w:numPr>
       </w:pPr>
-      <w:r>
-        <w:t xml:space="preserve">renvoie : pointeur sur la proposition en tête de la </w:t>
+      <w:proofErr w:type="gramStart"/>
+      <w:r>
+        <w:t>renvoie</w:t>
+      </w:r>
+      <w:proofErr w:type="gramEnd"/>
+      <w:r>
+        <w:t xml:space="preserve"> : pointeur sur la proposition en tête de la </w:t>
       </w:r>
       <w:proofErr w:type="spellStart"/>
       <w:r>
@@ -7685,15 +8522,27 @@
           <w:lang w:eastAsia="fr-FR"/>
         </w:rPr>
       </w:pPr>
-      <w:r>
-        <w:rPr>
-          <w:rFonts w:ascii="Consolas" w:eastAsia="Times New Roman" w:hAnsi="Consolas" w:cs="Times New Roman"/>
-          <w:color w:val="D4D4D4"/>
-          <w:sz w:val="23"/>
-          <w:szCs w:val="23"/>
-          <w:lang w:eastAsia="fr-FR"/>
-        </w:rPr>
-        <w:t>fonction : </w:t>
+      <w:proofErr w:type="gramStart"/>
+      <w:r>
+        <w:rPr>
+          <w:rFonts w:ascii="Consolas" w:eastAsia="Times New Roman" w:hAnsi="Consolas" w:cs="Times New Roman"/>
+          <w:color w:val="D4D4D4"/>
+          <w:sz w:val="23"/>
+          <w:szCs w:val="23"/>
+          <w:lang w:eastAsia="fr-FR"/>
+        </w:rPr>
+        <w:t>fonction</w:t>
+      </w:r>
+      <w:proofErr w:type="gramEnd"/>
+      <w:r>
+        <w:rPr>
+          <w:rFonts w:ascii="Consolas" w:eastAsia="Times New Roman" w:hAnsi="Consolas" w:cs="Times New Roman"/>
+          <w:color w:val="D4D4D4"/>
+          <w:sz w:val="23"/>
+          <w:szCs w:val="23"/>
+          <w:lang w:eastAsia="fr-FR"/>
+        </w:rPr>
+        <w:t> : </w:t>
       </w:r>
       <w:proofErr w:type="spellStart"/>
       <w:r>
@@ -7764,6 +8613,7 @@
         <w:t>    </w:t>
       </w:r>
       <w:proofErr w:type="spellStart"/>
+      <w:proofErr w:type="gramStart"/>
       <w:r>
         <w:rPr>
           <w:rFonts w:ascii="Consolas" w:eastAsia="Times New Roman" w:hAnsi="Consolas" w:cs="Times New Roman"/>
@@ -7775,6 +8625,7 @@
         <w:t>returnHeadPremisse</w:t>
       </w:r>
       <w:proofErr w:type="spellEnd"/>
+      <w:proofErr w:type="gramEnd"/>
       <w:r>
         <w:rPr>
           <w:rFonts w:ascii="Consolas" w:eastAsia="Times New Roman" w:hAnsi="Consolas" w:cs="Times New Roman"/>
@@ -7821,15 +8672,27 @@
           <w:lang w:eastAsia="fr-FR"/>
         </w:rPr>
       </w:pPr>
-      <w:r>
-        <w:rPr>
-          <w:rFonts w:ascii="Consolas" w:eastAsia="Times New Roman" w:hAnsi="Consolas" w:cs="Times New Roman"/>
-          <w:color w:val="D4D4D4"/>
-          <w:sz w:val="23"/>
-          <w:szCs w:val="23"/>
-          <w:lang w:eastAsia="fr-FR"/>
-        </w:rPr>
-        <w:t>fin fonction</w:t>
+      <w:proofErr w:type="gramStart"/>
+      <w:r>
+        <w:rPr>
+          <w:rFonts w:ascii="Consolas" w:eastAsia="Times New Roman" w:hAnsi="Consolas" w:cs="Times New Roman"/>
+          <w:color w:val="D4D4D4"/>
+          <w:sz w:val="23"/>
+          <w:szCs w:val="23"/>
+          <w:lang w:eastAsia="fr-FR"/>
+        </w:rPr>
+        <w:t>fin</w:t>
+      </w:r>
+      <w:proofErr w:type="gramEnd"/>
+      <w:r>
+        <w:rPr>
+          <w:rFonts w:ascii="Consolas" w:eastAsia="Times New Roman" w:hAnsi="Consolas" w:cs="Times New Roman"/>
+          <w:color w:val="D4D4D4"/>
+          <w:sz w:val="23"/>
+          <w:szCs w:val="23"/>
+          <w:lang w:eastAsia="fr-FR"/>
+        </w:rPr>
+        <w:t> fonction</w:t>
       </w:r>
     </w:p>
     <w:p/>
@@ -7842,10 +8705,12 @@
         </w:numPr>
       </w:pPr>
       <w:proofErr w:type="spellStart"/>
+      <w:proofErr w:type="gramStart"/>
       <w:r>
         <w:t>conclutionRegle</w:t>
       </w:r>
       <w:proofErr w:type="spellEnd"/>
+      <w:proofErr w:type="gramEnd"/>
       <w:r>
         <w:t xml:space="preserve"> : </w:t>
       </w:r>
@@ -7861,8 +8726,13 @@
           <w:numId w:val="29"/>
         </w:numPr>
       </w:pPr>
-      <w:r>
-        <w:t>donnée : un pointeur sur la règle dont on veut connaitre la conclusion</w:t>
+      <w:proofErr w:type="gramStart"/>
+      <w:r>
+        <w:t>donnée</w:t>
+      </w:r>
+      <w:proofErr w:type="gramEnd"/>
+      <w:r>
+        <w:t xml:space="preserve"> : un pointeur sur la règle dont on veut connaitre la conclusion</w:t>
       </w:r>
     </w:p>
     <w:p>
@@ -7873,8 +8743,13 @@
           <w:numId w:val="29"/>
         </w:numPr>
       </w:pPr>
-      <w:r>
-        <w:t>résultat : renvoie un pointeur sur la proposition qui est la conclusion de la règle</w:t>
+      <w:proofErr w:type="gramStart"/>
+      <w:r>
+        <w:t>résultat</w:t>
+      </w:r>
+      <w:proofErr w:type="gramEnd"/>
+      <w:r>
+        <w:t xml:space="preserve"> : renvoie un pointeur sur la proposition qui est la conclusion de la règle</w:t>
       </w:r>
     </w:p>
     <w:p>
@@ -7890,15 +8765,27 @@
           <w:lang w:eastAsia="fr-FR"/>
         </w:rPr>
       </w:pPr>
-      <w:r>
-        <w:rPr>
-          <w:rFonts w:ascii="Consolas" w:eastAsia="Times New Roman" w:hAnsi="Consolas" w:cs="Times New Roman"/>
-          <w:color w:val="D4D4D4"/>
-          <w:sz w:val="23"/>
-          <w:szCs w:val="23"/>
-          <w:lang w:eastAsia="fr-FR"/>
-        </w:rPr>
-        <w:t>fonction : </w:t>
+      <w:proofErr w:type="gramStart"/>
+      <w:r>
+        <w:rPr>
+          <w:rFonts w:ascii="Consolas" w:eastAsia="Times New Roman" w:hAnsi="Consolas" w:cs="Times New Roman"/>
+          <w:color w:val="D4D4D4"/>
+          <w:sz w:val="23"/>
+          <w:szCs w:val="23"/>
+          <w:lang w:eastAsia="fr-FR"/>
+        </w:rPr>
+        <w:t>fonction</w:t>
+      </w:r>
+      <w:proofErr w:type="gramEnd"/>
+      <w:r>
+        <w:rPr>
+          <w:rFonts w:ascii="Consolas" w:eastAsia="Times New Roman" w:hAnsi="Consolas" w:cs="Times New Roman"/>
+          <w:color w:val="D4D4D4"/>
+          <w:sz w:val="23"/>
+          <w:szCs w:val="23"/>
+          <w:lang w:eastAsia="fr-FR"/>
+        </w:rPr>
+        <w:t> : </w:t>
       </w:r>
       <w:proofErr w:type="spellStart"/>
       <w:r>
@@ -7991,6 +8878,7 @@
         <w:t>    </w:t>
       </w:r>
       <w:proofErr w:type="spellStart"/>
+      <w:proofErr w:type="gramStart"/>
       <w:r>
         <w:rPr>
           <w:rFonts w:ascii="Consolas" w:eastAsia="Times New Roman" w:hAnsi="Consolas" w:cs="Times New Roman"/>
@@ -8002,6 +8890,7 @@
         <w:t>conclutionRegle</w:t>
       </w:r>
       <w:proofErr w:type="spellEnd"/>
+      <w:proofErr w:type="gramEnd"/>
       <w:r>
         <w:rPr>
           <w:rFonts w:ascii="Consolas" w:eastAsia="Times New Roman" w:hAnsi="Consolas" w:cs="Times New Roman"/>
@@ -8070,15 +8959,27 @@
           <w:lang w:eastAsia="fr-FR"/>
         </w:rPr>
       </w:pPr>
-      <w:r>
-        <w:rPr>
-          <w:rFonts w:ascii="Consolas" w:eastAsia="Times New Roman" w:hAnsi="Consolas" w:cs="Times New Roman"/>
-          <w:color w:val="D4D4D4"/>
-          <w:sz w:val="23"/>
-          <w:szCs w:val="23"/>
-          <w:lang w:eastAsia="fr-FR"/>
-        </w:rPr>
-        <w:t>fin fonction</w:t>
+      <w:proofErr w:type="gramStart"/>
+      <w:r>
+        <w:rPr>
+          <w:rFonts w:ascii="Consolas" w:eastAsia="Times New Roman" w:hAnsi="Consolas" w:cs="Times New Roman"/>
+          <w:color w:val="D4D4D4"/>
+          <w:sz w:val="23"/>
+          <w:szCs w:val="23"/>
+          <w:lang w:eastAsia="fr-FR"/>
+        </w:rPr>
+        <w:t>fin</w:t>
+      </w:r>
+      <w:proofErr w:type="gramEnd"/>
+      <w:r>
+        <w:rPr>
+          <w:rFonts w:ascii="Consolas" w:eastAsia="Times New Roman" w:hAnsi="Consolas" w:cs="Times New Roman"/>
+          <w:color w:val="D4D4D4"/>
+          <w:sz w:val="23"/>
+          <w:szCs w:val="23"/>
+          <w:lang w:eastAsia="fr-FR"/>
+        </w:rPr>
+        <w:t> fonction</w:t>
       </w:r>
     </w:p>
     <w:p/>
@@ -8091,10 +8992,12 @@
         </w:numPr>
       </w:pPr>
       <w:proofErr w:type="spellStart"/>
+      <w:proofErr w:type="gramStart"/>
       <w:r>
         <w:t>isEmptyBDC</w:t>
       </w:r>
       <w:proofErr w:type="spellEnd"/>
+      <w:proofErr w:type="gramEnd"/>
       <w:r>
         <w:t xml:space="preserve"> : tester si la base de connaissances est vide</w:t>
       </w:r>
@@ -8107,8 +9010,13 @@
           <w:numId w:val="29"/>
         </w:numPr>
       </w:pPr>
-      <w:r>
-        <w:t>donnée : la base de connaissances que l'on veut tester</w:t>
+      <w:proofErr w:type="gramStart"/>
+      <w:r>
+        <w:t>donnée</w:t>
+      </w:r>
+      <w:proofErr w:type="gramEnd"/>
+      <w:r>
+        <w:t xml:space="preserve"> : la base de connaissances que l'on veut tester</w:t>
       </w:r>
     </w:p>
     <w:p>
@@ -8119,8 +9027,13 @@
           <w:numId w:val="29"/>
         </w:numPr>
       </w:pPr>
-      <w:r>
-        <w:t>résultat : renvoie vrai si la basse de connaissance est vide et faux sinon</w:t>
+      <w:proofErr w:type="gramStart"/>
+      <w:r>
+        <w:t>résultat</w:t>
+      </w:r>
+      <w:proofErr w:type="gramEnd"/>
+      <w:r>
+        <w:t xml:space="preserve"> : renvoie vrai si la basse de connaissance est vide et faux sinon</w:t>
       </w:r>
     </w:p>
     <w:p>
@@ -8136,15 +9049,27 @@
           <w:lang w:eastAsia="fr-FR"/>
         </w:rPr>
       </w:pPr>
-      <w:r>
-        <w:rPr>
-          <w:rFonts w:ascii="Consolas" w:eastAsia="Times New Roman" w:hAnsi="Consolas" w:cs="Times New Roman"/>
-          <w:color w:val="D4D4D4"/>
-          <w:sz w:val="23"/>
-          <w:szCs w:val="23"/>
-          <w:lang w:eastAsia="fr-FR"/>
-        </w:rPr>
-        <w:t>fonction : </w:t>
+      <w:proofErr w:type="gramStart"/>
+      <w:r>
+        <w:rPr>
+          <w:rFonts w:ascii="Consolas" w:eastAsia="Times New Roman" w:hAnsi="Consolas" w:cs="Times New Roman"/>
+          <w:color w:val="D4D4D4"/>
+          <w:sz w:val="23"/>
+          <w:szCs w:val="23"/>
+          <w:lang w:eastAsia="fr-FR"/>
+        </w:rPr>
+        <w:t>fonction</w:t>
+      </w:r>
+      <w:proofErr w:type="gramEnd"/>
+      <w:r>
+        <w:rPr>
+          <w:rFonts w:ascii="Consolas" w:eastAsia="Times New Roman" w:hAnsi="Consolas" w:cs="Times New Roman"/>
+          <w:color w:val="D4D4D4"/>
+          <w:sz w:val="23"/>
+          <w:szCs w:val="23"/>
+          <w:lang w:eastAsia="fr-FR"/>
+        </w:rPr>
+        <w:t> : </w:t>
       </w:r>
       <w:proofErr w:type="spellStart"/>
       <w:r>
@@ -8212,7 +9137,29 @@
           <w:szCs w:val="23"/>
           <w:lang w:eastAsia="fr-FR"/>
         </w:rPr>
-        <w:t>    si bdc = NULL</w:t>
+        <w:t>    </w:t>
+      </w:r>
+      <w:proofErr w:type="gramStart"/>
+      <w:r>
+        <w:rPr>
+          <w:rFonts w:ascii="Consolas" w:eastAsia="Times New Roman" w:hAnsi="Consolas" w:cs="Times New Roman"/>
+          <w:color w:val="D4D4D4"/>
+          <w:sz w:val="23"/>
+          <w:szCs w:val="23"/>
+          <w:lang w:eastAsia="fr-FR"/>
+        </w:rPr>
+        <w:t>si</w:t>
+      </w:r>
+      <w:proofErr w:type="gramEnd"/>
+      <w:r>
+        <w:rPr>
+          <w:rFonts w:ascii="Consolas" w:eastAsia="Times New Roman" w:hAnsi="Consolas" w:cs="Times New Roman"/>
+          <w:color w:val="D4D4D4"/>
+          <w:sz w:val="23"/>
+          <w:szCs w:val="23"/>
+          <w:lang w:eastAsia="fr-FR"/>
+        </w:rPr>
+        <w:t> bdc = NULL</w:t>
       </w:r>
     </w:p>
     <w:p>
@@ -8239,6 +9186,7 @@
         <w:t>        </w:t>
       </w:r>
       <w:proofErr w:type="spellStart"/>
+      <w:proofErr w:type="gramStart"/>
       <w:r>
         <w:rPr>
           <w:rFonts w:ascii="Consolas" w:eastAsia="Times New Roman" w:hAnsi="Consolas" w:cs="Times New Roman"/>
@@ -8250,6 +9198,7 @@
         <w:t>isEmptyBDC</w:t>
       </w:r>
       <w:proofErr w:type="spellEnd"/>
+      <w:proofErr w:type="gramEnd"/>
       <w:r>
         <w:rPr>
           <w:rFonts w:ascii="Consolas" w:eastAsia="Times New Roman" w:hAnsi="Consolas" w:cs="Times New Roman"/>
@@ -8282,8 +9231,20 @@
           <w:szCs w:val="23"/>
           <w:lang w:eastAsia="fr-FR"/>
         </w:rPr>
-        <w:t>    sinon</w:t>
-      </w:r>
+        <w:t>    </w:t>
+      </w:r>
+      <w:proofErr w:type="gramStart"/>
+      <w:r>
+        <w:rPr>
+          <w:rFonts w:ascii="Consolas" w:eastAsia="Times New Roman" w:hAnsi="Consolas" w:cs="Times New Roman"/>
+          <w:color w:val="D4D4D4"/>
+          <w:sz w:val="23"/>
+          <w:szCs w:val="23"/>
+          <w:lang w:eastAsia="fr-FR"/>
+        </w:rPr>
+        <w:t>sinon</w:t>
+      </w:r>
+      <w:proofErr w:type="gramEnd"/>
     </w:p>
     <w:p>
       <w:pPr>
@@ -8309,6 +9270,7 @@
         <w:t>        </w:t>
       </w:r>
       <w:proofErr w:type="spellStart"/>
+      <w:proofErr w:type="gramStart"/>
       <w:r>
         <w:rPr>
           <w:rFonts w:ascii="Consolas" w:eastAsia="Times New Roman" w:hAnsi="Consolas" w:cs="Times New Roman"/>
@@ -8320,6 +9282,7 @@
         <w:t>isemptyBDC</w:t>
       </w:r>
       <w:proofErr w:type="spellEnd"/>
+      <w:proofErr w:type="gramEnd"/>
       <w:r>
         <w:rPr>
           <w:rFonts w:ascii="Consolas" w:eastAsia="Times New Roman" w:hAnsi="Consolas" w:cs="Times New Roman"/>
@@ -8344,15 +9307,27 @@
           <w:lang w:eastAsia="fr-FR"/>
         </w:rPr>
       </w:pPr>
-      <w:r>
-        <w:rPr>
-          <w:rFonts w:ascii="Consolas" w:eastAsia="Times New Roman" w:hAnsi="Consolas" w:cs="Times New Roman"/>
-          <w:color w:val="D4D4D4"/>
-          <w:sz w:val="23"/>
-          <w:szCs w:val="23"/>
-          <w:lang w:eastAsia="fr-FR"/>
-        </w:rPr>
-        <w:t>fin fonction</w:t>
+      <w:proofErr w:type="gramStart"/>
+      <w:r>
+        <w:rPr>
+          <w:rFonts w:ascii="Consolas" w:eastAsia="Times New Roman" w:hAnsi="Consolas" w:cs="Times New Roman"/>
+          <w:color w:val="D4D4D4"/>
+          <w:sz w:val="23"/>
+          <w:szCs w:val="23"/>
+          <w:lang w:eastAsia="fr-FR"/>
+        </w:rPr>
+        <w:t>fin</w:t>
+      </w:r>
+      <w:proofErr w:type="gramEnd"/>
+      <w:r>
+        <w:rPr>
+          <w:rFonts w:ascii="Consolas" w:eastAsia="Times New Roman" w:hAnsi="Consolas" w:cs="Times New Roman"/>
+          <w:color w:val="D4D4D4"/>
+          <w:sz w:val="23"/>
+          <w:szCs w:val="23"/>
+          <w:lang w:eastAsia="fr-FR"/>
+        </w:rPr>
+        <w:t> fonction</w:t>
       </w:r>
     </w:p>
     <w:p/>
@@ -8365,10 +9340,12 @@
         </w:numPr>
       </w:pPr>
       <w:proofErr w:type="spellStart"/>
+      <w:proofErr w:type="gramStart"/>
       <w:r>
         <w:t>addHeadBDC</w:t>
       </w:r>
       <w:proofErr w:type="spellEnd"/>
+      <w:proofErr w:type="gramEnd"/>
       <w:r>
         <w:t xml:space="preserve"> : insérer en tête une nouvelle règle</w:t>
       </w:r>
@@ -8381,8 +9358,13 @@
           <w:numId w:val="29"/>
         </w:numPr>
       </w:pPr>
-      <w:r>
-        <w:t>donnée : la base de connaissance avec laquelle on travail et un pointeur sur la règle à ajouter</w:t>
+      <w:proofErr w:type="gramStart"/>
+      <w:r>
+        <w:t>donnée</w:t>
+      </w:r>
+      <w:proofErr w:type="gramEnd"/>
+      <w:r>
+        <w:t xml:space="preserve"> : la base de connaissance avec laquelle on travail et un pointeur sur la règle à ajouter</w:t>
       </w:r>
     </w:p>
     <w:p>
@@ -8393,8 +9375,13 @@
           <w:numId w:val="29"/>
         </w:numPr>
       </w:pPr>
-      <w:r>
-        <w:t>résultat : ajoute la règle à la base de connaissance et renvoie la base de connaissance</w:t>
+      <w:proofErr w:type="gramStart"/>
+      <w:r>
+        <w:t>résultat</w:t>
+      </w:r>
+      <w:proofErr w:type="gramEnd"/>
+      <w:r>
+        <w:t xml:space="preserve"> : ajoute la règle à la base de connaissance et renvoie la base de connaissance</w:t>
       </w:r>
     </w:p>
     <w:p>
@@ -8410,15 +9397,27 @@
           <w:lang w:eastAsia="fr-FR"/>
         </w:rPr>
       </w:pPr>
-      <w:r>
-        <w:rPr>
-          <w:rFonts w:ascii="Consolas" w:eastAsia="Times New Roman" w:hAnsi="Consolas" w:cs="Times New Roman"/>
-          <w:color w:val="D4D4D4"/>
-          <w:sz w:val="23"/>
-          <w:szCs w:val="23"/>
-          <w:lang w:eastAsia="fr-FR"/>
-        </w:rPr>
-        <w:t>fonction : </w:t>
+      <w:proofErr w:type="gramStart"/>
+      <w:r>
+        <w:rPr>
+          <w:rFonts w:ascii="Consolas" w:eastAsia="Times New Roman" w:hAnsi="Consolas" w:cs="Times New Roman"/>
+          <w:color w:val="D4D4D4"/>
+          <w:sz w:val="23"/>
+          <w:szCs w:val="23"/>
+          <w:lang w:eastAsia="fr-FR"/>
+        </w:rPr>
+        <w:t>fonction</w:t>
+      </w:r>
+      <w:proofErr w:type="gramEnd"/>
+      <w:r>
+        <w:rPr>
+          <w:rFonts w:ascii="Consolas" w:eastAsia="Times New Roman" w:hAnsi="Consolas" w:cs="Times New Roman"/>
+          <w:color w:val="D4D4D4"/>
+          <w:sz w:val="23"/>
+          <w:szCs w:val="23"/>
+          <w:lang w:eastAsia="fr-FR"/>
+        </w:rPr>
+        <w:t> : </w:t>
       </w:r>
       <w:proofErr w:type="spellStart"/>
       <w:r>
@@ -8552,7 +9551,29 @@
           <w:szCs w:val="23"/>
           <w:lang w:eastAsia="fr-FR"/>
         </w:rPr>
-        <w:t>    soit </w:t>
+        <w:t>    </w:t>
+      </w:r>
+      <w:proofErr w:type="gramStart"/>
+      <w:r>
+        <w:rPr>
+          <w:rFonts w:ascii="Consolas" w:eastAsia="Times New Roman" w:hAnsi="Consolas" w:cs="Times New Roman"/>
+          <w:color w:val="D4D4D4"/>
+          <w:sz w:val="23"/>
+          <w:szCs w:val="23"/>
+          <w:lang w:eastAsia="fr-FR"/>
+        </w:rPr>
+        <w:t>soit</w:t>
+      </w:r>
+      <w:proofErr w:type="gramEnd"/>
+      <w:r>
+        <w:rPr>
+          <w:rFonts w:ascii="Consolas" w:eastAsia="Times New Roman" w:hAnsi="Consolas" w:cs="Times New Roman"/>
+          <w:color w:val="D4D4D4"/>
+          <w:sz w:val="23"/>
+          <w:szCs w:val="23"/>
+          <w:lang w:eastAsia="fr-FR"/>
+        </w:rPr>
+        <w:t> </w:t>
       </w:r>
       <w:proofErr w:type="spellStart"/>
       <w:r>
@@ -8820,6 +9841,7 @@
           <w:lang w:eastAsia="fr-FR"/>
         </w:rPr>
       </w:pPr>
+      <w:proofErr w:type="gramStart"/>
       <w:r>
         <w:rPr>
           <w:rFonts w:ascii="Consolas" w:eastAsia="Times New Roman" w:hAnsi="Consolas" w:cs="Times New Roman"/>
@@ -8829,7 +9851,18 @@
           <w:lang w:eastAsia="fr-FR"/>
         </w:rPr>
         <w:lastRenderedPageBreak/>
-        <w:t>fin fonction</w:t>
+        <w:t>fin</w:t>
+      </w:r>
+      <w:proofErr w:type="gramEnd"/>
+      <w:r>
+        <w:rPr>
+          <w:rFonts w:ascii="Consolas" w:eastAsia="Times New Roman" w:hAnsi="Consolas" w:cs="Times New Roman"/>
+          <w:color w:val="D4D4D4"/>
+          <w:sz w:val="23"/>
+          <w:szCs w:val="23"/>
+          <w:lang w:eastAsia="fr-FR"/>
+        </w:rPr>
+        <w:t> fonction</w:t>
       </w:r>
     </w:p>
     <w:p/>
@@ -8842,10 +9875,12 @@
         </w:numPr>
       </w:pPr>
       <w:proofErr w:type="spellStart"/>
+      <w:proofErr w:type="gramStart"/>
       <w:r>
         <w:t>deleteHeadBDC</w:t>
       </w:r>
       <w:proofErr w:type="spellEnd"/>
+      <w:proofErr w:type="gramEnd"/>
       <w:r>
         <w:t xml:space="preserve"> : supprimer en tête une règle</w:t>
       </w:r>
@@ -8858,8 +9893,13 @@
           <w:numId w:val="29"/>
         </w:numPr>
       </w:pPr>
-      <w:r>
-        <w:t xml:space="preserve">donnée : la base de </w:t>
+      <w:proofErr w:type="gramStart"/>
+      <w:r>
+        <w:t>donnée</w:t>
+      </w:r>
+      <w:proofErr w:type="gramEnd"/>
+      <w:r>
+        <w:t xml:space="preserve"> : la base de </w:t>
       </w:r>
       <w:proofErr w:type="spellStart"/>
       <w:r>
@@ -8878,8 +9918,13 @@
           <w:numId w:val="29"/>
         </w:numPr>
       </w:pPr>
-      <w:r>
-        <w:t>supprime l'élément en tête de la liste chainée et renvoie la base de connaissance</w:t>
+      <w:proofErr w:type="gramStart"/>
+      <w:r>
+        <w:t>supprime</w:t>
+      </w:r>
+      <w:proofErr w:type="gramEnd"/>
+      <w:r>
+        <w:t xml:space="preserve"> l'élément en tête de la liste chainée et renvoie la base de connaissance</w:t>
       </w:r>
     </w:p>
     <w:p>
@@ -8895,15 +9940,27 @@
           <w:lang w:eastAsia="fr-FR"/>
         </w:rPr>
       </w:pPr>
-      <w:r>
-        <w:rPr>
-          <w:rFonts w:ascii="Consolas" w:eastAsia="Times New Roman" w:hAnsi="Consolas" w:cs="Times New Roman"/>
-          <w:color w:val="D4D4D4"/>
-          <w:sz w:val="23"/>
-          <w:szCs w:val="23"/>
-          <w:lang w:eastAsia="fr-FR"/>
-        </w:rPr>
-        <w:t>fonction : </w:t>
+      <w:proofErr w:type="gramStart"/>
+      <w:r>
+        <w:rPr>
+          <w:rFonts w:ascii="Consolas" w:eastAsia="Times New Roman" w:hAnsi="Consolas" w:cs="Times New Roman"/>
+          <w:color w:val="D4D4D4"/>
+          <w:sz w:val="23"/>
+          <w:szCs w:val="23"/>
+          <w:lang w:eastAsia="fr-FR"/>
+        </w:rPr>
+        <w:t>fonction</w:t>
+      </w:r>
+      <w:proofErr w:type="gramEnd"/>
+      <w:r>
+        <w:rPr>
+          <w:rFonts w:ascii="Consolas" w:eastAsia="Times New Roman" w:hAnsi="Consolas" w:cs="Times New Roman"/>
+          <w:color w:val="D4D4D4"/>
+          <w:sz w:val="23"/>
+          <w:szCs w:val="23"/>
+          <w:lang w:eastAsia="fr-FR"/>
+        </w:rPr>
+        <w:t> : </w:t>
       </w:r>
       <w:proofErr w:type="spellStart"/>
       <w:r>
@@ -8983,7 +10040,29 @@
           <w:szCs w:val="23"/>
           <w:lang w:eastAsia="fr-FR"/>
         </w:rPr>
-        <w:t>    si </w:t>
+        <w:t>    </w:t>
+      </w:r>
+      <w:proofErr w:type="gramStart"/>
+      <w:r>
+        <w:rPr>
+          <w:rFonts w:ascii="Consolas" w:eastAsia="Times New Roman" w:hAnsi="Consolas" w:cs="Times New Roman"/>
+          <w:color w:val="D4D4D4"/>
+          <w:sz w:val="23"/>
+          <w:szCs w:val="23"/>
+          <w:lang w:eastAsia="fr-FR"/>
+        </w:rPr>
+        <w:t>si</w:t>
+      </w:r>
+      <w:proofErr w:type="gramEnd"/>
+      <w:r>
+        <w:rPr>
+          <w:rFonts w:ascii="Consolas" w:eastAsia="Times New Roman" w:hAnsi="Consolas" w:cs="Times New Roman"/>
+          <w:color w:val="D4D4D4"/>
+          <w:sz w:val="23"/>
+          <w:szCs w:val="23"/>
+          <w:lang w:eastAsia="fr-FR"/>
+        </w:rPr>
+        <w:t> </w:t>
       </w:r>
       <w:proofErr w:type="spellStart"/>
       <w:r>
@@ -9029,7 +10108,29 @@
           <w:szCs w:val="23"/>
           <w:lang w:eastAsia="fr-FR"/>
         </w:rPr>
-        <w:t>        soit </w:t>
+        <w:t>        </w:t>
+      </w:r>
+      <w:proofErr w:type="gramStart"/>
+      <w:r>
+        <w:rPr>
+          <w:rFonts w:ascii="Consolas" w:eastAsia="Times New Roman" w:hAnsi="Consolas" w:cs="Times New Roman"/>
+          <w:color w:val="D4D4D4"/>
+          <w:sz w:val="23"/>
+          <w:szCs w:val="23"/>
+          <w:lang w:eastAsia="fr-FR"/>
+        </w:rPr>
+        <w:t>soit</w:t>
+      </w:r>
+      <w:proofErr w:type="gramEnd"/>
+      <w:r>
+        <w:rPr>
+          <w:rFonts w:ascii="Consolas" w:eastAsia="Times New Roman" w:hAnsi="Consolas" w:cs="Times New Roman"/>
+          <w:color w:val="D4D4D4"/>
+          <w:sz w:val="23"/>
+          <w:szCs w:val="23"/>
+          <w:lang w:eastAsia="fr-FR"/>
+        </w:rPr>
+        <w:t> </w:t>
       </w:r>
       <w:proofErr w:type="spellStart"/>
       <w:r>
@@ -9385,6 +10486,7 @@
         </w:rPr>
         <w:t>    </w:t>
       </w:r>
+      <w:proofErr w:type="gramStart"/>
       <w:r>
         <w:rPr>
           <w:rFonts w:ascii="Consolas" w:eastAsia="Times New Roman" w:hAnsi="Consolas" w:cs="Times New Roman"/>
@@ -9395,6 +10497,7 @@
         </w:rPr>
         <w:t>sinon</w:t>
       </w:r>
+      <w:proofErr w:type="gramEnd"/>
     </w:p>
     <w:p>
       <w:pPr>
@@ -9420,6 +10523,7 @@
         <w:t>        </w:t>
       </w:r>
       <w:proofErr w:type="spellStart"/>
+      <w:proofErr w:type="gramStart"/>
       <w:r>
         <w:rPr>
           <w:rFonts w:ascii="Consolas" w:eastAsia="Times New Roman" w:hAnsi="Consolas" w:cs="Times New Roman"/>
@@ -9431,6 +10535,7 @@
         <w:t>deleteHeadBDC</w:t>
       </w:r>
       <w:proofErr w:type="spellEnd"/>
+      <w:proofErr w:type="gramEnd"/>
       <w:r>
         <w:rPr>
           <w:rFonts w:ascii="Consolas" w:eastAsia="Times New Roman" w:hAnsi="Consolas" w:cs="Times New Roman"/>
@@ -9455,15 +10560,27 @@
           <w:lang w:eastAsia="fr-FR"/>
         </w:rPr>
       </w:pPr>
-      <w:r>
-        <w:rPr>
-          <w:rFonts w:ascii="Consolas" w:eastAsia="Times New Roman" w:hAnsi="Consolas" w:cs="Times New Roman"/>
-          <w:color w:val="D4D4D4"/>
-          <w:sz w:val="23"/>
-          <w:szCs w:val="23"/>
-          <w:lang w:eastAsia="fr-FR"/>
-        </w:rPr>
-        <w:t>fin fonction</w:t>
+      <w:proofErr w:type="gramStart"/>
+      <w:r>
+        <w:rPr>
+          <w:rFonts w:ascii="Consolas" w:eastAsia="Times New Roman" w:hAnsi="Consolas" w:cs="Times New Roman"/>
+          <w:color w:val="D4D4D4"/>
+          <w:sz w:val="23"/>
+          <w:szCs w:val="23"/>
+          <w:lang w:eastAsia="fr-FR"/>
+        </w:rPr>
+        <w:t>fin</w:t>
+      </w:r>
+      <w:proofErr w:type="gramEnd"/>
+      <w:r>
+        <w:rPr>
+          <w:rFonts w:ascii="Consolas" w:eastAsia="Times New Roman" w:hAnsi="Consolas" w:cs="Times New Roman"/>
+          <w:color w:val="D4D4D4"/>
+          <w:sz w:val="23"/>
+          <w:szCs w:val="23"/>
+          <w:lang w:eastAsia="fr-FR"/>
+        </w:rPr>
+        <w:t> fonction</w:t>
       </w:r>
     </w:p>
     <w:p>
@@ -9481,10 +10598,12 @@
         </w:numPr>
       </w:pPr>
       <w:proofErr w:type="spellStart"/>
+      <w:proofErr w:type="gramStart"/>
       <w:r>
         <w:t>returnHeadBDC</w:t>
       </w:r>
       <w:proofErr w:type="spellEnd"/>
+      <w:proofErr w:type="gramEnd"/>
       <w:r>
         <w:t xml:space="preserve"> : Accéder à la règle se trouvant en tête de la base</w:t>
       </w:r>
@@ -9497,8 +10616,13 @@
           <w:numId w:val="29"/>
         </w:numPr>
       </w:pPr>
-      <w:r>
-        <w:t xml:space="preserve">donné : la base de connaissances dont on veut connaitre la </w:t>
+      <w:proofErr w:type="gramStart"/>
+      <w:r>
+        <w:t>donné</w:t>
+      </w:r>
+      <w:proofErr w:type="gramEnd"/>
+      <w:r>
+        <w:t xml:space="preserve"> : la base de connaissances dont on veut connaitre la </w:t>
       </w:r>
       <w:proofErr w:type="spellStart"/>
       <w:r>
@@ -9518,10 +10642,12 @@
         </w:numPr>
       </w:pPr>
       <w:proofErr w:type="spellStart"/>
+      <w:proofErr w:type="gramStart"/>
       <w:r>
         <w:t>résultal</w:t>
       </w:r>
       <w:proofErr w:type="spellEnd"/>
+      <w:proofErr w:type="gramEnd"/>
       <w:r>
         <w:t xml:space="preserve"> : renvoie un pointeur sur la règle en tête</w:t>
       </w:r>
@@ -9539,15 +10665,27 @@
           <w:lang w:eastAsia="fr-FR"/>
         </w:rPr>
       </w:pPr>
-      <w:r>
-        <w:rPr>
-          <w:rFonts w:ascii="Consolas" w:eastAsia="Times New Roman" w:hAnsi="Consolas" w:cs="Times New Roman"/>
-          <w:color w:val="D4D4D4"/>
-          <w:sz w:val="23"/>
-          <w:szCs w:val="23"/>
-          <w:lang w:eastAsia="fr-FR"/>
-        </w:rPr>
-        <w:t>fonction : </w:t>
+      <w:proofErr w:type="gramStart"/>
+      <w:r>
+        <w:rPr>
+          <w:rFonts w:ascii="Consolas" w:eastAsia="Times New Roman" w:hAnsi="Consolas" w:cs="Times New Roman"/>
+          <w:color w:val="D4D4D4"/>
+          <w:sz w:val="23"/>
+          <w:szCs w:val="23"/>
+          <w:lang w:eastAsia="fr-FR"/>
+        </w:rPr>
+        <w:t>fonction</w:t>
+      </w:r>
+      <w:proofErr w:type="gramEnd"/>
+      <w:r>
+        <w:rPr>
+          <w:rFonts w:ascii="Consolas" w:eastAsia="Times New Roman" w:hAnsi="Consolas" w:cs="Times New Roman"/>
+          <w:color w:val="D4D4D4"/>
+          <w:sz w:val="23"/>
+          <w:szCs w:val="23"/>
+          <w:lang w:eastAsia="fr-FR"/>
+        </w:rPr>
+        <w:t> : </w:t>
       </w:r>
       <w:proofErr w:type="spellStart"/>
       <w:r>
@@ -9640,6 +10778,7 @@
         <w:t>    </w:t>
       </w:r>
       <w:proofErr w:type="spellStart"/>
+      <w:proofErr w:type="gramStart"/>
       <w:r>
         <w:rPr>
           <w:rFonts w:ascii="Consolas" w:eastAsia="Times New Roman" w:hAnsi="Consolas" w:cs="Times New Roman"/>
@@ -9651,6 +10790,7 @@
         <w:t>returnHeadBDC</w:t>
       </w:r>
       <w:proofErr w:type="spellEnd"/>
+      <w:proofErr w:type="gramEnd"/>
       <w:r>
         <w:rPr>
           <w:rFonts w:ascii="Consolas" w:eastAsia="Times New Roman" w:hAnsi="Consolas" w:cs="Times New Roman"/>
@@ -9675,15 +10815,27 @@
           <w:lang w:eastAsia="fr-FR"/>
         </w:rPr>
       </w:pPr>
-      <w:r>
-        <w:rPr>
-          <w:rFonts w:ascii="Consolas" w:eastAsia="Times New Roman" w:hAnsi="Consolas" w:cs="Times New Roman"/>
-          <w:color w:val="D4D4D4"/>
-          <w:sz w:val="23"/>
-          <w:szCs w:val="23"/>
-          <w:lang w:eastAsia="fr-FR"/>
-        </w:rPr>
-        <w:t>fin fonction</w:t>
+      <w:proofErr w:type="gramStart"/>
+      <w:r>
+        <w:rPr>
+          <w:rFonts w:ascii="Consolas" w:eastAsia="Times New Roman" w:hAnsi="Consolas" w:cs="Times New Roman"/>
+          <w:color w:val="D4D4D4"/>
+          <w:sz w:val="23"/>
+          <w:szCs w:val="23"/>
+          <w:lang w:eastAsia="fr-FR"/>
+        </w:rPr>
+        <w:t>fin</w:t>
+      </w:r>
+      <w:proofErr w:type="gramEnd"/>
+      <w:r>
+        <w:rPr>
+          <w:rFonts w:ascii="Consolas" w:eastAsia="Times New Roman" w:hAnsi="Consolas" w:cs="Times New Roman"/>
+          <w:color w:val="D4D4D4"/>
+          <w:sz w:val="23"/>
+          <w:szCs w:val="23"/>
+          <w:lang w:eastAsia="fr-FR"/>
+        </w:rPr>
+        <w:t> fonction</w:t>
       </w:r>
     </w:p>
     <w:p/>
@@ -9696,10 +10848,12 @@
         </w:numPr>
       </w:pPr>
       <w:proofErr w:type="spellStart"/>
+      <w:proofErr w:type="gramStart"/>
       <w:r>
         <w:t>moteurDInference</w:t>
       </w:r>
       <w:proofErr w:type="spellEnd"/>
+      <w:proofErr w:type="gramEnd"/>
       <w:r>
         <w:t xml:space="preserve"> : recherche à partir de la base de </w:t>
       </w:r>
@@ -9719,8 +10873,13 @@
           <w:numId w:val="29"/>
         </w:numPr>
       </w:pPr>
-      <w:r>
-        <w:t xml:space="preserve">donnée : base de connaissance (une liste chainée règle), base de </w:t>
+      <w:proofErr w:type="gramStart"/>
+      <w:r>
+        <w:t>donnée</w:t>
+      </w:r>
+      <w:proofErr w:type="gramEnd"/>
+      <w:r>
+        <w:t xml:space="preserve"> : base de connaissance (une liste chainée règle), base de </w:t>
       </w:r>
       <w:r>
         <w:t>vérité</w:t>
@@ -9737,8 +10896,13 @@
           <w:numId w:val="29"/>
         </w:numPr>
       </w:pPr>
-      <w:r>
-        <w:t xml:space="preserve">résultat : renvoie une liste chainée de proposition qui ont été déduite </w:t>
+      <w:proofErr w:type="gramStart"/>
+      <w:r>
+        <w:t>résultat</w:t>
+      </w:r>
+      <w:proofErr w:type="gramEnd"/>
+      <w:r>
+        <w:t xml:space="preserve"> : renvoie une liste chainée de proposition qui ont été déduite </w:t>
       </w:r>
       <w:r>
         <w:t>grâce</w:t>
@@ -9772,15 +10936,27 @@
           <w:lang w:eastAsia="fr-FR"/>
         </w:rPr>
       </w:pPr>
-      <w:r>
-        <w:rPr>
-          <w:rFonts w:ascii="Consolas" w:eastAsia="Times New Roman" w:hAnsi="Consolas" w:cs="Times New Roman"/>
-          <w:color w:val="D4D4D4"/>
-          <w:sz w:val="23"/>
-          <w:szCs w:val="23"/>
-          <w:lang w:eastAsia="fr-FR"/>
-        </w:rPr>
-        <w:t>fonction : moteurDInference(Premisse baseVerite, BDConnaissances bdc)</w:t>
+      <w:proofErr w:type="gramStart"/>
+      <w:r>
+        <w:rPr>
+          <w:rFonts w:ascii="Consolas" w:eastAsia="Times New Roman" w:hAnsi="Consolas" w:cs="Times New Roman"/>
+          <w:color w:val="D4D4D4"/>
+          <w:sz w:val="23"/>
+          <w:szCs w:val="23"/>
+          <w:lang w:eastAsia="fr-FR"/>
+        </w:rPr>
+        <w:t>fonction</w:t>
+      </w:r>
+      <w:proofErr w:type="gramEnd"/>
+      <w:r>
+        <w:rPr>
+          <w:rFonts w:ascii="Consolas" w:eastAsia="Times New Roman" w:hAnsi="Consolas" w:cs="Times New Roman"/>
+          <w:color w:val="D4D4D4"/>
+          <w:sz w:val="23"/>
+          <w:szCs w:val="23"/>
+          <w:lang w:eastAsia="fr-FR"/>
+        </w:rPr>
+        <w:t> : moteurDInference(Premisse baseVerite, BDConnaissances bdc)</w:t>
       </w:r>
     </w:p>
     <w:p>
@@ -9962,7 +11138,29 @@
           <w:szCs w:val="23"/>
           <w:lang w:eastAsia="fr-FR"/>
         </w:rPr>
-        <w:t>            si (propositionDansPremisse(premisse(regle), proposition))</w:t>
+        <w:t>            </w:t>
+      </w:r>
+      <w:proofErr w:type="gramStart"/>
+      <w:r>
+        <w:rPr>
+          <w:rFonts w:ascii="Consolas" w:eastAsia="Times New Roman" w:hAnsi="Consolas" w:cs="Times New Roman"/>
+          <w:color w:val="D4D4D4"/>
+          <w:sz w:val="23"/>
+          <w:szCs w:val="23"/>
+          <w:lang w:eastAsia="fr-FR"/>
+        </w:rPr>
+        <w:t>si</w:t>
+      </w:r>
+      <w:proofErr w:type="gramEnd"/>
+      <w:r>
+        <w:rPr>
+          <w:rFonts w:ascii="Consolas" w:eastAsia="Times New Roman" w:hAnsi="Consolas" w:cs="Times New Roman"/>
+          <w:color w:val="D4D4D4"/>
+          <w:sz w:val="23"/>
+          <w:szCs w:val="23"/>
+          <w:lang w:eastAsia="fr-FR"/>
+        </w:rPr>
+        <w:t> (propositionDansPremisse(premisse(regle), proposition))</w:t>
       </w:r>
     </w:p>
     <w:p>
@@ -10032,7 +11230,29 @@
           <w:szCs w:val="23"/>
           <w:lang w:eastAsia="fr-FR"/>
         </w:rPr>
-        <w:t>                si (</w:t>
+        <w:t>                </w:t>
+      </w:r>
+      <w:proofErr w:type="gramStart"/>
+      <w:r>
+        <w:rPr>
+          <w:rFonts w:ascii="Consolas" w:eastAsia="Times New Roman" w:hAnsi="Consolas" w:cs="Times New Roman"/>
+          <w:color w:val="D4D4D4"/>
+          <w:sz w:val="23"/>
+          <w:szCs w:val="23"/>
+          <w:lang w:eastAsia="fr-FR"/>
+        </w:rPr>
+        <w:t>si</w:t>
+      </w:r>
+      <w:proofErr w:type="gramEnd"/>
+      <w:r>
+        <w:rPr>
+          <w:rFonts w:ascii="Consolas" w:eastAsia="Times New Roman" w:hAnsi="Consolas" w:cs="Times New Roman"/>
+          <w:color w:val="D4D4D4"/>
+          <w:sz w:val="23"/>
+          <w:szCs w:val="23"/>
+          <w:lang w:eastAsia="fr-FR"/>
+        </w:rPr>
+        <w:t> (</w:t>
       </w:r>
       <w:proofErr w:type="spellStart"/>
       <w:r>
@@ -10231,15 +11451,27 @@
         </w:rPr>
         <w:t>    </w:t>
       </w:r>
-      <w:r>
-        <w:rPr>
-          <w:rFonts w:ascii="Consolas" w:eastAsia="Times New Roman" w:hAnsi="Consolas" w:cs="Times New Roman"/>
-          <w:color w:val="D4D4D4"/>
-          <w:sz w:val="23"/>
-          <w:szCs w:val="23"/>
-          <w:lang w:eastAsia="fr-FR"/>
-        </w:rPr>
-        <w:t>fin pour            </w:t>
+      <w:proofErr w:type="gramStart"/>
+      <w:r>
+        <w:rPr>
+          <w:rFonts w:ascii="Consolas" w:eastAsia="Times New Roman" w:hAnsi="Consolas" w:cs="Times New Roman"/>
+          <w:color w:val="D4D4D4"/>
+          <w:sz w:val="23"/>
+          <w:szCs w:val="23"/>
+          <w:lang w:eastAsia="fr-FR"/>
+        </w:rPr>
+        <w:t>fin</w:t>
+      </w:r>
+      <w:proofErr w:type="gramEnd"/>
+      <w:r>
+        <w:rPr>
+          <w:rFonts w:ascii="Consolas" w:eastAsia="Times New Roman" w:hAnsi="Consolas" w:cs="Times New Roman"/>
+          <w:color w:val="D4D4D4"/>
+          <w:sz w:val="23"/>
+          <w:szCs w:val="23"/>
+          <w:lang w:eastAsia="fr-FR"/>
+        </w:rPr>
+        <w:t> pour            </w:t>
       </w:r>
     </w:p>
     <w:p>
@@ -10280,6 +11512,7 @@
         <w:t>    </w:t>
       </w:r>
       <w:proofErr w:type="spellStart"/>
+      <w:proofErr w:type="gramStart"/>
       <w:r>
         <w:rPr>
           <w:rFonts w:ascii="Consolas" w:eastAsia="Times New Roman" w:hAnsi="Consolas" w:cs="Times New Roman"/>
@@ -10291,6 +11524,7 @@
         <w:t>moteurDInference</w:t>
       </w:r>
       <w:proofErr w:type="spellEnd"/>
+      <w:proofErr w:type="gramEnd"/>
       <w:r>
         <w:rPr>
           <w:rFonts w:ascii="Consolas" w:eastAsia="Times New Roman" w:hAnsi="Consolas" w:cs="Times New Roman"/>
@@ -10329,15 +11563,27 @@
           <w:lang w:eastAsia="fr-FR"/>
         </w:rPr>
       </w:pPr>
-      <w:r>
-        <w:rPr>
-          <w:rFonts w:ascii="Consolas" w:eastAsia="Times New Roman" w:hAnsi="Consolas" w:cs="Times New Roman"/>
-          <w:color w:val="D4D4D4"/>
-          <w:sz w:val="23"/>
-          <w:szCs w:val="23"/>
-          <w:lang w:eastAsia="fr-FR"/>
-        </w:rPr>
-        <w:t>fin fonction</w:t>
+      <w:proofErr w:type="gramStart"/>
+      <w:r>
+        <w:rPr>
+          <w:rFonts w:ascii="Consolas" w:eastAsia="Times New Roman" w:hAnsi="Consolas" w:cs="Times New Roman"/>
+          <w:color w:val="D4D4D4"/>
+          <w:sz w:val="23"/>
+          <w:szCs w:val="23"/>
+          <w:lang w:eastAsia="fr-FR"/>
+        </w:rPr>
+        <w:t>fin</w:t>
+      </w:r>
+      <w:proofErr w:type="gramEnd"/>
+      <w:r>
+        <w:rPr>
+          <w:rFonts w:ascii="Consolas" w:eastAsia="Times New Roman" w:hAnsi="Consolas" w:cs="Times New Roman"/>
+          <w:color w:val="D4D4D4"/>
+          <w:sz w:val="23"/>
+          <w:szCs w:val="23"/>
+          <w:lang w:eastAsia="fr-FR"/>
+        </w:rPr>
+        <w:t> fonction</w:t>
       </w:r>
     </w:p>
     <w:p>
@@ -10402,8 +11648,13 @@
           <w:numId w:val="29"/>
         </w:numPr>
       </w:pPr>
-      <w:r>
-        <w:t xml:space="preserve">donnée : base de connaissance (une liste chainée </w:t>
+      <w:proofErr w:type="gramStart"/>
+      <w:r>
+        <w:t>donnée</w:t>
+      </w:r>
+      <w:proofErr w:type="gramEnd"/>
+      <w:r>
+        <w:t xml:space="preserve"> : base de connaissance (une liste chainée </w:t>
       </w:r>
       <w:r>
         <w:t xml:space="preserve">de </w:t>
@@ -10423,8 +11674,13 @@
           <w:numId w:val="29"/>
         </w:numPr>
       </w:pPr>
-      <w:r>
-        <w:t>résultat : renvoie</w:t>
+      <w:proofErr w:type="gramStart"/>
+      <w:r>
+        <w:t>résultat</w:t>
+      </w:r>
+      <w:proofErr w:type="gramEnd"/>
+      <w:r>
+        <w:t xml:space="preserve"> : renvoie</w:t>
       </w:r>
       <w:r>
         <w:t xml:space="preserve"> un pointeur sur la base de connaissance remplie </w:t>
@@ -10468,8 +11724,13 @@
           <w:numId w:val="29"/>
         </w:numPr>
       </w:pPr>
-      <w:r>
-        <w:t xml:space="preserve">donnée : </w:t>
+      <w:proofErr w:type="gramStart"/>
+      <w:r>
+        <w:t>donnée</w:t>
+      </w:r>
+      <w:proofErr w:type="gramEnd"/>
+      <w:r>
+        <w:t xml:space="preserve"> : </w:t>
       </w:r>
       <w:r>
         <w:t xml:space="preserve">base de connaissance (une liste chainée </w:t>
@@ -10489,8 +11750,13 @@
           <w:numId w:val="29"/>
         </w:numPr>
       </w:pPr>
-      <w:r>
-        <w:t xml:space="preserve">résultat : </w:t>
+      <w:proofErr w:type="gramStart"/>
+      <w:r>
+        <w:t>résultat</w:t>
+      </w:r>
+      <w:proofErr w:type="gramEnd"/>
+      <w:r>
+        <w:t xml:space="preserve"> : </w:t>
       </w:r>
       <w:r>
         <w:t>renvoie un pointeur sur la base de connaissance auquel a été ajouté une nouvelle règle.</w:t>
@@ -10501,7 +11767,13 @@
         <w:pStyle w:val="Titre3"/>
       </w:pPr>
       <w:r>
-        <w:t>La gestion des proposition en mémoire</w:t>
+        <w:t>La gestion des proposition</w:t>
+      </w:r>
+      <w:r>
+        <w:t>s</w:t>
+      </w:r>
+      <w:r>
+        <w:t xml:space="preserve"> en mémoire</w:t>
       </w:r>
     </w:p>
     <w:p/>
@@ -10708,6 +11980,9 @@
     </w:p>
     <w:p>
       <w:r>
+        <w:rPr>
+          <w:noProof/>
+        </w:rPr>
         <w:drawing>
           <wp:inline distT="0" distB="0" distL="0" distR="0" wp14:anchorId="685AA16D" wp14:editId="77EFBCFE">
             <wp:extent cx="2743438" cy="868755"/>
@@ -10805,7 +12080,14 @@
         <w:t>Paramètre</w:t>
       </w:r>
     </w:p>
-    <w:p/>
+    <w:p>
+      <w:pPr>
+        <w:rPr>
+          <w:b/>
+          <w:bCs/>
+        </w:rPr>
+      </w:pPr>
+    </w:p>
     <w:p>
       <w:pPr>
         <w:pStyle w:val="Titre4"/>
@@ -10904,6 +12186,7 @@
         <w:docPartUnique/>
       </w:docPartObj>
     </w:sdtPr>
+    <w:sdtEndPr/>
     <w:sdtContent>
       <w:p>
         <w:pPr>
@@ -16431,15 +17714,16 @@
 </file>
 
 <file path=customXml/item1.xml><?xml version="1.0" encoding="utf-8"?>
-<?mso-contentType ?>
-<FormTemplates xmlns="http://schemas.microsoft.com/sharepoint/v3/contenttype/forms">
-  <Display>DocumentLibraryForm</Display>
-  <Edit>DocumentLibraryForm</Edit>
-  <New>DocumentLibraryForm</New>
-</FormTemplates>
+<p:properties xmlns:p="http://schemas.microsoft.com/office/2006/metadata/properties" xmlns:xsi="http://www.w3.org/2001/XMLSchema-instance" xmlns:pc="http://schemas.microsoft.com/office/infopath/2007/PartnerControls">
+  <documentManagement/>
+</p:properties>
 </file>
 
 <file path=customXml/item2.xml><?xml version="1.0" encoding="utf-8"?>
+<b:Sources xmlns:b="http://schemas.openxmlformats.org/officeDocument/2006/bibliography" xmlns="http://schemas.openxmlformats.org/officeDocument/2006/bibliography" SelectedStyle="\APASixthEditionOfficeOnline.xsl" StyleName="APA" Version="6"/>
+</file>
+
+<file path=customXml/item3.xml><?xml version="1.0" encoding="utf-8"?>
 <ct:contentTypeSchema xmlns:ct="http://schemas.microsoft.com/office/2006/metadata/contentType" xmlns:ma="http://schemas.microsoft.com/office/2006/metadata/properties/metaAttributes" ct:_="" ma:_="" ma:contentTypeName="Document" ma:contentTypeID="0x010100656473A31C00EE4EBF071CED4DEB1FAF" ma:contentTypeVersion="10" ma:contentTypeDescription="Crée un document." ma:contentTypeScope="" ma:versionID="96f8dfa32c20d07f54f4b99888f04e55">
   <xsd:schema xmlns:xsd="http://www.w3.org/2001/XMLSchema" xmlns:xs="http://www.w3.org/2001/XMLSchema" xmlns:p="http://schemas.microsoft.com/office/2006/metadata/properties" xmlns:ns3="c417d3a4-f8ee-41b3-bb9f-205e6a1ee1db" targetNamespace="http://schemas.microsoft.com/office/2006/metadata/properties" ma:root="true" ma:fieldsID="40a360c9f505e76a6853a409a234ac48" ns3:_="">
     <xsd:import namespace="c417d3a4-f8ee-41b3-bb9f-205e6a1ee1db"/>
@@ -16623,25 +17907,33 @@
 </ct:contentTypeSchema>
 </file>
 
-<file path=customXml/item3.xml><?xml version="1.0" encoding="utf-8"?>
-<b:Sources xmlns:b="http://schemas.openxmlformats.org/officeDocument/2006/bibliography" xmlns="http://schemas.openxmlformats.org/officeDocument/2006/bibliography" SelectedStyle="\APASixthEditionOfficeOnline.xsl" StyleName="APA" Version="6"/>
-</file>
-
 <file path=customXml/item4.xml><?xml version="1.0" encoding="utf-8"?>
-<p:properties xmlns:p="http://schemas.microsoft.com/office/2006/metadata/properties" xmlns:xsi="http://www.w3.org/2001/XMLSchema-instance" xmlns:pc="http://schemas.microsoft.com/office/infopath/2007/PartnerControls">
-  <documentManagement/>
-</p:properties>
+<?mso-contentType ?>
+<FormTemplates xmlns="http://schemas.microsoft.com/sharepoint/v3/contenttype/forms">
+  <Display>DocumentLibraryForm</Display>
+  <Edit>DocumentLibraryForm</Edit>
+  <New>DocumentLibraryForm</New>
+</FormTemplates>
 </file>
 
 <file path=customXml/itemProps1.xml><?xml version="1.0" encoding="utf-8"?>
-<ds:datastoreItem xmlns:ds="http://schemas.openxmlformats.org/officeDocument/2006/customXml" ds:itemID="{FEDD91B7-CFA6-4191-860E-2CB2B17C1B6D}">
+<ds:datastoreItem xmlns:ds="http://schemas.openxmlformats.org/officeDocument/2006/customXml" ds:itemID="{C9BC2DB3-3663-4CA4-974C-67307114B448}">
   <ds:schemaRefs>
-    <ds:schemaRef ds:uri="http://schemas.microsoft.com/sharepoint/v3/contenttype/forms"/>
+    <ds:schemaRef ds:uri="http://schemas.microsoft.com/office/2006/metadata/properties"/>
+    <ds:schemaRef ds:uri="http://schemas.microsoft.com/office/infopath/2007/PartnerControls"/>
   </ds:schemaRefs>
 </ds:datastoreItem>
 </file>
 
 <file path=customXml/itemProps2.xml><?xml version="1.0" encoding="utf-8"?>
+<ds:datastoreItem xmlns:ds="http://schemas.openxmlformats.org/officeDocument/2006/customXml" ds:itemID="{79343E85-FF58-484A-B108-80AB08594D9A}">
+  <ds:schemaRefs>
+    <ds:schemaRef ds:uri="http://schemas.openxmlformats.org/officeDocument/2006/bibliography"/>
+  </ds:schemaRefs>
+</ds:datastoreItem>
+</file>
+
+<file path=customXml/itemProps3.xml><?xml version="1.0" encoding="utf-8"?>
 <ds:datastoreItem xmlns:ds="http://schemas.openxmlformats.org/officeDocument/2006/customXml" ds:itemID="{D79D7DB5-D511-47A9-9FC9-2C1E9F25C6C2}">
   <ds:schemaRefs>
     <ds:schemaRef ds:uri="http://schemas.microsoft.com/office/2006/metadata/contentType"/>
@@ -16659,19 +17951,10 @@
 </ds:datastoreItem>
 </file>
 
-<file path=customXml/itemProps3.xml><?xml version="1.0" encoding="utf-8"?>
-<ds:datastoreItem xmlns:ds="http://schemas.openxmlformats.org/officeDocument/2006/customXml" ds:itemID="{79343E85-FF58-484A-B108-80AB08594D9A}">
+<file path=customXml/itemProps4.xml><?xml version="1.0" encoding="utf-8"?>
+<ds:datastoreItem xmlns:ds="http://schemas.openxmlformats.org/officeDocument/2006/customXml" ds:itemID="{FEDD91B7-CFA6-4191-860E-2CB2B17C1B6D}">
   <ds:schemaRefs>
-    <ds:schemaRef ds:uri="http://schemas.openxmlformats.org/officeDocument/2006/bibliography"/>
-  </ds:schemaRefs>
-</ds:datastoreItem>
-</file>
-
-<file path=customXml/itemProps4.xml><?xml version="1.0" encoding="utf-8"?>
-<ds:datastoreItem xmlns:ds="http://schemas.openxmlformats.org/officeDocument/2006/customXml" ds:itemID="{C9BC2DB3-3663-4CA4-974C-67307114B448}">
-  <ds:schemaRefs>
-    <ds:schemaRef ds:uri="http://schemas.microsoft.com/office/2006/metadata/properties"/>
-    <ds:schemaRef ds:uri="http://schemas.microsoft.com/office/infopath/2007/PartnerControls"/>
+    <ds:schemaRef ds:uri="http://schemas.microsoft.com/sharepoint/v3/contenttype/forms"/>
   </ds:schemaRefs>
 </ds:datastoreItem>
 </file>
</xml_diff>

<commit_message>
rédaction rapport/ amélioration menu
</commit_message>
<xml_diff>
--- a/doc/rapport_projet_LO21.docx
+++ b/doc/rapport_projet_LO21.docx
@@ -1804,50 +1804,46 @@
           <w:color w:val="D4D4D4"/>
           <w:sz w:val="23"/>
           <w:szCs w:val="23"/>
-          <w:lang w:eastAsia="fr-FR"/>
-        </w:rPr>
-      </w:pPr>
-      <w:proofErr w:type="spellStart"/>
+          <w:lang w:val="en-US" w:eastAsia="fr-FR"/>
+        </w:rPr>
+      </w:pPr>
       <w:r>
         <w:rPr>
           <w:rFonts w:ascii="Consolas" w:eastAsia="Times New Roman" w:hAnsi="Consolas" w:cs="Times New Roman"/>
           <w:color w:val="60A0F5"/>
           <w:sz w:val="23"/>
           <w:szCs w:val="23"/>
-          <w:lang w:eastAsia="fr-FR"/>
+          <w:lang w:val="en-US" w:eastAsia="fr-FR"/>
         </w:rPr>
         <w:t>typedef</w:t>
       </w:r>
-      <w:proofErr w:type="spellEnd"/>
-      <w:r>
-        <w:rPr>
-          <w:rFonts w:ascii="Consolas" w:eastAsia="Times New Roman" w:hAnsi="Consolas" w:cs="Times New Roman"/>
-          <w:color w:val="D4D4D4"/>
-          <w:sz w:val="23"/>
-          <w:szCs w:val="23"/>
-          <w:lang w:eastAsia="fr-FR"/>
+      <w:r>
+        <w:rPr>
+          <w:rFonts w:ascii="Consolas" w:eastAsia="Times New Roman" w:hAnsi="Consolas" w:cs="Times New Roman"/>
+          <w:color w:val="D4D4D4"/>
+          <w:sz w:val="23"/>
+          <w:szCs w:val="23"/>
+          <w:lang w:val="en-US" w:eastAsia="fr-FR"/>
         </w:rPr>
         <w:t> </w:t>
       </w:r>
-      <w:proofErr w:type="spellStart"/>
       <w:r>
         <w:rPr>
           <w:rFonts w:ascii="Consolas" w:eastAsia="Times New Roman" w:hAnsi="Consolas" w:cs="Times New Roman"/>
           <w:color w:val="569CD6"/>
           <w:sz w:val="23"/>
           <w:szCs w:val="23"/>
-          <w:lang w:eastAsia="fr-FR"/>
+          <w:lang w:val="en-US" w:eastAsia="fr-FR"/>
         </w:rPr>
         <w:t>struct</w:t>
       </w:r>
-      <w:proofErr w:type="spellEnd"/>
-      <w:r>
-        <w:rPr>
-          <w:rFonts w:ascii="Consolas" w:eastAsia="Times New Roman" w:hAnsi="Consolas" w:cs="Times New Roman"/>
-          <w:color w:val="D4D4D4"/>
-          <w:sz w:val="23"/>
-          <w:szCs w:val="23"/>
-          <w:lang w:eastAsia="fr-FR"/>
+      <w:r>
+        <w:rPr>
+          <w:rFonts w:ascii="Consolas" w:eastAsia="Times New Roman" w:hAnsi="Consolas" w:cs="Times New Roman"/>
+          <w:color w:val="D4D4D4"/>
+          <w:sz w:val="23"/>
+          <w:szCs w:val="23"/>
+          <w:lang w:val="en-US" w:eastAsia="fr-FR"/>
         </w:rPr>
         <w:t> </w:t>
       </w:r>
@@ -1858,7 +1854,7 @@
           <w:color w:val="D4D4D4"/>
           <w:sz w:val="23"/>
           <w:szCs w:val="23"/>
-          <w:lang w:eastAsia="fr-FR"/>
+          <w:lang w:val="en-US" w:eastAsia="fr-FR"/>
         </w:rPr>
         <w:t>PremisseElem</w:t>
       </w:r>
@@ -1875,16 +1871,16 @@
           <w:color w:val="D4D4D4"/>
           <w:sz w:val="23"/>
           <w:szCs w:val="23"/>
-          <w:lang w:eastAsia="fr-FR"/>
-        </w:rPr>
-      </w:pPr>
-      <w:r>
-        <w:rPr>
-          <w:rFonts w:ascii="Consolas" w:eastAsia="Times New Roman" w:hAnsi="Consolas" w:cs="Times New Roman"/>
-          <w:color w:val="D4D4D4"/>
-          <w:sz w:val="23"/>
-          <w:szCs w:val="23"/>
-          <w:lang w:eastAsia="fr-FR"/>
+          <w:lang w:val="en-US" w:eastAsia="fr-FR"/>
+        </w:rPr>
+      </w:pPr>
+      <w:r>
+        <w:rPr>
+          <w:rFonts w:ascii="Consolas" w:eastAsia="Times New Roman" w:hAnsi="Consolas" w:cs="Times New Roman"/>
+          <w:color w:val="D4D4D4"/>
+          <w:sz w:val="23"/>
+          <w:szCs w:val="23"/>
+          <w:lang w:val="en-US" w:eastAsia="fr-FR"/>
         </w:rPr>
         <w:t>{</w:t>
       </w:r>
@@ -1900,16 +1896,16 @@
           <w:color w:val="D4D4D4"/>
           <w:sz w:val="23"/>
           <w:szCs w:val="23"/>
-          <w:lang w:eastAsia="fr-FR"/>
-        </w:rPr>
-      </w:pPr>
-      <w:r>
-        <w:rPr>
-          <w:rFonts w:ascii="Consolas" w:eastAsia="Times New Roman" w:hAnsi="Consolas" w:cs="Times New Roman"/>
-          <w:color w:val="D4D4D4"/>
-          <w:sz w:val="23"/>
-          <w:szCs w:val="23"/>
-          <w:lang w:eastAsia="fr-FR"/>
+          <w:lang w:val="en-US" w:eastAsia="fr-FR"/>
+        </w:rPr>
+      </w:pPr>
+      <w:r>
+        <w:rPr>
+          <w:rFonts w:ascii="Consolas" w:eastAsia="Times New Roman" w:hAnsi="Consolas" w:cs="Times New Roman"/>
+          <w:color w:val="D4D4D4"/>
+          <w:sz w:val="23"/>
+          <w:szCs w:val="23"/>
+          <w:lang w:val="en-US" w:eastAsia="fr-FR"/>
         </w:rPr>
         <w:t>    Proposition         </w:t>
       </w:r>
@@ -1919,19 +1915,31 @@
           <w:color w:val="A0A0A0"/>
           <w:sz w:val="23"/>
           <w:szCs w:val="23"/>
-          <w:lang w:eastAsia="fr-FR"/>
+          <w:lang w:val="en-US" w:eastAsia="fr-FR"/>
         </w:rPr>
         <w:t>*</w:t>
       </w:r>
-      <w:r>
-        <w:rPr>
-          <w:rFonts w:ascii="Consolas" w:eastAsia="Times New Roman" w:hAnsi="Consolas" w:cs="Times New Roman"/>
-          <w:color w:val="D4D4D4"/>
-          <w:sz w:val="23"/>
-          <w:szCs w:val="23"/>
-          <w:lang w:eastAsia="fr-FR"/>
-        </w:rPr>
-        <w:t>valeur;</w:t>
+      <w:proofErr w:type="spellStart"/>
+      <w:r>
+        <w:rPr>
+          <w:rFonts w:ascii="Consolas" w:eastAsia="Times New Roman" w:hAnsi="Consolas" w:cs="Times New Roman"/>
+          <w:color w:val="D4D4D4"/>
+          <w:sz w:val="23"/>
+          <w:szCs w:val="23"/>
+          <w:lang w:val="en-US" w:eastAsia="fr-FR"/>
+        </w:rPr>
+        <w:t>valeur</w:t>
+      </w:r>
+      <w:proofErr w:type="spellEnd"/>
+      <w:r>
+        <w:rPr>
+          <w:rFonts w:ascii="Consolas" w:eastAsia="Times New Roman" w:hAnsi="Consolas" w:cs="Times New Roman"/>
+          <w:color w:val="D4D4D4"/>
+          <w:sz w:val="23"/>
+          <w:szCs w:val="23"/>
+          <w:lang w:val="en-US" w:eastAsia="fr-FR"/>
+        </w:rPr>
+        <w:t>;</w:t>
       </w:r>
     </w:p>
     <w:p>
@@ -1945,38 +1953,36 @@
           <w:color w:val="D4D4D4"/>
           <w:sz w:val="23"/>
           <w:szCs w:val="23"/>
-          <w:lang w:eastAsia="fr-FR"/>
-        </w:rPr>
-      </w:pPr>
-      <w:r>
-        <w:rPr>
-          <w:rFonts w:ascii="Consolas" w:eastAsia="Times New Roman" w:hAnsi="Consolas" w:cs="Times New Roman"/>
-          <w:color w:val="D4D4D4"/>
-          <w:sz w:val="23"/>
-          <w:szCs w:val="23"/>
-          <w:lang w:eastAsia="fr-FR"/>
+          <w:lang w:val="en-US" w:eastAsia="fr-FR"/>
+        </w:rPr>
+      </w:pPr>
+      <w:r>
+        <w:rPr>
+          <w:rFonts w:ascii="Consolas" w:eastAsia="Times New Roman" w:hAnsi="Consolas" w:cs="Times New Roman"/>
+          <w:color w:val="D4D4D4"/>
+          <w:sz w:val="23"/>
+          <w:szCs w:val="23"/>
+          <w:lang w:val="en-US" w:eastAsia="fr-FR"/>
         </w:rPr>
         <w:t>    </w:t>
       </w:r>
-      <w:proofErr w:type="spellStart"/>
       <w:r>
         <w:rPr>
           <w:rFonts w:ascii="Consolas" w:eastAsia="Times New Roman" w:hAnsi="Consolas" w:cs="Times New Roman"/>
           <w:color w:val="569CD6"/>
           <w:sz w:val="23"/>
           <w:szCs w:val="23"/>
-          <w:lang w:eastAsia="fr-FR"/>
+          <w:lang w:val="en-US" w:eastAsia="fr-FR"/>
         </w:rPr>
         <w:t>struct</w:t>
       </w:r>
-      <w:proofErr w:type="spellEnd"/>
-      <w:r>
-        <w:rPr>
-          <w:rFonts w:ascii="Consolas" w:eastAsia="Times New Roman" w:hAnsi="Consolas" w:cs="Times New Roman"/>
-          <w:color w:val="D4D4D4"/>
-          <w:sz w:val="23"/>
-          <w:szCs w:val="23"/>
-          <w:lang w:eastAsia="fr-FR"/>
+      <w:r>
+        <w:rPr>
+          <w:rFonts w:ascii="Consolas" w:eastAsia="Times New Roman" w:hAnsi="Consolas" w:cs="Times New Roman"/>
+          <w:color w:val="D4D4D4"/>
+          <w:sz w:val="23"/>
+          <w:szCs w:val="23"/>
+          <w:lang w:val="en-US" w:eastAsia="fr-FR"/>
         </w:rPr>
         <w:t> </w:t>
       </w:r>
@@ -1987,7 +1993,7 @@
           <w:color w:val="D4D4D4"/>
           <w:sz w:val="23"/>
           <w:szCs w:val="23"/>
-          <w:lang w:eastAsia="fr-FR"/>
+          <w:lang w:val="en-US" w:eastAsia="fr-FR"/>
         </w:rPr>
         <w:t>PremisseElem</w:t>
       </w:r>
@@ -1998,7 +2004,7 @@
           <w:color w:val="D4D4D4"/>
           <w:sz w:val="23"/>
           <w:szCs w:val="23"/>
-          <w:lang w:eastAsia="fr-FR"/>
+          <w:lang w:val="en-US" w:eastAsia="fr-FR"/>
         </w:rPr>
         <w:t> </w:t>
       </w:r>
@@ -2008,7 +2014,7 @@
           <w:color w:val="569CD6"/>
           <w:sz w:val="23"/>
           <w:szCs w:val="23"/>
-          <w:lang w:eastAsia="fr-FR"/>
+          <w:lang w:val="en-US" w:eastAsia="fr-FR"/>
         </w:rPr>
         <w:t>*</w:t>
       </w:r>
@@ -2019,7 +2025,7 @@
           <w:color w:val="D4D4D4"/>
           <w:sz w:val="23"/>
           <w:szCs w:val="23"/>
-          <w:lang w:eastAsia="fr-FR"/>
+          <w:lang w:val="en-US" w:eastAsia="fr-FR"/>
         </w:rPr>
         <w:t>elemSuivant</w:t>
       </w:r>
@@ -2030,7 +2036,7 @@
           <w:color w:val="D4D4D4"/>
           <w:sz w:val="23"/>
           <w:szCs w:val="23"/>
-          <w:lang w:eastAsia="fr-FR"/>
+          <w:lang w:val="en-US" w:eastAsia="fr-FR"/>
         </w:rPr>
         <w:t>;</w:t>
       </w:r>
@@ -2046,16 +2052,16 @@
           <w:color w:val="D4D4D4"/>
           <w:sz w:val="23"/>
           <w:szCs w:val="23"/>
-          <w:lang w:eastAsia="fr-FR"/>
-        </w:rPr>
-      </w:pPr>
-      <w:r>
-        <w:rPr>
-          <w:rFonts w:ascii="Consolas" w:eastAsia="Times New Roman" w:hAnsi="Consolas" w:cs="Times New Roman"/>
-          <w:color w:val="D4D4D4"/>
-          <w:sz w:val="23"/>
-          <w:szCs w:val="23"/>
-          <w:lang w:eastAsia="fr-FR"/>
+          <w:lang w:val="en-US" w:eastAsia="fr-FR"/>
+        </w:rPr>
+      </w:pPr>
+      <w:r>
+        <w:rPr>
+          <w:rFonts w:ascii="Consolas" w:eastAsia="Times New Roman" w:hAnsi="Consolas" w:cs="Times New Roman"/>
+          <w:color w:val="D4D4D4"/>
+          <w:sz w:val="23"/>
+          <w:szCs w:val="23"/>
+          <w:lang w:val="en-US" w:eastAsia="fr-FR"/>
         </w:rPr>
         <w:t>}</w:t>
       </w:r>
@@ -2066,7 +2072,7 @@
           <w:color w:val="D4D4D4"/>
           <w:sz w:val="23"/>
           <w:szCs w:val="23"/>
-          <w:lang w:eastAsia="fr-FR"/>
+          <w:lang w:val="en-US" w:eastAsia="fr-FR"/>
         </w:rPr>
         <w:t>PremisseElem</w:t>
       </w:r>
@@ -2077,7 +2083,7 @@
           <w:color w:val="D4D4D4"/>
           <w:sz w:val="23"/>
           <w:szCs w:val="23"/>
-          <w:lang w:eastAsia="fr-FR"/>
+          <w:lang w:val="en-US" w:eastAsia="fr-FR"/>
         </w:rPr>
         <w:t>;</w:t>
       </w:r>
@@ -2085,6 +2091,9 @@
     <w:p>
       <w:pPr>
         <w:ind w:left="720"/>
+        <w:rPr>
+          <w:lang w:val="en-US"/>
+        </w:rPr>
       </w:pPr>
     </w:p>
     <w:p>
@@ -10698,8 +10707,8 @@
     <w:p>
       <w:r>
         <w:drawing>
-          <wp:inline distT="0" distB="0" distL="0" distR="0" wp14:anchorId="363762E6" wp14:editId="05D9DA17">
-            <wp:extent cx="2789162" cy="823031"/>
+          <wp:inline distT="0" distB="0" distL="0" distR="0" wp14:anchorId="053AD7CC" wp14:editId="3D7564C8">
+            <wp:extent cx="2636748" cy="685859"/>
             <wp:effectExtent l="0" t="0" r="0" b="0"/>
             <wp:docPr id="1" name="Image 1"/>
             <wp:cNvGraphicFramePr>
@@ -10721,7 +10730,7 @@
                   <pic:spPr>
                     <a:xfrm>
                       <a:off x="0" y="0"/>
-                      <a:ext cx="2789162" cy="823031"/>
+                      <a:ext cx="2636748" cy="685859"/>
                     </a:xfrm>
                     <a:prstGeom prst="rect">
                       <a:avLst/>
@@ -10736,10 +10745,36 @@
     </w:p>
     <w:p>
       <w:r>
-        <w:t>A ce moment le programme demande à l’utilisateur de choisir l’action qu’il veut faire. L’utilisateur doit entrer un chiffre entre 1 et 4 et l’acquisition est contrôlé sans message d’erreur.</w:t>
-      </w:r>
-    </w:p>
-    <w:p/>
+        <w:t xml:space="preserve">A ce moment le programme demande à l’utilisateur de choisir l’action qu’il veut faire. L’utilisateur doit entrer un chiffre entre 1 et </w:t>
+      </w:r>
+      <w:r>
+        <w:t>3</w:t>
+      </w:r>
+      <w:r>
+        <w:t>,</w:t>
+      </w:r>
+      <w:r>
+        <w:t xml:space="preserve"> l’acquisition est </w:t>
+      </w:r>
+      <w:r>
+        <w:t>contrôlée</w:t>
+      </w:r>
+      <w:r>
+        <w:t xml:space="preserve"> sans message d’erreur</w:t>
+      </w:r>
+      <w:r>
+        <w:t xml:space="preserve">. Puis le programme lance le </w:t>
+      </w:r>
+      <w:r>
+        <w:t>sous-programme</w:t>
+      </w:r>
+      <w:r>
+        <w:t xml:space="preserve"> désiré par l’utilisateur</w:t>
+      </w:r>
+      <w:r>
+        <w:t>, et nous allons détailler par la suite comment ils fonctionnent.</w:t>
+      </w:r>
+    </w:p>
     <w:p>
       <w:pPr>
         <w:pStyle w:val="Titre4"/>
@@ -10750,7 +10785,21 @@
     </w:p>
     <w:p>
       <w:r>
-        <w:t xml:space="preserve">Cette fonction est le cœur du projet c’est elle qui réalise </w:t>
+        <w:t>La</w:t>
+      </w:r>
+      <w:r>
+        <w:t xml:space="preserve"> fonction</w:t>
+      </w:r>
+      <w:r>
+        <w:t xml:space="preserve"> </w:t>
+      </w:r>
+      <w:proofErr w:type="spellStart"/>
+      <w:r>
+        <w:t>systemExpert</w:t>
+      </w:r>
+      <w:proofErr w:type="spellEnd"/>
+      <w:r>
+        <w:t xml:space="preserve"> est le cœur du projet c’est elle qui réalise </w:t>
       </w:r>
       <w:r>
         <w:t>tous</w:t>
@@ -10834,6 +10883,9 @@
     </w:p>
     <w:p>
       <w:r>
+        <w:rPr>
+          <w:noProof/>
+        </w:rPr>
         <w:drawing>
           <wp:inline distT="0" distB="0" distL="0" distR="0" wp14:anchorId="178D321D" wp14:editId="1EC845E6">
             <wp:extent cx="3223539" cy="777307"/>
@@ -10909,7 +10961,107 @@
         <w:t>Pour finir o</w:t>
       </w:r>
       <w:r>
-        <w:t xml:space="preserve">n lance le moteur d’inférence </w:t>
+        <w:t>n lance le moteur d’inférence</w:t>
+      </w:r>
+      <w:r>
+        <w:t>, et on affiche le résultat de ce dernier pour que l’utilisateur sache quelle</w:t>
+      </w:r>
+      <w:r>
+        <w:t>s</w:t>
+      </w:r>
+      <w:r>
+        <w:t xml:space="preserve"> proposition </w:t>
+      </w:r>
+      <w:r>
+        <w:t>ont</w:t>
+      </w:r>
+      <w:r>
+        <w:t xml:space="preserve"> été déterminée</w:t>
+      </w:r>
+      <w:r>
+        <w:t>s</w:t>
+      </w:r>
+      <w:r>
+        <w:t xml:space="preserve"> comme vrai</w:t>
+      </w:r>
+      <w:r>
+        <w:t>e</w:t>
+      </w:r>
+      <w:r>
+        <w:t>s</w:t>
+      </w:r>
+      <w:r>
+        <w:t xml:space="preserve">. Avant que la </w:t>
+      </w:r>
+      <w:r>
+        <w:t xml:space="preserve">fonction ne se termine il faut bien pensé à </w:t>
+      </w:r>
+      <w:r>
+        <w:t>libérer l’espace mémoire utiliser par nos structure de donné pour évit</w:t>
+      </w:r>
+      <w:r>
+        <w:t xml:space="preserve">er les fuites de mémoires. Pour ce faire on </w:t>
+      </w:r>
+      <w:r>
+        <w:t>utilise</w:t>
+      </w:r>
+      <w:r>
+        <w:t xml:space="preserve"> </w:t>
+      </w:r>
+      <w:proofErr w:type="spellStart"/>
+      <w:r>
+        <w:lastRenderedPageBreak/>
+        <w:t>deleteAllBDC</w:t>
+      </w:r>
+      <w:proofErr w:type="spellEnd"/>
+      <w:r>
+        <w:t xml:space="preserve"> qui déconstruit la base de </w:t>
+      </w:r>
+      <w:r>
+        <w:t xml:space="preserve">connaissance et libère la mémoire </w:t>
+      </w:r>
+      <w:r>
+        <w:t>utilisé</w:t>
+      </w:r>
+      <w:r>
+        <w:t xml:space="preserve"> par les règle. </w:t>
+      </w:r>
+      <w:r>
+        <w:t xml:space="preserve">Puis </w:t>
+      </w:r>
+      <w:proofErr w:type="spellStart"/>
+      <w:r>
+        <w:t>deletePremisse</w:t>
+      </w:r>
+      <w:proofErr w:type="spellEnd"/>
+      <w:r>
+        <w:t xml:space="preserve"> qui ce charge de </w:t>
+      </w:r>
+      <w:r>
+        <w:t>déconstruire</w:t>
+      </w:r>
+      <w:r>
+        <w:t xml:space="preserve"> la </w:t>
+      </w:r>
+      <w:r>
+        <w:t xml:space="preserve">conclusion mais sans détruire les proposition et enfin la fonction </w:t>
+      </w:r>
+      <w:proofErr w:type="spellStart"/>
+      <w:r>
+        <w:t>deletePremisseProposition</w:t>
+      </w:r>
+      <w:proofErr w:type="spellEnd"/>
+      <w:r>
+        <w:t xml:space="preserve"> se char</w:t>
+      </w:r>
+      <w:r>
+        <w:t>g</w:t>
+      </w:r>
+      <w:r>
+        <w:t>e de libérer toute les proposition qui sont dans listProp. Comme nous l’avons expliqué précédemment</w:t>
+      </w:r>
+      <w:r>
+        <w:t xml:space="preserve"> toute les proposition sont enregistré dans cette variable ainsi on est sur de bien tout avoir libérer.</w:t>
       </w:r>
     </w:p>
     <w:p>
@@ -10917,45 +11069,335 @@
         <w:pStyle w:val="Titre4"/>
       </w:pPr>
       <w:r>
-        <w:lastRenderedPageBreak/>
         <w:t>Gérer la base de connaissance</w:t>
       </w:r>
     </w:p>
+    <w:p>
+      <w:r>
+        <w:t xml:space="preserve">Lorsque l’utilisateur choisi l’option 2 sur le menu principal il est </w:t>
+      </w:r>
+      <w:r>
+        <w:t>envoyé</w:t>
+      </w:r>
+      <w:r>
+        <w:t xml:space="preserve"> sur ce sous menu qui va lui permettre de </w:t>
+      </w:r>
+      <w:r>
+        <w:t>faire des opération sur la base de connaissances.</w:t>
+      </w:r>
+    </w:p>
+    <w:p>
+      <w:r>
+        <w:drawing>
+          <wp:inline distT="0" distB="0" distL="0" distR="0" wp14:anchorId="6F153F75" wp14:editId="1D306C75">
+            <wp:extent cx="4054191" cy="800169"/>
+            <wp:effectExtent l="0" t="0" r="3810" b="0"/>
+            <wp:docPr id="4" name="Image 4"/>
+            <wp:cNvGraphicFramePr>
+              <a:graphicFrameLocks xmlns:a="http://schemas.openxmlformats.org/drawingml/2006/main" noChangeAspect="1"/>
+            </wp:cNvGraphicFramePr>
+            <a:graphic xmlns:a="http://schemas.openxmlformats.org/drawingml/2006/main">
+              <a:graphicData uri="http://schemas.openxmlformats.org/drawingml/2006/picture">
+                <pic:pic xmlns:pic="http://schemas.openxmlformats.org/drawingml/2006/picture">
+                  <pic:nvPicPr>
+                    <pic:cNvPr id="1" name=""/>
+                    <pic:cNvPicPr/>
+                  </pic:nvPicPr>
+                  <pic:blipFill>
+                    <a:blip r:embed="rId13"/>
+                    <a:stretch>
+                      <a:fillRect/>
+                    </a:stretch>
+                  </pic:blipFill>
+                  <pic:spPr>
+                    <a:xfrm>
+                      <a:off x="0" y="0"/>
+                      <a:ext cx="4054191" cy="800169"/>
+                    </a:xfrm>
+                    <a:prstGeom prst="rect">
+                      <a:avLst/>
+                    </a:prstGeom>
+                  </pic:spPr>
+                </pic:pic>
+              </a:graphicData>
+            </a:graphic>
+          </wp:inline>
+        </w:drawing>
+      </w:r>
+    </w:p>
+    <w:p>
+      <w:r>
+        <w:t>Si l’</w:t>
+      </w:r>
+      <w:r>
+        <w:t>utilisateur</w:t>
+      </w:r>
+      <w:r>
+        <w:t xml:space="preserve"> choisi d’affiche la Base de connaissance, alors la base de connaissance est construite à l’aide de la fonction </w:t>
+      </w:r>
+      <w:proofErr w:type="spellStart"/>
+      <w:r>
+        <w:t>readBDC</w:t>
+      </w:r>
+      <w:proofErr w:type="spellEnd"/>
+      <w:r>
+        <w:t xml:space="preserve"> à partir des informations contenu dans le fichier associé. </w:t>
+      </w:r>
+      <w:r>
+        <w:rPr>
+          <w:color w:val="000000" w:themeColor="text1"/>
+          <w:highlight w:val="red"/>
+        </w:rPr>
+        <w:t xml:space="preserve">Voici le fonctionnement ce </w:t>
+      </w:r>
+      <w:proofErr w:type="spellStart"/>
+      <w:r>
+        <w:rPr>
+          <w:color w:val="000000" w:themeColor="text1"/>
+          <w:highlight w:val="red"/>
+        </w:rPr>
+        <w:t>ce</w:t>
+      </w:r>
+      <w:proofErr w:type="spellEnd"/>
+      <w:r>
+        <w:rPr>
+          <w:color w:val="000000" w:themeColor="text1"/>
+          <w:highlight w:val="red"/>
+        </w:rPr>
+        <w:t xml:space="preserve"> </w:t>
+      </w:r>
+      <w:proofErr w:type="spellStart"/>
+      <w:r>
+        <w:rPr>
+          <w:color w:val="000000" w:themeColor="text1"/>
+          <w:highlight w:val="red"/>
+        </w:rPr>
+        <w:t>sous programme</w:t>
+      </w:r>
+      <w:proofErr w:type="spellEnd"/>
+      <w:r>
+        <w:rPr>
+          <w:color w:val="000000" w:themeColor="text1"/>
+          <w:highlight w:val="red"/>
+        </w:rPr>
+        <w:t xml:space="preserve"> […].</w:t>
+      </w:r>
+      <w:r>
+        <w:rPr>
+          <w:color w:val="000000" w:themeColor="text1"/>
+        </w:rPr>
+        <w:t xml:space="preserve"> Une fois la base de connaissance crée on l’affiche avec la fonction</w:t>
+      </w:r>
+      <w:r>
+        <w:rPr>
+          <w:color w:val="000000" w:themeColor="text1"/>
+        </w:rPr>
+        <w:t xml:space="preserve"> </w:t>
+      </w:r>
+      <w:proofErr w:type="spellStart"/>
+      <w:r>
+        <w:rPr>
+          <w:color w:val="000000" w:themeColor="text1"/>
+        </w:rPr>
+        <w:t>afficheBDC</w:t>
+      </w:r>
+      <w:proofErr w:type="spellEnd"/>
+      <w:r>
+        <w:rPr>
+          <w:color w:val="000000" w:themeColor="text1"/>
+        </w:rPr>
+        <w:t xml:space="preserve">. Puis </w:t>
+      </w:r>
+      <w:r>
+        <w:rPr>
+          <w:color w:val="000000" w:themeColor="text1"/>
+        </w:rPr>
+        <w:t>on n’oublie pas</w:t>
+      </w:r>
+      <w:r>
+        <w:rPr>
+          <w:color w:val="000000" w:themeColor="text1"/>
+        </w:rPr>
+        <w:t xml:space="preserve"> de libérer l’espace en mémoire utilisé par la base de connaissance et listProp comme nous l’avons vu précédemment.</w:t>
+      </w:r>
+    </w:p>
+    <w:p>
+      <w:r>
+        <w:t xml:space="preserve">Si l’utilisateur choisi d’ajouter un </w:t>
+      </w:r>
+      <w:proofErr w:type="spellStart"/>
+      <w:r>
+        <w:t>regle</w:t>
+      </w:r>
+      <w:proofErr w:type="spellEnd"/>
+      <w:r>
+        <w:t xml:space="preserve"> à la base de connaissances alors </w:t>
+      </w:r>
+      <w:r>
+        <w:t xml:space="preserve">la fonction </w:t>
+      </w:r>
+      <w:proofErr w:type="spellStart"/>
+      <w:r>
+        <w:t>writeBDC</w:t>
+      </w:r>
+      <w:proofErr w:type="spellEnd"/>
+      <w:r>
+        <w:t xml:space="preserve"> ce lance. </w:t>
+      </w:r>
+      <w:r>
+        <w:rPr>
+          <w:highlight w:val="red"/>
+        </w:rPr>
+        <w:t>Voici sont fonctionnement […].</w:t>
+      </w:r>
+      <w:r>
+        <w:t xml:space="preserve"> </w:t>
+      </w:r>
+    </w:p>
+    <w:p>
+      <w:r>
+        <w:t xml:space="preserve">Pour que les fonction </w:t>
+      </w:r>
+      <w:proofErr w:type="spellStart"/>
+      <w:r>
+        <w:t>readBDC</w:t>
+      </w:r>
+      <w:proofErr w:type="spellEnd"/>
+      <w:r>
+        <w:t xml:space="preserve"> et </w:t>
+      </w:r>
+      <w:proofErr w:type="spellStart"/>
+      <w:r>
+        <w:t>writeBDC</w:t>
+      </w:r>
+      <w:proofErr w:type="spellEnd"/>
+      <w:r>
+        <w:t xml:space="preserve"> puis</w:t>
+      </w:r>
+      <w:r>
+        <w:t xml:space="preserve">se fonctionner correctement elles besoin d’un ficher dans lequel </w:t>
+      </w:r>
+      <w:r>
+        <w:t xml:space="preserve">lire et </w:t>
+      </w:r>
+      <w:proofErr w:type="spellStart"/>
+      <w:r>
+        <w:t>écire</w:t>
+      </w:r>
+      <w:proofErr w:type="spellEnd"/>
+      <w:r>
+        <w:t xml:space="preserve"> les informations avec la bonne struc</w:t>
+      </w:r>
+      <w:r>
+        <w:t>ture, par défaut le chemin de ce fichier es</w:t>
+      </w:r>
+      <w:r>
+        <w:t xml:space="preserve">t ../../file/bdc.csv. Mais selon les plateforme et les manière de compiler notre projet </w:t>
+      </w:r>
+      <w:r>
+        <w:t>il arrive</w:t>
+      </w:r>
+      <w:r>
+        <w:t xml:space="preserve"> que le ficher n’ai pas tout à fait ce même chemin par rapport à l’exécutable ou alors que l’utilisateur souhaite utiliser un tout autre fichier enregistré à un endroit quelconque de son ordinateur. </w:t>
+      </w:r>
+      <w:r>
+        <w:t xml:space="preserve">C’est pourquoi nous avons rajouter un fonctionnalité </w:t>
+      </w:r>
+      <w:r>
+        <w:t>permettant</w:t>
+      </w:r>
+      <w:r>
+        <w:t xml:space="preserve"> de modifié le chemin d’accès du fichier que l’on souhaite utiliser</w:t>
+      </w:r>
+      <w:r>
+        <w:t xml:space="preserve"> afin de rendre notre programme plus f</w:t>
+      </w:r>
+      <w:r>
+        <w:t>l</w:t>
+      </w:r>
+      <w:r>
+        <w:t xml:space="preserve">exible. Ainsi </w:t>
+      </w:r>
+      <w:r>
+        <w:t xml:space="preserve">lorsque l’utilisateur change le chemin du fichier le nouveau </w:t>
+      </w:r>
+      <w:r>
+        <w:t xml:space="preserve">chemin est passer en paramètre au fonction </w:t>
+      </w:r>
+      <w:proofErr w:type="spellStart"/>
+      <w:r>
+        <w:t>readBDC</w:t>
+      </w:r>
+      <w:proofErr w:type="spellEnd"/>
+      <w:r>
+        <w:t xml:space="preserve"> et </w:t>
+      </w:r>
+      <w:proofErr w:type="spellStart"/>
+      <w:r>
+        <w:t>writeBDC</w:t>
+      </w:r>
+      <w:proofErr w:type="spellEnd"/>
+      <w:r>
+        <w:t xml:space="preserve"> travaillent alors avec cet autre ficher. Néanmoins </w:t>
+      </w:r>
+      <w:r>
+        <w:t xml:space="preserve">pour cette acquisition on </w:t>
+      </w:r>
+      <w:r>
+        <w:t>n</w:t>
+      </w:r>
+      <w:r>
+        <w:t>e contrôle pas si l’</w:t>
+      </w:r>
+      <w:r>
+        <w:t>utilisateur</w:t>
+      </w:r>
+      <w:r>
+        <w:t xml:space="preserve"> entre le chemin d’un </w:t>
+      </w:r>
+      <w:r>
+        <w:t>fichier</w:t>
+      </w:r>
+      <w:r>
+        <w:t xml:space="preserve"> ou notre programme aura les droit d’accès ou</w:t>
+      </w:r>
+      <w:r>
+        <w:t xml:space="preserve"> même si ce chemin est cohérent. Il est donc de la </w:t>
+      </w:r>
+      <w:r>
+        <w:t>responsabilité</w:t>
+      </w:r>
+      <w:r>
+        <w:t xml:space="preserve"> de l’utilisateur de ne pas </w:t>
+      </w:r>
+      <w:r>
+        <w:t>rentrer quelque chose de faux à ce moment-là.</w:t>
+      </w:r>
+    </w:p>
+    <w:p>
+      <w:pPr>
+        <w:pStyle w:val="Titre4"/>
+      </w:pPr>
+      <w:r>
+        <w:t>Quitter</w:t>
+      </w:r>
+    </w:p>
     <w:p/>
     <w:p>
       <w:pPr>
-        <w:pStyle w:val="Titre4"/>
-      </w:pPr>
-      <w:r>
-        <w:t>Paramètre</w:t>
-      </w:r>
-    </w:p>
-    <w:p>
-      <w:pPr>
-        <w:rPr>
-          <w:b/>
-          <w:bCs/>
-        </w:rPr>
-      </w:pPr>
-    </w:p>
-    <w:p>
-      <w:pPr>
-        <w:pStyle w:val="Titre4"/>
-      </w:pPr>
-      <w:r>
-        <w:t>Quitter</w:t>
-      </w:r>
+        <w:rPr>
+          <w:rStyle w:val="Titre3Car"/>
+        </w:rPr>
+      </w:pPr>
     </w:p>
     <w:p/>
     <w:p>
-      <w:pPr>
-        <w:rPr>
-          <w:rStyle w:val="Titre3Car"/>
-        </w:rPr>
-      </w:pPr>
-    </w:p>
-    <w:p/>
-    <w:p/>
+      <w:proofErr w:type="spellStart"/>
+      <w:r>
+        <w:t>Cmake</w:t>
+      </w:r>
+      <w:proofErr w:type="spellEnd"/>
+    </w:p>
     <w:p/>
     <w:p/>
     <w:p/>
@@ -10984,8 +11426,8 @@
     <w:p/>
     <w:p/>
     <w:sectPr>
-      <w:headerReference w:type="default" r:id="rId13"/>
-      <w:footerReference w:type="default" r:id="rId14"/>
+      <w:headerReference w:type="default" r:id="rId14"/>
+      <w:footerReference w:type="default" r:id="rId15"/>
       <w:pgSz w:w="11906" w:h="16838"/>
       <w:pgMar w:top="1417" w:right="1417" w:bottom="1417" w:left="1417" w:header="708" w:footer="708" w:gutter="0"/>
       <w:pgBorders w:offsetFrom="page">
@@ -16564,15 +17006,6 @@
 </file>
 
 <file path=customXml/item1.xml><?xml version="1.0" encoding="utf-8"?>
-<?mso-contentType ?>
-<FormTemplates xmlns="http://schemas.microsoft.com/sharepoint/v3/contenttype/forms">
-  <Display>DocumentLibraryForm</Display>
-  <Edit>DocumentLibraryForm</Edit>
-  <New>DocumentLibraryForm</New>
-</FormTemplates>
-</file>
-
-<file path=customXml/item2.xml><?xml version="1.0" encoding="utf-8"?>
 <ct:contentTypeSchema xmlns:ct="http://schemas.microsoft.com/office/2006/metadata/contentType" xmlns:ma="http://schemas.microsoft.com/office/2006/metadata/properties/metaAttributes" ct:_="" ma:_="" ma:contentTypeName="Document" ma:contentTypeID="0x010100656473A31C00EE4EBF071CED4DEB1FAF" ma:contentTypeVersion="10" ma:contentTypeDescription="Crée un document." ma:contentTypeScope="" ma:versionID="96f8dfa32c20d07f54f4b99888f04e55">
   <xsd:schema xmlns:xsd="http://www.w3.org/2001/XMLSchema" xmlns:xs="http://www.w3.org/2001/XMLSchema" xmlns:p="http://schemas.microsoft.com/office/2006/metadata/properties" xmlns:ns3="c417d3a4-f8ee-41b3-bb9f-205e6a1ee1db" targetNamespace="http://schemas.microsoft.com/office/2006/metadata/properties" ma:root="true" ma:fieldsID="40a360c9f505e76a6853a409a234ac48" ns3:_="">
     <xsd:import namespace="c417d3a4-f8ee-41b3-bb9f-205e6a1ee1db"/>
@@ -16756,25 +17189,26 @@
 </ct:contentTypeSchema>
 </file>
 
-<file path=customXml/item3.xml><?xml version="1.0" encoding="utf-8"?>
-<b:Sources xmlns:b="http://schemas.openxmlformats.org/officeDocument/2006/bibliography" xmlns="http://schemas.openxmlformats.org/officeDocument/2006/bibliography" SelectedStyle="\APASixthEditionOfficeOnline.xsl" StyleName="APA" Version="6"/>
+<file path=customXml/item2.xml><?xml version="1.0" encoding="utf-8"?>
+<?mso-contentType ?>
+<FormTemplates xmlns="http://schemas.microsoft.com/sharepoint/v3/contenttype/forms">
+  <Display>DocumentLibraryForm</Display>
+  <Edit>DocumentLibraryForm</Edit>
+  <New>DocumentLibraryForm</New>
+</FormTemplates>
 </file>
 
-<file path=customXml/item4.xml><?xml version="1.0" encoding="utf-8"?>
+<file path=customXml/item3.xml><?xml version="1.0" encoding="utf-8"?>
 <p:properties xmlns:p="http://schemas.microsoft.com/office/2006/metadata/properties" xmlns:xsi="http://www.w3.org/2001/XMLSchema-instance" xmlns:pc="http://schemas.microsoft.com/office/infopath/2007/PartnerControls">
   <documentManagement/>
 </p:properties>
 </file>
 
-<file path=customXml/itemProps1.xml><?xml version="1.0" encoding="utf-8"?>
-<ds:datastoreItem xmlns:ds="http://schemas.openxmlformats.org/officeDocument/2006/customXml" ds:itemID="{FEDD91B7-CFA6-4191-860E-2CB2B17C1B6D}">
-  <ds:schemaRefs>
-    <ds:schemaRef ds:uri="http://schemas.microsoft.com/sharepoint/v3/contenttype/forms"/>
-  </ds:schemaRefs>
-</ds:datastoreItem>
+<file path=customXml/item4.xml><?xml version="1.0" encoding="utf-8"?>
+<b:Sources xmlns:b="http://schemas.openxmlformats.org/officeDocument/2006/bibliography" xmlns="http://schemas.openxmlformats.org/officeDocument/2006/bibliography" SelectedStyle="\APASixthEditionOfficeOnline.xsl" StyleName="APA" Version="6"/>
 </file>
 
-<file path=customXml/itemProps2.xml><?xml version="1.0" encoding="utf-8"?>
+<file path=customXml/itemProps1.xml><?xml version="1.0" encoding="utf-8"?>
 <ds:datastoreItem xmlns:ds="http://schemas.openxmlformats.org/officeDocument/2006/customXml" ds:itemID="{D79D7DB5-D511-47A9-9FC9-2C1E9F25C6C2}">
   <ds:schemaRefs>
     <ds:schemaRef ds:uri="http://schemas.microsoft.com/office/2006/metadata/contentType"/>
@@ -16792,19 +17226,27 @@
 </ds:datastoreItem>
 </file>
 
-<file path=customXml/itemProps3.xml><?xml version="1.0" encoding="utf-8"?>
-<ds:datastoreItem xmlns:ds="http://schemas.openxmlformats.org/officeDocument/2006/customXml" ds:itemID="{79343E85-FF58-484A-B108-80AB08594D9A}">
+<file path=customXml/itemProps2.xml><?xml version="1.0" encoding="utf-8"?>
+<ds:datastoreItem xmlns:ds="http://schemas.openxmlformats.org/officeDocument/2006/customXml" ds:itemID="{FEDD91B7-CFA6-4191-860E-2CB2B17C1B6D}">
   <ds:schemaRefs>
-    <ds:schemaRef ds:uri="http://schemas.openxmlformats.org/officeDocument/2006/bibliography"/>
+    <ds:schemaRef ds:uri="http://schemas.microsoft.com/sharepoint/v3/contenttype/forms"/>
   </ds:schemaRefs>
 </ds:datastoreItem>
 </file>
 
-<file path=customXml/itemProps4.xml><?xml version="1.0" encoding="utf-8"?>
+<file path=customXml/itemProps3.xml><?xml version="1.0" encoding="utf-8"?>
 <ds:datastoreItem xmlns:ds="http://schemas.openxmlformats.org/officeDocument/2006/customXml" ds:itemID="{C9BC2DB3-3663-4CA4-974C-67307114B448}">
   <ds:schemaRefs>
     <ds:schemaRef ds:uri="http://schemas.microsoft.com/office/2006/metadata/properties"/>
     <ds:schemaRef ds:uri="http://schemas.microsoft.com/office/infopath/2007/PartnerControls"/>
   </ds:schemaRefs>
 </ds:datastoreItem>
+</file>
+
+<file path=customXml/itemProps4.xml><?xml version="1.0" encoding="utf-8"?>
+<ds:datastoreItem xmlns:ds="http://schemas.openxmlformats.org/officeDocument/2006/customXml" ds:itemID="{79343E85-FF58-484A-B108-80AB08594D9A}">
+  <ds:schemaRefs>
+    <ds:schemaRef ds:uri="http://schemas.openxmlformats.org/officeDocument/2006/bibliography"/>
+  </ds:schemaRefs>
+</ds:datastoreItem>
 </file>
</xml_diff>